<commit_message>
Fxied some of the mistakes and added missing DOIs
</commit_message>
<xml_diff>
--- a/The paper.docx
+++ b/The paper.docx
@@ -1,6 +1,6 @@
 
 <file path=word/document.xml><?xml version="1.0" encoding="utf-8"?>
-<w:document xmlns:wpc="http://schemas.microsoft.com/office/word/2010/wordprocessingCanvas" xmlns:cx="http://schemas.microsoft.com/office/drawing/2014/chartex" xmlns:cx1="http://schemas.microsoft.com/office/drawing/2015/9/8/chartex" xmlns:cx2="http://schemas.microsoft.com/office/drawing/2015/10/21/chartex" xmlns:cx3="http://schemas.microsoft.com/office/drawing/2016/5/9/chartex" xmlns:cx4="http://schemas.microsoft.com/office/drawing/2016/5/10/chartex" xmlns:cx5="http://schemas.microsoft.com/office/drawing/2016/5/11/chartex" xmlns:cx6="http://schemas.microsoft.com/office/drawing/2016/5/12/chartex" xmlns:cx7="http://schemas.microsoft.com/office/drawing/2016/5/13/chartex" xmlns:cx8="http://schemas.microsoft.com/office/drawing/2016/5/14/chartex" xmlns:mc="http://schemas.openxmlformats.org/markup-compatibility/2006" xmlns:aink="http://schemas.microsoft.com/office/drawing/2016/ink" xmlns:am3d="http://schemas.microsoft.com/office/drawing/2017/model3d" xmlns:o="urn:schemas-microsoft-com:office:office" xmlns:oel="http://schemas.microsoft.com/office/2019/extlst" xmlns:r="http://schemas.openxmlformats.org/officeDocument/2006/relationships" xmlns:m="http://schemas.openxmlformats.org/officeDocument/2006/math" xmlns:v="urn:schemas-microsoft-com:vml" xmlns:wp14="http://schemas.microsoft.com/office/word/2010/wordprocessingDrawing" xmlns:wp="http://schemas.openxmlformats.org/drawingml/2006/wordprocessingDrawing" xmlns:w10="urn:schemas-microsoft-com:office:word" xmlns:w="http://schemas.openxmlformats.org/wordprocessingml/2006/main" xmlns:w14="http://schemas.microsoft.com/office/word/2010/wordml" xmlns:w15="http://schemas.microsoft.com/office/word/2012/wordml" xmlns:w16cex="http://schemas.microsoft.com/office/word/2018/wordml/cex" xmlns:w16cid="http://schemas.microsoft.com/office/word/2016/wordml/cid" xmlns:w16="http://schemas.microsoft.com/office/word/2018/wordml" xmlns:w16du="http://schemas.microsoft.com/office/word/2023/wordml/word16du" xmlns:w16sdtdh="http://schemas.microsoft.com/office/word/2020/wordml/sdtdatahash" xmlns:w16sdtfl="http://schemas.microsoft.com/office/word/2024/wordml/sdtformatlock" xmlns:w16se="http://schemas.microsoft.com/office/word/2015/wordml/symex" xmlns:wpg="http://schemas.microsoft.com/office/word/2010/wordprocessingGroup" xmlns:wpi="http://schemas.microsoft.com/office/word/2010/wordprocessingInk" xmlns:wne="http://schemas.microsoft.com/office/word/2006/wordml" xmlns:wps="http://schemas.microsoft.com/office/word/2010/wordprocessingShape" mc:Ignorable="w14 w15 w16se w16cid w16 w16cex w16sdtdh w16sdtfl w16du wp14">
+<w:document xmlns:wpc="http://schemas.microsoft.com/office/word/2010/wordprocessingCanvas" xmlns:cx="http://schemas.microsoft.com/office/drawing/2014/chartex" xmlns:mc="http://schemas.openxmlformats.org/markup-compatibility/2006" xmlns:o="urn:schemas-microsoft-com:office:office" xmlns:r="http://schemas.openxmlformats.org/officeDocument/2006/relationships" xmlns:m="http://schemas.openxmlformats.org/officeDocument/2006/math" xmlns:v="urn:schemas-microsoft-com:vml" xmlns:wp14="http://schemas.microsoft.com/office/word/2010/wordprocessingDrawing" xmlns:wp="http://schemas.openxmlformats.org/drawingml/2006/wordprocessingDrawing" xmlns:w10="urn:schemas-microsoft-com:office:word" xmlns:w="http://schemas.openxmlformats.org/wordprocessingml/2006/main" xmlns:w14="http://schemas.microsoft.com/office/word/2010/wordml" xmlns:w15="http://schemas.microsoft.com/office/word/2012/wordml" xmlns:w16se="http://schemas.microsoft.com/office/word/2015/wordml/symex" xmlns:wpg="http://schemas.microsoft.com/office/word/2010/wordprocessingGroup" xmlns:wpi="http://schemas.microsoft.com/office/word/2010/wordprocessingInk" xmlns:wne="http://schemas.microsoft.com/office/word/2006/wordml" xmlns:wps="http://schemas.microsoft.com/office/word/2010/wordprocessingShape" mc:Ignorable="w14 w15 w16se wp14">
   <w:body>
     <w:p>
       <w:pPr>
@@ -81,19 +81,8 @@
           <w:szCs w:val="28"/>
           <w:highlight w:val="yellow"/>
         </w:rPr>
-        <w:t>3. "A Novel Neural Network Approach for Solving Nonlinear Ordinary Differential Equations"</w:t>
-      </w:r>
-    </w:p>
-    <w:p>
-      <w:pPr>
-        <w:rPr>
-          <w:rFonts w:cstheme="minorHAnsi"/>
-          <w:b/>
-          <w:bCs/>
-          <w:sz w:val="28"/>
-          <w:szCs w:val="28"/>
-        </w:rPr>
-      </w:pPr>
+        <w:t xml:space="preserve">3. "A Novel </w:t>
+      </w:r>
       <w:r>
         <w:rPr>
           <w:rFonts w:cstheme="minorHAnsi"/>
@@ -103,7 +92,7 @@
           <w:szCs w:val="28"/>
           <w:highlight w:val="yellow"/>
         </w:rPr>
-        <w:t>4</w:t>
+        <w:t>Kolmogorov-Arnold</w:t>
       </w:r>
       <w:r>
         <w:rPr>
@@ -114,8 +103,76 @@
           <w:szCs w:val="28"/>
           <w:highlight w:val="yellow"/>
         </w:rPr>
-        <w:t>. "Physics-Guided Neural Network Solutions to Ordinary Differential Equations: A KAN-Based Framework"</w:t>
-      </w:r>
+        <w:t xml:space="preserve"> </w:t>
+      </w:r>
+      <w:r>
+        <w:rPr>
+          <w:rFonts w:cstheme="minorHAnsi"/>
+          <w:b/>
+          <w:bCs/>
+          <w:sz w:val="28"/>
+          <w:szCs w:val="28"/>
+          <w:highlight w:val="yellow"/>
+        </w:rPr>
+        <w:t xml:space="preserve">Networks </w:t>
+      </w:r>
+      <w:r>
+        <w:rPr>
+          <w:rFonts w:cstheme="minorHAnsi"/>
+          <w:b/>
+          <w:bCs/>
+          <w:sz w:val="28"/>
+          <w:szCs w:val="28"/>
+          <w:highlight w:val="yellow"/>
+        </w:rPr>
+        <w:t>Approach for Solving Nonlinear Ordinary Differential Equations"</w:t>
+      </w:r>
+    </w:p>
+    <w:p>
+      <w:pPr>
+        <w:rPr>
+          <w:rFonts w:cstheme="minorHAnsi"/>
+          <w:b/>
+          <w:bCs/>
+          <w:sz w:val="28"/>
+          <w:szCs w:val="28"/>
+        </w:rPr>
+      </w:pPr>
+      <w:r>
+        <w:rPr>
+          <w:rFonts w:cstheme="minorHAnsi"/>
+          <w:b/>
+          <w:bCs/>
+          <w:sz w:val="28"/>
+          <w:szCs w:val="28"/>
+          <w:highlight w:val="yellow"/>
+        </w:rPr>
+        <w:t>4</w:t>
+      </w:r>
+      <w:r>
+        <w:rPr>
+          <w:rFonts w:cstheme="minorHAnsi"/>
+          <w:b/>
+          <w:bCs/>
+          <w:sz w:val="28"/>
+          <w:szCs w:val="28"/>
+          <w:highlight w:val="yellow"/>
+        </w:rPr>
+        <w:t xml:space="preserve">. </w:t>
+      </w:r>
+      <w:r>
+        <w:rPr>
+          <w:rFonts w:cstheme="minorHAnsi"/>
+          <w:b/>
+          <w:bCs/>
+          <w:sz w:val="28"/>
+          <w:szCs w:val="28"/>
+          <w:highlight w:val="yellow"/>
+        </w:rPr>
+        <w:t>Suggest something else</w:t>
+      </w:r>
+      <w:bookmarkStart w:id="0" w:name="_GoBack"/>
+      <w:bookmarkEnd w:id="0"/>
     </w:p>
     <w:p>
       <w:pPr>
@@ -136,13 +193,23 @@
           <w:szCs w:val="28"/>
         </w:rPr>
       </w:pPr>
+      <w:proofErr w:type="spellStart"/>
       <w:r>
         <w:rPr>
           <w:rFonts w:cstheme="minorHAnsi"/>
           <w:sz w:val="28"/>
           <w:szCs w:val="28"/>
         </w:rPr>
-        <w:t xml:space="preserve">Morteza </w:t>
+        <w:t>Morteza</w:t>
+      </w:r>
+      <w:proofErr w:type="spellEnd"/>
+      <w:r>
+        <w:rPr>
+          <w:rFonts w:cstheme="minorHAnsi"/>
+          <w:sz w:val="28"/>
+          <w:szCs w:val="28"/>
+        </w:rPr>
+        <w:t xml:space="preserve"> </w:t>
       </w:r>
       <w:proofErr w:type="spellStart"/>
       <w:r>
@@ -554,7 +621,6 @@
           <w:szCs w:val="36"/>
           <w:highlight w:val="yellow"/>
         </w:rPr>
-        <w:lastRenderedPageBreak/>
         <w:t>Abstract</w:t>
       </w:r>
     </w:p>
@@ -573,7 +639,8 @@
           <w:szCs w:val="28"/>
           <w:highlight w:val="yellow"/>
         </w:rPr>
-        <w:t>Ordinary Differential Equations (ODEs) are fundamental in modeling various scientific and engineering systems, yet their solution is often computationally challenging, particularly when closed-form solutions are unavailable. Traditional numerical methods such as Runge-</w:t>
+        <w:lastRenderedPageBreak/>
+        <w:t xml:space="preserve">Ordinary Differential Equations (ODEs) are fundamental in modeling various scientific and engineering systems, yet their solution is often computationally challenging, particularly when closed-form solutions are unavailable. Traditional numerical methods such as </w:t>
       </w:r>
       <w:proofErr w:type="spellStart"/>
       <w:r>
@@ -583,7 +650,7 @@
           <w:szCs w:val="28"/>
           <w:highlight w:val="yellow"/>
         </w:rPr>
-        <w:t>Kutta</w:t>
+        <w:t>Runge-Kutta</w:t>
       </w:r>
       <w:proofErr w:type="spellEnd"/>
       <w:r>
@@ -673,7 +740,7 @@
           <w:sz w:val="28"/>
           <w:szCs w:val="28"/>
         </w:rPr>
-        <w:t>]. The inherent complexity of ODEs presents significant challenges in their solution, as numerous cases do not yield closed-form solutions, necessitating the utilization of numerical or approximation techniques. Established numerical methodologies, including the Runge-</w:t>
+        <w:t xml:space="preserve">]. The inherent complexity of ODEs presents significant challenges in their solution, as numerous cases do not yield closed-form solutions, necessitating the utilization of numerical or approximation techniques. Established numerical methodologies, including the </w:t>
       </w:r>
       <w:proofErr w:type="spellStart"/>
       <w:r>
@@ -682,7 +749,7 @@
           <w:sz w:val="28"/>
           <w:szCs w:val="28"/>
         </w:rPr>
-        <w:t>Kutta</w:t>
+        <w:t>Runge-Kutta</w:t>
       </w:r>
       <w:proofErr w:type="spellEnd"/>
       <w:r>
@@ -715,7 +782,6 @@
           <w:sz w:val="28"/>
           <w:szCs w:val="28"/>
         </w:rPr>
-        <w:lastRenderedPageBreak/>
         <w:t xml:space="preserve">solutions </w:t>
       </w:r>
       <w:r>
@@ -757,6 +823,7 @@
           <w:sz w:val="28"/>
           <w:szCs w:val="28"/>
         </w:rPr>
+        <w:lastRenderedPageBreak/>
         <w:t>The introduction of Artificial Neural Networks (ANNs) has facilitated novel methodologies for the numerical resolution of ODEs by recontextualizing the problem as an optimization framework. Preliminary investigations hav</w:t>
       </w:r>
       <w:r>
@@ -1003,7 +1070,7 @@
           <w:sz w:val="28"/>
           <w:szCs w:val="28"/>
         </w:rPr>
-        <w:t xml:space="preserve">In response to this assertion, the Kolmogorov-Arnold Network (KAN) architecture evolves a novel architecture which is robust and function approximation, which shows potential for solving ODEs. ODEs are appreciably accounted for in this </w:t>
+        <w:t xml:space="preserve">In response to this assertion, the Kolmogorov-Arnold Network (KAN) architecture evolves a novel architecture which is robust and function approximation, which shows potential for solving ODEs. ODEs are appreciably accounted for in this architecture. The KAN model is based on the Kolmogorov-Arnold representation theorem which states that every multivariate continuous function can be </w:t>
       </w:r>
       <w:r>
         <w:rPr>
@@ -1012,7 +1079,7 @@
           <w:szCs w:val="28"/>
         </w:rPr>
         <w:lastRenderedPageBreak/>
-        <w:t>architecture. The KAN model is based on the Kolmogorov-Arnold representation theorem which states that every multivariate continuous function can be expressed as a finite sum of univariate functions [6-8, 13, 15-18]. This inbuilt</w:t>
+        <w:t>expressed as a finite sum of univariate functions [6-8, 13, 15-18]. This inbuilt</w:t>
       </w:r>
       <w:r>
         <w:rPr>
@@ -1167,16 +1234,7 @@
           <w:sz w:val="28"/>
           <w:szCs w:val="28"/>
         </w:rPr>
-        <w:t xml:space="preserve">high accuracy regarding fractional differential </w:t>
-      </w:r>
-      <w:r>
-        <w:rPr>
-          <w:rFonts w:cstheme="minorHAnsi"/>
-          <w:sz w:val="28"/>
-          <w:szCs w:val="28"/>
-        </w:rPr>
-        <w:lastRenderedPageBreak/>
-        <w:t>equations [2, 3, 12</w:t>
+        <w:t>high accuracy regarding fractional differential equations [2, 3, 12</w:t>
       </w:r>
       <w:r>
         <w:rPr>
@@ -1203,6 +1261,7 @@
           <w:sz w:val="28"/>
           <w:szCs w:val="28"/>
         </w:rPr>
+        <w:lastRenderedPageBreak/>
         <w:t xml:space="preserve">Notwithstanding the advancements made in this field, significant deficiencies persist in the literature concerning the application of KAN to ODEs. </w:t>
       </w:r>
       <w:r>
@@ -1342,8 +1401,7 @@
           <w:sz w:val="28"/>
           <w:szCs w:val="28"/>
         </w:rPr>
-        <w:lastRenderedPageBreak/>
-        <w:t>The KAN model is optimally configured for function approximation tasks [15 - 18], including the resolution of ODEs, owing to its basis in the KAT. This theorem asserts that any continuous multivariate function can be expressed as a finite summation of univariate functions subjected to linear operations, thereby facilitating the ability of a KAN to approximate intricate functions with reduced network depth [6, 7, 13, 15 - 18]. By utilizing this property, KANs inherently diminish the computational complexity associated with multivariate functions while preserving accuracy, [6 - 8, 13, 17, 18] a critical factor for accurately modeling the complex dynamics of ODEs. KANs are architected to optimize the advantages of the KAT by structuring layers such that univariate basis functions are hierarchically composed [15, 17, 18], resulting in outputs that effectively approximate multivariate functions. In contrast to conventional MLPs, which depend on universal approximation via dense layers and nonlinear activation functions, KANs leverage the structural organization offered by KAT to attain efficient and precise function representations [6 - 8, 13 ,15 - 18]. The hidden layers of the netw</w:t>
+        <w:t xml:space="preserve">The KAN model is optimally configured for function approximation tasks [15 - 18], including the resolution of ODEs, owing to its basis in the KAT. This theorem </w:t>
       </w:r>
       <w:r>
         <w:rPr>
@@ -1351,7 +1409,8 @@
           <w:sz w:val="28"/>
           <w:szCs w:val="28"/>
         </w:rPr>
-        <w:t>ork typically utilize Gaussian Radial Basis F</w:t>
+        <w:lastRenderedPageBreak/>
+        <w:t>asserts that any continuous multivariate function can be expressed as a finite summation of univariate functions subjected to linear operations, thereby facilitating the ability of a KAN to approximate intricate functions with reduced network depth [6, 7, 13, 15 - 18]. By utilizing this property, KANs inherently diminish the computational complexity associated with multivariate functions while preserving accuracy, [6 - 8, 13, 17, 18] a critical factor for accurately modeling the complex dynamics of ODEs. KANs are architected to optimize the advantages of the KAT by structuring layers such that univariate basis functions are hierarchically composed [15, 17, 18], resulting in outputs that effectively approximate multivariate functions. In contrast to conventional MLPs, which depend on universal approximation via dense layers and nonlinear activation functions, KANs leverage the structural organization offered by KAT to attain efficient and precise function representations [6 - 8, 13 ,15 - 18]. The hidden layers of the netw</w:t>
       </w:r>
       <w:r>
         <w:rPr>
@@ -1359,7 +1418,31 @@
           <w:sz w:val="28"/>
           <w:szCs w:val="28"/>
         </w:rPr>
-        <w:t>unctions (RBFs) as activation functions, selected for their smoothness properties and capacity for spatial localization of approximations [13, 17, 18]. These RBFs facilitate a concentration of response from each hidden layer neuron to distinct regions of the input space, which is essential for the accurate resolution of ODEs where localized dynamics predominantly influence system behavior. In contrast to WNNs, which employ wavelet transformations to achieve a compact topology and facilitate efficient training, KANs present an alternative framework founded on the theoretical assurances provided by the KAT [17, 18]. While both WNNs and RBF networks demonstrate proficiency in distinct application domains [1, 2, 3, 12], the hierarchical univariate decomposition characteristic of KANs is inherently more compatible with the requirements associated with ODE approximation [13]. This congruence enables KANs to deliver accurate gradient evaluations, a feature that is particularly beneficial for integration with differentiable ODE solvers. These solvers exploit the structured outputs of KANs to simulate dynamical systems and extract latent physical phenomena while incurring minimal computational overhead.</w:t>
+        <w:t>ork typically utilize Gaussian Radial Basis F</w:t>
+      </w:r>
+      <w:r>
+        <w:rPr>
+          <w:rFonts w:cstheme="minorHAnsi"/>
+          <w:sz w:val="28"/>
+          <w:szCs w:val="28"/>
+        </w:rPr>
+        <w:t>unctions (RBFs) as activation functions, selected for their smoothness properties and capacity for spatial localization of approximations [13, 17, 18]. These RBFs facilitate a concentration of response from each hidden layer neuron to distinct regions of the input space, which is essential for the accurate resolution of ODEs where localized dynamics predominantly influence system behavior. In contrast to WNNs, which employ wavelet transformations to achieve a compact topology and facilitate efficient training, KANs present an alternative framework founded on the theoretical assurances provided by the KAT [17, 18]. While both WNNs and RBF networks demonstrate proficiency in dist</w:t>
+      </w:r>
+      <w:r>
+        <w:rPr>
+          <w:rFonts w:cstheme="minorHAnsi"/>
+          <w:sz w:val="28"/>
+          <w:szCs w:val="28"/>
+        </w:rPr>
+        <w:t xml:space="preserve">inct application domains [1 - </w:t>
+      </w:r>
+      <w:r>
+        <w:rPr>
+          <w:rFonts w:cstheme="minorHAnsi"/>
+          <w:sz w:val="28"/>
+          <w:szCs w:val="28"/>
+        </w:rPr>
+        <w:t>3, 12], the hierarchical univariate decomposition characteristic of KANs is inherently more compatible with the requirements associated with ODE approximation [13]. This congruence enables KANs to deliver accurate gradient evaluations, a feature that is particularly beneficial for integration with differentiable ODE solvers. These solvers exploit the structured outputs of KANs to simulate dynamical systems and extract latent physical phenomena while incurring minimal computational overhead.</w:t>
       </w:r>
       <w:r>
         <w:rPr>
@@ -1380,7 +1463,7 @@
           <w:sz w:val="28"/>
           <w:szCs w:val="28"/>
         </w:rPr>
-        <w:t xml:space="preserve">A notable advantage of utilizing KANs is their ability to process high-dimensional input data effectively. The application of the superposition principle within KAT </w:t>
+        <w:t xml:space="preserve">A notable advantage of utilizing KANs is their ability to process high-dimensional input data effectively. The application of the superposition principle within KAT mitigates the complexity associated with high dimensionality by decomposing intricate functions into simpler, constituent components. This decomposition </w:t>
       </w:r>
       <w:r>
         <w:rPr>
@@ -1389,7 +1472,7 @@
           <w:szCs w:val="28"/>
         </w:rPr>
         <w:lastRenderedPageBreak/>
-        <w:t>mitigates the complexity associated with high dimensionality by decomposing intricate functions into simpler, constituent components. This decomposition enhances model interpretability and streamlines the training process, as the optimization burden is reduced due to a smaller number of parameters relative to fully interconnected neural networks [6 - 8, 13 ,15 – 18]. Additionally, the modular architecture of KANs supports their integration into hybrid systems [18], including Neural ODEs, where KANs function as gradient evaluators to iteratively optimize solutions to ODEs.</w:t>
+        <w:t>enhances model interpretability and streamlines the training process, as the optimization burden is reduced due to a smaller number of parameters relative to fully interconnected neural networks [6 - 8, 13 ,15 – 18]. Additionally, the modular architecture of KANs supports their integration into hybrid systems [18], including Neural ODEs, where KANs function as gradient evaluators to iteratively optimize solutions to ODEs.</w:t>
       </w:r>
     </w:p>
     <w:p>
@@ -1442,7 +1525,7 @@
         </w:rPr>
         <w:t xml:space="preserve">functions, such as Gaussian RBFs or B-splines, KANs demonstrate enhanced efficacy in approximating solutions to complex differential equations relative to alternative neural network frameworks, therefore, the KAN model serves as a powerful tool for tasks such as solving ODEs. Its theoretical foundation, coupled with its efficient architectural design and adaptability to high-dimensional parameter spaces, positions it as a superior alternative to conventional neural network paradigms. By decomposing multivariate functions into their univariate components, </w:t>
       </w:r>
-      <w:bookmarkStart w:id="0" w:name="_Hlk188806334"/>
+      <w:bookmarkStart w:id="1" w:name="_Hlk188806334"/>
       <w:r>
         <w:rPr>
           <w:rFonts w:cstheme="minorHAnsi"/>
@@ -1452,7 +1535,7 @@
         <w:t>KANs enhance computational efficiency and exhibit strong approximation properties, thereby aligning optimally with the requirements of contemporary ODE-solving techniques.</w:t>
       </w:r>
     </w:p>
-    <w:bookmarkEnd w:id="0"/>
+    <w:bookmarkEnd w:id="1"/>
     <w:p>
       <w:pPr>
         <w:rPr>
@@ -1814,7 +1897,6 @@
         <w:rPr>
           <w:rFonts w:cstheme="minorHAnsi"/>
         </w:rPr>
-        <w:lastRenderedPageBreak/>
         <w:t xml:space="preserve">From there, the </w:t>
       </w:r>
       <w:r>
@@ -2516,15 +2598,25 @@
           <w:szCs w:val="28"/>
           <w:highlight w:val="yellow"/>
         </w:rPr>
-        <w:t xml:space="preserve"> and explanation</w:t>
+        <w:t xml:space="preserve"> and </w:t>
       </w:r>
       <w:r>
         <w:rPr>
           <w:rFonts w:cstheme="minorHAnsi"/>
           <w:sz w:val="28"/>
           <w:szCs w:val="28"/>
-        </w:rPr>
-        <w:t xml:space="preserve"> </w:t>
+          <w:highlight w:val="yellow"/>
+        </w:rPr>
+        <w:t xml:space="preserve">explanation </w:t>
+      </w:r>
+      <w:r>
+        <w:rPr>
+          <w:rFonts w:cstheme="minorHAnsi"/>
+          <w:sz w:val="28"/>
+          <w:szCs w:val="28"/>
+          <w:highlight w:val="yellow"/>
+        </w:rPr>
+        <w:t>of the architecture</w:t>
       </w:r>
     </w:p>
     <w:p>
@@ -4900,7 +4992,6 @@
               <w:rPr>
                 <w:rFonts w:eastAsia="Times New Roman" w:cstheme="minorHAnsi"/>
               </w:rPr>
-              <w:lastRenderedPageBreak/>
               <w:t>0.45</w:t>
             </w:r>
           </w:p>
@@ -5239,6 +5330,7 @@
               <w:rPr>
                 <w:rFonts w:eastAsia="Times New Roman" w:cstheme="minorHAnsi"/>
               </w:rPr>
+              <w:lastRenderedPageBreak/>
               <w:t>0.55</w:t>
             </w:r>
           </w:p>
@@ -7165,7 +7257,7 @@
         </w:rPr>
         <w:t xml:space="preserve">. </w:t>
       </w:r>
-      <w:bookmarkStart w:id="1" w:name="_Hlk188478527"/>
+      <w:bookmarkStart w:id="2" w:name="_Hlk188478527"/>
       <w:r>
         <w:rPr>
           <w:rFonts w:cstheme="minorHAnsi"/>
@@ -7236,7 +7328,7 @@
         </w:rPr>
         <w:t>MSE for Example 1</w:t>
       </w:r>
-      <w:bookmarkEnd w:id="1"/>
+      <w:bookmarkEnd w:id="2"/>
     </w:p>
     <w:p>
       <w:pPr>
@@ -7400,6 +7492,7 @@
           <w:szCs w:val="24"/>
           <w:highlight w:val="yellow"/>
         </w:rPr>
+        <w:lastRenderedPageBreak/>
         <w:drawing>
           <wp:anchor distT="0" distB="0" distL="114300" distR="114300" simplePos="0" relativeHeight="251661312" behindDoc="1" locked="0" layoutInCell="1" allowOverlap="1" wp14:anchorId="0F0EB2F8" wp14:editId="41F47F7A">
             <wp:simplePos x="0" y="0"/>
@@ -7749,7 +7842,7 @@
                 <v:stroke joinstyle="miter"/>
                 <v:path gradientshapeok="t" o:connecttype="rect"/>
               </v:shapetype>
-              <v:shape id="Text Box 1" o:spid="_x0000_s1026" type="#_x0000_t202" style="position:absolute;margin-left:-38.75pt;margin-top:21.7pt;width:546.2pt;height:.05pt;z-index:-251653120;visibility:visible;mso-wrap-style:square;mso-width-percent:0;mso-height-percent:0;mso-wrap-distance-left:9pt;mso-wrap-distance-top:0;mso-wrap-distance-right:9pt;mso-wrap-distance-bottom:0;mso-position-horizontal:absolute;mso-position-horizontal-relative:text;mso-position-vertical:absolute;mso-position-vertical-relative:text;mso-width-percent:0;mso-height-percent:0;mso-width-relative:margin;mso-height-relative:margin;v-text-anchor:top" o:gfxdata="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" stroked="f">
+              <v:shape id="Text Box 1" o:spid="_x0000_s1026" type="#_x0000_t202" style="position:absolute;margin-left:-38.75pt;margin-top:21.7pt;width:546.2pt;height:.05pt;z-index:-251653120;visibility:visible;mso-wrap-style:square;mso-width-percent:0;mso-height-percent:0;mso-wrap-distance-left:9pt;mso-wrap-distance-top:0;mso-wrap-distance-right:9pt;mso-wrap-distance-bottom:0;mso-position-horizontal:absolute;mso-position-horizontal-relative:text;mso-position-vertical:absolute;mso-position-vertical-relative:text;mso-width-percent:0;mso-height-percent:0;mso-width-relative:margin;mso-height-relative:margin;v-text-anchor:top" o:gfxdata="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" stroked="f">
                 <v:textbox style="mso-fit-shape-to-text:t" inset="0,0,0,0">
                   <w:txbxContent>
                     <w:p>
@@ -16730,7 +16823,7 @@
           </mc:Choice>
           <mc:Fallback>
             <w:pict>
-              <v:shape w14:anchorId="1EC3BF69" id="_x0000_s1027" type="#_x0000_t202" style="position:absolute;margin-left:-41.3pt;margin-top:8pt;width:541.95pt;height:.05pt;z-index:-251651072;visibility:visible;mso-wrap-style:square;mso-wrap-distance-left:9pt;mso-wrap-distance-top:0;mso-wrap-distance-right:9pt;mso-wrap-distance-bottom:0;mso-position-horizontal:absolute;mso-position-horizontal-relative:text;mso-position-vertical:absolute;mso-position-vertical-relative:text;v-text-anchor:top" o:gfxdata="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" stroked="f">
+              <v:shape w14:anchorId="1EC3BF69" id="_x0000_s1027" type="#_x0000_t202" style="position:absolute;margin-left:-41.3pt;margin-top:8pt;width:541.95pt;height:.05pt;z-index:-251651072;visibility:visible;mso-wrap-style:square;mso-wrap-distance-left:9pt;mso-wrap-distance-top:0;mso-wrap-distance-right:9pt;mso-wrap-distance-bottom:0;mso-position-horizontal:absolute;mso-position-horizontal-relative:text;mso-position-vertical:absolute;mso-position-vertical-relative:text;v-text-anchor:top" o:gfxdata="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" stroked="f">
                 <v:textbox style="mso-fit-shape-to-text:t" inset="0,0,0,0">
                   <w:txbxContent>
                     <w:p>
@@ -20858,7 +20951,7 @@
           </mc:Choice>
           <mc:Fallback>
             <w:pict>
-              <v:shape w14:anchorId="7BFC5733" id="_x0000_s1028" type="#_x0000_t202" style="position:absolute;left:0;text-align:left;margin-left:-52.95pt;margin-top:16.45pt;width:571.6pt;height:.05pt;z-index:-251642880;visibility:visible;mso-wrap-style:square;mso-wrap-distance-left:9pt;mso-wrap-distance-top:0;mso-wrap-distance-right:9pt;mso-wrap-distance-bottom:0;mso-position-horizontal:absolute;mso-position-horizontal-relative:text;mso-position-vertical:absolute;mso-position-vertical-relative:text;v-text-anchor:top" o:gfxdata="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" stroked="f">
+              <v:shape w14:anchorId="7BFC5733" id="_x0000_s1028" type="#_x0000_t202" style="position:absolute;left:0;text-align:left;margin-left:-52.95pt;margin-top:16.45pt;width:571.6pt;height:.05pt;z-index:-251642880;visibility:visible;mso-wrap-style:square;mso-wrap-distance-left:9pt;mso-wrap-distance-top:0;mso-wrap-distance-right:9pt;mso-wrap-distance-bottom:0;mso-position-horizontal:absolute;mso-position-horizontal-relative:text;mso-position-vertical:absolute;mso-position-vertical-relative:text;v-text-anchor:top" o:gfxdata="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" stroked="f">
                 <v:textbox style="mso-fit-shape-to-text:t" inset="0,0,0,0">
                   <w:txbxContent>
                     <w:p>
@@ -21200,8 +21293,13 @@
       </w:r>
     </w:p>
     <w:p>
-      <w:r>
-        <w:t xml:space="preserve">Morteza </w:t>
+      <w:proofErr w:type="spellStart"/>
+      <w:r>
+        <w:t>Morteza</w:t>
+      </w:r>
+      <w:proofErr w:type="spellEnd"/>
+      <w:r>
+        <w:t xml:space="preserve"> </w:t>
       </w:r>
       <w:proofErr w:type="spellStart"/>
       <w:r>
@@ -21272,10 +21370,10 @@
         <w:t>ting, Writing – original draft</w:t>
       </w:r>
       <w:r>
-        <w:t>, Resources, Project administration, Funding acquisition</w:t>
-      </w:r>
-      <w:r>
-        <w:t>, Formal analysis, Data curation</w:t>
+        <w:t>, Resources, Pr</w:t>
+      </w:r>
+      <w:r>
+        <w:t>oject administration, Formal analysis</w:t>
       </w:r>
       <w:r>
         <w:t>.</w:t>
@@ -21612,8 +21710,8 @@
         </w:numPr>
         <w:rPr>
           <w:rFonts w:cstheme="minorHAnsi"/>
-          <w:sz w:val="32"/>
-          <w:szCs w:val="32"/>
+          <w:sz w:val="20"/>
+          <w:szCs w:val="20"/>
         </w:rPr>
       </w:pPr>
       <w:r>
@@ -21686,8 +21784,8 @@
         <w:pStyle w:val="ListParagraph"/>
         <w:rPr>
           <w:rFonts w:cstheme="minorHAnsi"/>
-          <w:sz w:val="32"/>
-          <w:szCs w:val="32"/>
+          <w:sz w:val="20"/>
+          <w:szCs w:val="20"/>
         </w:rPr>
       </w:pPr>
     </w:p>
@@ -21700,8 +21798,8 @@
         </w:numPr>
         <w:rPr>
           <w:rFonts w:cstheme="minorHAnsi"/>
-          <w:sz w:val="32"/>
-          <w:szCs w:val="32"/>
+          <w:sz w:val="20"/>
+          <w:szCs w:val="20"/>
         </w:rPr>
       </w:pPr>
       <w:r>
@@ -21762,6 +21860,8 @@
         <w:r>
           <w:rPr>
             <w:rStyle w:val="Hyperlink"/>
+            <w:sz w:val="20"/>
+            <w:szCs w:val="20"/>
           </w:rPr>
           <w:t>https://doi.org/10.1007/s00500-022-07529-3</w:t>
         </w:r>
@@ -21771,8 +21871,8 @@
       <w:pPr>
         <w:rPr>
           <w:rFonts w:cstheme="minorHAnsi"/>
-          <w:sz w:val="32"/>
-          <w:szCs w:val="32"/>
+          <w:sz w:val="20"/>
+          <w:szCs w:val="20"/>
         </w:rPr>
       </w:pPr>
     </w:p>
@@ -21785,8 +21885,8 @@
         </w:numPr>
         <w:rPr>
           <w:rFonts w:cstheme="minorHAnsi"/>
-          <w:sz w:val="32"/>
-          <w:szCs w:val="32"/>
+          <w:sz w:val="20"/>
+          <w:szCs w:val="20"/>
         </w:rPr>
       </w:pPr>
       <w:proofErr w:type="spellStart"/>
@@ -21881,6 +21981,8 @@
         <w:r>
           <w:rPr>
             <w:rStyle w:val="Hyperlink"/>
+            <w:sz w:val="20"/>
+            <w:szCs w:val="20"/>
           </w:rPr>
           <w:t>https://doi.org/10.1007/s11063-017-9761-9</w:t>
         </w:r>
@@ -21891,8 +21993,8 @@
         <w:pStyle w:val="ListParagraph"/>
         <w:rPr>
           <w:rFonts w:cstheme="minorHAnsi"/>
-          <w:sz w:val="32"/>
-          <w:szCs w:val="32"/>
+          <w:sz w:val="20"/>
+          <w:szCs w:val="20"/>
         </w:rPr>
       </w:pPr>
     </w:p>
@@ -21905,8 +22007,8 @@
         </w:numPr>
         <w:rPr>
           <w:rFonts w:cstheme="minorHAnsi"/>
-          <w:sz w:val="32"/>
-          <w:szCs w:val="32"/>
+          <w:sz w:val="20"/>
+          <w:szCs w:val="20"/>
         </w:rPr>
       </w:pPr>
       <w:r>
@@ -21989,6 +22091,8 @@
         <w:r>
           <w:rPr>
             <w:rStyle w:val="Hyperlink"/>
+            <w:sz w:val="20"/>
+            <w:szCs w:val="20"/>
           </w:rPr>
           <w:t>https://doi.org/10.1016/j.neucom.2019.12.099</w:t>
         </w:r>
@@ -21998,8 +22102,8 @@
       <w:pPr>
         <w:rPr>
           <w:rFonts w:cstheme="minorHAnsi"/>
-          <w:sz w:val="32"/>
-          <w:szCs w:val="32"/>
+          <w:sz w:val="20"/>
+          <w:szCs w:val="20"/>
         </w:rPr>
       </w:pPr>
     </w:p>
@@ -22012,8 +22116,8 @@
         </w:numPr>
         <w:rPr>
           <w:rFonts w:cstheme="minorHAnsi"/>
-          <w:sz w:val="32"/>
-          <w:szCs w:val="32"/>
+          <w:sz w:val="20"/>
+          <w:szCs w:val="20"/>
         </w:rPr>
       </w:pPr>
       <w:r>
@@ -22097,8 +22201,8 @@
       <w:pPr>
         <w:rPr>
           <w:rFonts w:cstheme="minorHAnsi"/>
-          <w:sz w:val="32"/>
-          <w:szCs w:val="32"/>
+          <w:sz w:val="20"/>
+          <w:szCs w:val="20"/>
         </w:rPr>
       </w:pPr>
     </w:p>
@@ -22111,8 +22215,8 @@
         </w:numPr>
         <w:rPr>
           <w:rFonts w:cstheme="minorHAnsi"/>
-          <w:sz w:val="32"/>
-          <w:szCs w:val="32"/>
+          <w:sz w:val="20"/>
+          <w:szCs w:val="20"/>
         </w:rPr>
       </w:pPr>
       <w:r>
@@ -22123,7 +22227,6 @@
           <w:szCs w:val="20"/>
           <w:shd w:val="clear" w:color="auto" w:fill="FFFFFF"/>
         </w:rPr>
-        <w:lastRenderedPageBreak/>
         <w:t xml:space="preserve">Kich, V. A., Bottega, J. A., Steinmetz, R., Grando, R. B., Yorozu, A., &amp; </w:t>
       </w:r>
       <w:proofErr w:type="spellStart"/>
@@ -22168,8 +22271,45 @@
           <w:szCs w:val="20"/>
           <w:shd w:val="clear" w:color="auto" w:fill="FFFFFF"/>
         </w:rPr>
-        <w:t> (pp. 958-963). IEEE.</w:t>
-      </w:r>
+        <w:t xml:space="preserve"> (pp. 958-963). IEEE, </w:t>
+      </w:r>
+      <w:r>
+        <w:rPr>
+          <w:rStyle w:val="Strong"/>
+          <w:rFonts w:cstheme="minorHAnsi"/>
+          <w:b w:val="0"/>
+          <w:bCs w:val="0"/>
+          <w:color w:val="333333"/>
+          <w:sz w:val="20"/>
+          <w:szCs w:val="20"/>
+          <w:shd w:val="clear" w:color="auto" w:fill="FFFFFF"/>
+        </w:rPr>
+        <w:t>DOI</w:t>
+      </w:r>
+      <w:r>
+        <w:rPr>
+          <w:rStyle w:val="Strong"/>
+          <w:rFonts w:cstheme="minorHAnsi"/>
+          <w:color w:val="333333"/>
+          <w:sz w:val="20"/>
+          <w:szCs w:val="20"/>
+          <w:shd w:val="clear" w:color="auto" w:fill="FFFFFF"/>
+        </w:rPr>
+        <w:t>: </w:t>
+      </w:r>
+      <w:hyperlink r:id="rId18" w:tgtFrame="_blank" w:history="1">
+        <w:r>
+          <w:rPr>
+            <w:rStyle w:val="Hyperlink"/>
+            <w:rFonts w:cstheme="minorHAnsi"/>
+            <w:color w:val="006699"/>
+            <w:sz w:val="20"/>
+            <w:szCs w:val="20"/>
+            <w:shd w:val="clear" w:color="auto" w:fill="FFFFFF"/>
+          </w:rPr>
+          <w:t>10.23919/ICCAS63016.2024.10773080</w:t>
+        </w:r>
+      </w:hyperlink>
     </w:p>
     <w:p>
       <w:pPr>
@@ -22180,8 +22320,8 @@
         </w:numPr>
         <w:rPr>
           <w:rFonts w:cstheme="minorHAnsi"/>
-          <w:sz w:val="32"/>
-          <w:szCs w:val="32"/>
+          <w:sz w:val="20"/>
+          <w:szCs w:val="20"/>
         </w:rPr>
       </w:pPr>
       <w:r>
@@ -22214,7 +22354,29 @@
           <w:szCs w:val="20"/>
           <w:shd w:val="clear" w:color="auto" w:fill="FFFFFF"/>
         </w:rPr>
-        <w:t xml:space="preserve">, I. (2024). Sinc </w:t>
+        <w:t xml:space="preserve">, I. (2024). </w:t>
+      </w:r>
+      <w:proofErr w:type="spellStart"/>
+      <w:r>
+        <w:rPr>
+          <w:rFonts w:cstheme="minorHAnsi"/>
+          <w:color w:val="222222"/>
+          <w:sz w:val="20"/>
+          <w:szCs w:val="20"/>
+          <w:shd w:val="clear" w:color="auto" w:fill="FFFFFF"/>
+        </w:rPr>
+        <w:t>Sinc</w:t>
+      </w:r>
+      <w:proofErr w:type="spellEnd"/>
+      <w:r>
+        <w:rPr>
+          <w:rFonts w:cstheme="minorHAnsi"/>
+          <w:color w:val="222222"/>
+          <w:sz w:val="20"/>
+          <w:szCs w:val="20"/>
+          <w:shd w:val="clear" w:color="auto" w:fill="FFFFFF"/>
+        </w:rPr>
+        <w:t xml:space="preserve"> </w:t>
       </w:r>
       <w:proofErr w:type="spellStart"/>
       <w:r>
@@ -22284,8 +22446,8 @@
         </w:numPr>
         <w:rPr>
           <w:rFonts w:cstheme="minorHAnsi"/>
-          <w:sz w:val="32"/>
-          <w:szCs w:val="32"/>
+          <w:sz w:val="20"/>
+          <w:szCs w:val="20"/>
         </w:rPr>
       </w:pPr>
       <w:r>
@@ -22296,6 +22458,7 @@
           <w:szCs w:val="20"/>
           <w:shd w:val="clear" w:color="auto" w:fill="FFFFFF"/>
         </w:rPr>
+        <w:lastRenderedPageBreak/>
         <w:t xml:space="preserve">Jahin, M. A., Masud, M. A., </w:t>
       </w:r>
       <w:proofErr w:type="spellStart"/>
@@ -22410,8 +22573,8 @@
         </w:numPr>
         <w:rPr>
           <w:rFonts w:cstheme="minorHAnsi"/>
-          <w:sz w:val="32"/>
-          <w:szCs w:val="32"/>
+          <w:sz w:val="20"/>
+          <w:szCs w:val="20"/>
         </w:rPr>
       </w:pPr>
       <w:r>
@@ -22422,7 +22585,24 @@
           <w:szCs w:val="20"/>
           <w:shd w:val="clear" w:color="auto" w:fill="FFFFFF"/>
         </w:rPr>
-        <w:t>Liu, F., Viano, L., &amp; Cevher, V. (2022). Understanding deep neural function approximation in reinforcement learning via $\epsilon $-greedy exploration. </w:t>
+        <w:t>Liu, F., Viano, L., &amp; Cevher, V. (2022). Understanding deep neural function approximation in reinforcement learning via</w:t>
+      </w:r>
+      <w:r>
+        <w:rPr>
+          <w:sz w:val="20"/>
+          <w:szCs w:val="20"/>
+        </w:rPr>
+        <w:t xml:space="preserve"> ϵ</w:t>
+      </w:r>
+      <w:r>
+        <w:rPr>
+          <w:rFonts w:cstheme="minorHAnsi"/>
+          <w:color w:val="222222"/>
+          <w:sz w:val="20"/>
+          <w:szCs w:val="20"/>
+          <w:shd w:val="clear" w:color="auto" w:fill="FFFFFF"/>
+        </w:rPr>
+        <w:t xml:space="preserve"> -greedy exploration. </w:t>
       </w:r>
       <w:r>
         <w:rPr>
@@ -22478,8 +22658,8 @@
         </w:numPr>
         <w:rPr>
           <w:rFonts w:cstheme="minorHAnsi"/>
-          <w:sz w:val="32"/>
-          <w:szCs w:val="32"/>
+          <w:sz w:val="20"/>
+          <w:szCs w:val="20"/>
         </w:rPr>
       </w:pPr>
       <w:r>
@@ -22550,7 +22730,7 @@
         </w:rPr>
         <w:t xml:space="preserve">(1), e202100001, </w:t>
       </w:r>
-      <w:hyperlink r:id="rId18" w:history="1">
+      <w:hyperlink r:id="rId19" w:history="1">
         <w:r>
           <w:rPr>
             <w:rStyle w:val="Hyperlink"/>
@@ -22568,8 +22748,8 @@
         <w:pStyle w:val="ListParagraph"/>
         <w:rPr>
           <w:rFonts w:cstheme="minorHAnsi"/>
-          <w:sz w:val="32"/>
-          <w:szCs w:val="32"/>
+          <w:sz w:val="20"/>
+          <w:szCs w:val="20"/>
         </w:rPr>
       </w:pPr>
     </w:p>
@@ -22582,10 +22762,11 @@
         </w:numPr>
         <w:rPr>
           <w:rFonts w:cstheme="minorHAnsi"/>
-          <w:sz w:val="32"/>
-          <w:szCs w:val="32"/>
-        </w:rPr>
-      </w:pPr>
+          <w:sz w:val="20"/>
+          <w:szCs w:val="20"/>
+        </w:rPr>
+      </w:pPr>
+      <w:proofErr w:type="spellStart"/>
       <w:r>
         <w:rPr>
           <w:rFonts w:cstheme="minorHAnsi"/>
@@ -22594,7 +22775,18 @@
           <w:szCs w:val="20"/>
           <w:shd w:val="clear" w:color="auto" w:fill="FFFFFF"/>
         </w:rPr>
-        <w:t xml:space="preserve">Goswami, S., </w:t>
+        <w:t>Goswami</w:t>
+      </w:r>
+      <w:proofErr w:type="spellEnd"/>
+      <w:r>
+        <w:rPr>
+          <w:rFonts w:cstheme="minorHAnsi"/>
+          <w:color w:val="222222"/>
+          <w:sz w:val="20"/>
+          <w:szCs w:val="20"/>
+          <w:shd w:val="clear" w:color="auto" w:fill="FFFFFF"/>
+        </w:rPr>
+        <w:t xml:space="preserve">, S., </w:t>
       </w:r>
       <w:proofErr w:type="spellStart"/>
       <w:r>
@@ -22682,8 +22874,39 @@
           <w:szCs w:val="20"/>
           <w:shd w:val="clear" w:color="auto" w:fill="FFFFFF"/>
         </w:rPr>
-        <w:t>(12), 1155-1164.</w:t>
-      </w:r>
+        <w:t xml:space="preserve">(12), 1155-1164, </w:t>
+      </w:r>
+      <w:hyperlink r:id="rId20" w:history="1">
+        <w:r>
+          <w:rPr>
+            <w:rStyle w:val="Hyperlink"/>
+            <w:rFonts w:ascii="Segoe UI" w:eastAsia="Times New Roman" w:hAnsi="Segoe UI" w:cs="Segoe UI"/>
+            <w:sz w:val="20"/>
+            <w:szCs w:val="20"/>
+          </w:rPr>
+          <w:t>https://doi.org/10.1038/s42256-022-00569-2</w:t>
+        </w:r>
+      </w:hyperlink>
+    </w:p>
+    <w:p>
+      <w:pPr>
+        <w:pStyle w:val="ListParagraph"/>
+        <w:rPr>
+          <w:rFonts w:cstheme="minorHAnsi"/>
+          <w:sz w:val="20"/>
+          <w:szCs w:val="20"/>
+        </w:rPr>
+      </w:pPr>
+    </w:p>
+    <w:p>
+      <w:pPr>
+        <w:pStyle w:val="ListParagraph"/>
+        <w:rPr>
+          <w:rFonts w:cstheme="minorHAnsi"/>
+          <w:sz w:val="20"/>
+          <w:szCs w:val="20"/>
+        </w:rPr>
+      </w:pPr>
     </w:p>
     <w:p>
       <w:pPr>
@@ -22694,8 +22917,8 @@
         </w:numPr>
         <w:rPr>
           <w:rFonts w:cstheme="minorHAnsi"/>
-          <w:sz w:val="32"/>
-          <w:szCs w:val="32"/>
+          <w:sz w:val="20"/>
+          <w:szCs w:val="20"/>
         </w:rPr>
       </w:pPr>
       <w:r>
@@ -22774,7 +22997,7 @@
         </w:rPr>
         <w:t xml:space="preserve">, 161-178, </w:t>
       </w:r>
-      <w:hyperlink r:id="rId19" w:history="1">
+      <w:hyperlink r:id="rId21" w:history="1">
         <w:r>
           <w:rPr>
             <w:rStyle w:val="Hyperlink"/>
@@ -22792,8 +23015,8 @@
         <w:pStyle w:val="ListParagraph"/>
         <w:rPr>
           <w:rFonts w:cstheme="minorHAnsi"/>
-          <w:sz w:val="32"/>
-          <w:szCs w:val="32"/>
+          <w:sz w:val="20"/>
+          <w:szCs w:val="20"/>
         </w:rPr>
       </w:pPr>
     </w:p>
@@ -22806,8 +23029,8 @@
         </w:numPr>
         <w:rPr>
           <w:rFonts w:cstheme="minorHAnsi"/>
-          <w:sz w:val="32"/>
-          <w:szCs w:val="32"/>
+          <w:sz w:val="20"/>
+          <w:szCs w:val="20"/>
         </w:rPr>
       </w:pPr>
       <w:r>
@@ -22864,7 +23087,7 @@
         </w:rPr>
         <w:t xml:space="preserve">, 117397, </w:t>
       </w:r>
-      <w:hyperlink r:id="rId20" w:history="1">
+      <w:hyperlink r:id="rId22" w:history="1">
         <w:r>
           <w:rPr>
             <w:rStyle w:val="Hyperlink"/>
@@ -22881,8 +23104,8 @@
       <w:pPr>
         <w:rPr>
           <w:rFonts w:cstheme="minorHAnsi"/>
-          <w:sz w:val="32"/>
-          <w:szCs w:val="32"/>
+          <w:sz w:val="20"/>
+          <w:szCs w:val="20"/>
         </w:rPr>
       </w:pPr>
     </w:p>
@@ -22895,8 +23118,8 @@
         </w:numPr>
         <w:rPr>
           <w:rFonts w:cstheme="minorHAnsi"/>
-          <w:sz w:val="32"/>
-          <w:szCs w:val="32"/>
+          <w:sz w:val="20"/>
+          <w:szCs w:val="20"/>
         </w:rPr>
       </w:pPr>
       <w:r>
@@ -22953,7 +23176,7 @@
         </w:rPr>
         <w:t xml:space="preserve">, 103003, </w:t>
       </w:r>
-      <w:hyperlink r:id="rId21" w:history="1">
+      <w:hyperlink r:id="rId23" w:history="1">
         <w:r>
           <w:rPr>
             <w:rStyle w:val="Hyperlink"/>
@@ -22970,8 +23193,8 @@
       <w:pPr>
         <w:rPr>
           <w:rFonts w:cstheme="minorHAnsi"/>
-          <w:sz w:val="32"/>
-          <w:szCs w:val="32"/>
+          <w:sz w:val="20"/>
+          <w:szCs w:val="20"/>
         </w:rPr>
       </w:pPr>
     </w:p>
@@ -22984,8 +23207,8 @@
         </w:numPr>
         <w:rPr>
           <w:rFonts w:cstheme="minorHAnsi"/>
-          <w:sz w:val="32"/>
-          <w:szCs w:val="32"/>
+          <w:sz w:val="20"/>
+          <w:szCs w:val="20"/>
         </w:rPr>
       </w:pPr>
       <w:proofErr w:type="spellStart"/>
@@ -23008,7 +23231,29 @@
           <w:szCs w:val="20"/>
           <w:shd w:val="clear" w:color="auto" w:fill="FFFFFF"/>
         </w:rPr>
-        <w:t>, S. (2022). Kolmogorov's Gate Non-linearity as a Step toward Much Smaller Artificial Neural Networks. In </w:t>
+        <w:t xml:space="preserve">, S. (2022). Kolmogorov's Gate Non-linearity as a Step </w:t>
+      </w:r>
+      <w:proofErr w:type="gramStart"/>
+      <w:r>
+        <w:rPr>
+          <w:rFonts w:cstheme="minorHAnsi"/>
+          <w:color w:val="222222"/>
+          <w:sz w:val="20"/>
+          <w:szCs w:val="20"/>
+          <w:shd w:val="clear" w:color="auto" w:fill="FFFFFF"/>
+        </w:rPr>
+        <w:t>toward</w:t>
+      </w:r>
+      <w:proofErr w:type="gramEnd"/>
+      <w:r>
+        <w:rPr>
+          <w:rFonts w:cstheme="minorHAnsi"/>
+          <w:color w:val="222222"/>
+          <w:sz w:val="20"/>
+          <w:szCs w:val="20"/>
+          <w:shd w:val="clear" w:color="auto" w:fill="FFFFFF"/>
+        </w:rPr>
+        <w:t xml:space="preserve"> Much Smaller Artificial Neural Networks. In </w:t>
       </w:r>
       <w:r>
         <w:rPr>
@@ -23033,6 +23278,10 @@
         <w:t xml:space="preserve"> (pp. 492-499), </w:t>
       </w:r>
       <w:r>
+        <w:rPr>
+          <w:sz w:val="20"/>
+          <w:szCs w:val="20"/>
+        </w:rPr>
         <w:t>DOI: 10.5220/0011060700003179</w:t>
       </w:r>
     </w:p>
@@ -23045,8 +23294,8 @@
         </w:numPr>
         <w:rPr>
           <w:rFonts w:cstheme="minorHAnsi"/>
-          <w:sz w:val="32"/>
-          <w:szCs w:val="32"/>
+          <w:sz w:val="20"/>
+          <w:szCs w:val="20"/>
         </w:rPr>
       </w:pPr>
       <w:r>
@@ -23093,7 +23342,7 @@
           <w:szCs w:val="20"/>
           <w:shd w:val="clear" w:color="auto" w:fill="FFFFFF"/>
         </w:rPr>
-        <w:t>.</w:t>
+        <w:t>, https://doi.org/10.48550/arXiv.2205.06376</w:t>
       </w:r>
     </w:p>
     <w:p>
@@ -23101,8 +23350,8 @@
         <w:pStyle w:val="ListParagraph"/>
         <w:rPr>
           <w:rFonts w:cstheme="minorHAnsi"/>
-          <w:sz w:val="32"/>
-          <w:szCs w:val="32"/>
+          <w:sz w:val="20"/>
+          <w:szCs w:val="20"/>
         </w:rPr>
       </w:pPr>
     </w:p>
@@ -23115,8 +23364,8 @@
         </w:numPr>
         <w:rPr>
           <w:rFonts w:cstheme="minorHAnsi"/>
-          <w:sz w:val="32"/>
-          <w:szCs w:val="32"/>
+          <w:sz w:val="20"/>
+          <w:szCs w:val="20"/>
         </w:rPr>
       </w:pPr>
       <w:r>
@@ -23185,7 +23434,7 @@
           <w:szCs w:val="20"/>
           <w:shd w:val="clear" w:color="auto" w:fill="FFFFFF"/>
         </w:rPr>
-        <w:t>.</w:t>
+        <w:t>, https://doi.org/10.48550/arXiv.2406.02917</w:t>
       </w:r>
     </w:p>
     <w:p>
@@ -23193,8 +23442,8 @@
         <w:pStyle w:val="ListParagraph"/>
         <w:rPr>
           <w:rFonts w:cstheme="minorHAnsi"/>
-          <w:sz w:val="32"/>
-          <w:szCs w:val="32"/>
+          <w:sz w:val="20"/>
+          <w:szCs w:val="20"/>
         </w:rPr>
       </w:pPr>
     </w:p>
@@ -23207,8 +23456,8 @@
         </w:numPr>
         <w:rPr>
           <w:rFonts w:cstheme="minorHAnsi"/>
-          <w:sz w:val="32"/>
-          <w:szCs w:val="32"/>
+          <w:sz w:val="20"/>
+          <w:szCs w:val="20"/>
         </w:rPr>
       </w:pPr>
       <w:r>
@@ -23283,7 +23532,29 @@
           <w:szCs w:val="20"/>
           <w:shd w:val="clear" w:color="auto" w:fill="FFFFFF"/>
         </w:rPr>
-        <w:t>, M. (2024). Kan: Kolmogorov-</w:t>
+        <w:t xml:space="preserve">, M. (2024). </w:t>
+      </w:r>
+      <w:proofErr w:type="spellStart"/>
+      <w:r>
+        <w:rPr>
+          <w:rFonts w:cstheme="minorHAnsi"/>
+          <w:color w:val="222222"/>
+          <w:sz w:val="20"/>
+          <w:szCs w:val="20"/>
+          <w:shd w:val="clear" w:color="auto" w:fill="FFFFFF"/>
+        </w:rPr>
+        <w:t>Kan</w:t>
+      </w:r>
+      <w:proofErr w:type="spellEnd"/>
+      <w:r>
+        <w:rPr>
+          <w:rFonts w:cstheme="minorHAnsi"/>
+          <w:color w:val="222222"/>
+          <w:sz w:val="20"/>
+          <w:szCs w:val="20"/>
+          <w:shd w:val="clear" w:color="auto" w:fill="FFFFFF"/>
+        </w:rPr>
+        <w:t>: Kolmogorov-</w:t>
       </w:r>
       <w:proofErr w:type="spellStart"/>
       <w:r>
@@ -23336,84 +23607,6 @@
       <w:r>
         <w:rPr>
           <w:rFonts w:cstheme="minorHAnsi"/>
-          <w:color w:val="222222"/>
-          <w:sz w:val="20"/>
-          <w:szCs w:val="20"/>
-          <w:shd w:val="clear" w:color="auto" w:fill="FFFFFF"/>
-        </w:rPr>
-        <w:t>.</w:t>
-      </w:r>
-    </w:p>
-    <w:p>
-      <w:pPr>
-        <w:pStyle w:val="ListParagraph"/>
-        <w:rPr>
-          <w:rFonts w:cstheme="minorHAnsi"/>
-          <w:sz w:val="32"/>
-          <w:szCs w:val="32"/>
-        </w:rPr>
-      </w:pPr>
-    </w:p>
-    <w:p>
-      <w:pPr>
-        <w:pStyle w:val="ListParagraph"/>
-        <w:numPr>
-          <w:ilvl w:val="0"/>
-          <w:numId w:val="2"/>
-        </w:numPr>
-        <w:rPr>
-          <w:rFonts w:cstheme="minorHAnsi"/>
-          <w:sz w:val="32"/>
-          <w:szCs w:val="32"/>
-        </w:rPr>
-      </w:pPr>
-      <w:proofErr w:type="spellStart"/>
-      <w:r>
-        <w:rPr>
-          <w:rFonts w:cstheme="minorHAnsi"/>
-          <w:color w:val="222222"/>
-          <w:sz w:val="20"/>
-          <w:szCs w:val="20"/>
-          <w:shd w:val="clear" w:color="auto" w:fill="FFFFFF"/>
-        </w:rPr>
-        <w:t>Haweel</w:t>
-      </w:r>
-      <w:proofErr w:type="spellEnd"/>
-      <w:r>
-        <w:rPr>
-          <w:rFonts w:cstheme="minorHAnsi"/>
-          <w:color w:val="222222"/>
-          <w:sz w:val="20"/>
-          <w:szCs w:val="20"/>
-          <w:shd w:val="clear" w:color="auto" w:fill="FFFFFF"/>
-        </w:rPr>
-        <w:t xml:space="preserve">, T. I., &amp; </w:t>
-      </w:r>
-      <w:proofErr w:type="spellStart"/>
-      <w:r>
-        <w:rPr>
-          <w:rFonts w:cstheme="minorHAnsi"/>
-          <w:color w:val="222222"/>
-          <w:sz w:val="20"/>
-          <w:szCs w:val="20"/>
-          <w:shd w:val="clear" w:color="auto" w:fill="FFFFFF"/>
-        </w:rPr>
-        <w:t>Abdelhameed</w:t>
-      </w:r>
-      <w:proofErr w:type="spellEnd"/>
-      <w:r>
-        <w:rPr>
-          <w:rFonts w:cstheme="minorHAnsi"/>
-          <w:color w:val="222222"/>
-          <w:sz w:val="20"/>
-          <w:szCs w:val="20"/>
-          <w:shd w:val="clear" w:color="auto" w:fill="FFFFFF"/>
-        </w:rPr>
-        <w:t>, T. N. (2015, February). Power series neural network solution for ordinary differential equations with initial conditions. In </w:t>
-      </w:r>
-      <w:r>
-        <w:rPr>
-          <w:rFonts w:cstheme="minorHAnsi"/>
           <w:i/>
           <w:iCs/>
           <w:color w:val="222222"/>
@@ -23421,7 +23614,7 @@
           <w:szCs w:val="20"/>
           <w:shd w:val="clear" w:color="auto" w:fill="FFFFFF"/>
         </w:rPr>
-        <w:t>2015 International Conference on Communications, Signal Processing, and their Applications (ICCSPA'15)</w:t>
+        <w:t xml:space="preserve">, </w:t>
       </w:r>
       <w:r>
         <w:rPr>
@@ -23431,7 +23624,7 @@
           <w:szCs w:val="20"/>
           <w:shd w:val="clear" w:color="auto" w:fill="FFFFFF"/>
         </w:rPr>
-        <w:t> (pp. 1-5). IEEE.</w:t>
+        <w:t>https://doi.org/10.48550/arXiv.2404.19756</w:t>
       </w:r>
     </w:p>
     <w:p>
@@ -23439,8 +23632,8 @@
         <w:pStyle w:val="ListParagraph"/>
         <w:rPr>
           <w:rFonts w:cstheme="minorHAnsi"/>
-          <w:sz w:val="32"/>
-          <w:szCs w:val="32"/>
+          <w:sz w:val="20"/>
+          <w:szCs w:val="20"/>
         </w:rPr>
       </w:pPr>
     </w:p>
@@ -23453,10 +23646,11 @@
         </w:numPr>
         <w:rPr>
           <w:rFonts w:cstheme="minorHAnsi"/>
-          <w:sz w:val="32"/>
-          <w:szCs w:val="32"/>
-        </w:rPr>
-      </w:pPr>
+          <w:sz w:val="20"/>
+          <w:szCs w:val="20"/>
+        </w:rPr>
+      </w:pPr>
+      <w:proofErr w:type="spellStart"/>
       <w:r>
         <w:rPr>
           <w:rFonts w:cstheme="minorHAnsi"/>
@@ -23465,7 +23659,40 @@
           <w:szCs w:val="20"/>
           <w:shd w:val="clear" w:color="auto" w:fill="FFFFFF"/>
         </w:rPr>
-        <w:t>Sabir, Z., Wahab, H. A., Umar, M., Sakar, M. G., &amp; Raja, M. A. Z. (2020). Novel design of Morlet wavelet neural network for solving second order Lane–Emden equation. </w:t>
+        <w:t>Haweel</w:t>
+      </w:r>
+      <w:proofErr w:type="spellEnd"/>
+      <w:r>
+        <w:rPr>
+          <w:rFonts w:cstheme="minorHAnsi"/>
+          <w:color w:val="222222"/>
+          <w:sz w:val="20"/>
+          <w:szCs w:val="20"/>
+          <w:shd w:val="clear" w:color="auto" w:fill="FFFFFF"/>
+        </w:rPr>
+        <w:t xml:space="preserve">, T. I., &amp; </w:t>
+      </w:r>
+      <w:proofErr w:type="spellStart"/>
+      <w:r>
+        <w:rPr>
+          <w:rFonts w:cstheme="minorHAnsi"/>
+          <w:color w:val="222222"/>
+          <w:sz w:val="20"/>
+          <w:szCs w:val="20"/>
+          <w:shd w:val="clear" w:color="auto" w:fill="FFFFFF"/>
+        </w:rPr>
+        <w:t>Abdelhameed</w:t>
+      </w:r>
+      <w:proofErr w:type="spellEnd"/>
+      <w:r>
+        <w:rPr>
+          <w:rFonts w:cstheme="minorHAnsi"/>
+          <w:color w:val="222222"/>
+          <w:sz w:val="20"/>
+          <w:szCs w:val="20"/>
+          <w:shd w:val="clear" w:color="auto" w:fill="FFFFFF"/>
+        </w:rPr>
+        <w:t>, T. N. (2015, February). Power series neural network solution for ordinary differential equations with initial conditions. In </w:t>
       </w:r>
       <w:r>
         <w:rPr>
@@ -23477,7 +23704,7 @@
           <w:szCs w:val="20"/>
           <w:shd w:val="clear" w:color="auto" w:fill="FFFFFF"/>
         </w:rPr>
-        <w:t>Mathematics and Computers in Simulation</w:t>
+        <w:t>2015 International Conference on Communications, Signal Processing, and their Applications (ICCSPA'15)</w:t>
       </w:r>
       <w:r>
         <w:rPr>
@@ -23487,7 +23714,42 @@
           <w:szCs w:val="20"/>
           <w:shd w:val="clear" w:color="auto" w:fill="FFFFFF"/>
         </w:rPr>
-        <w:t>, </w:t>
+        <w:t> (pp. 1-5). IEEE, https://doi.org/10.1109/ICCSPA.2015.7081317</w:t>
+      </w:r>
+    </w:p>
+    <w:p>
+      <w:pPr>
+        <w:pStyle w:val="ListParagraph"/>
+        <w:rPr>
+          <w:rFonts w:cstheme="minorHAnsi"/>
+          <w:sz w:val="20"/>
+          <w:szCs w:val="20"/>
+        </w:rPr>
+      </w:pPr>
+    </w:p>
+    <w:p>
+      <w:pPr>
+        <w:pStyle w:val="ListParagraph"/>
+        <w:numPr>
+          <w:ilvl w:val="0"/>
+          <w:numId w:val="2"/>
+        </w:numPr>
+        <w:rPr>
+          <w:rFonts w:cstheme="minorHAnsi"/>
+          <w:sz w:val="32"/>
+          <w:szCs w:val="32"/>
+        </w:rPr>
+      </w:pPr>
+      <w:r>
+        <w:rPr>
+          <w:rFonts w:cstheme="minorHAnsi"/>
+          <w:color w:val="222222"/>
+          <w:sz w:val="20"/>
+          <w:szCs w:val="20"/>
+          <w:shd w:val="clear" w:color="auto" w:fill="FFFFFF"/>
+        </w:rPr>
+        <w:lastRenderedPageBreak/>
+        <w:t>Sabir, Z., Wahab, H. A., Umar, M., Sakar, M. G., &amp; Raja, M. A. Z. (2020). Novel design of Morlet wavelet neural network for solving second order Lane–Emden equation. </w:t>
       </w:r>
       <w:r>
         <w:rPr>
@@ -23499,7 +23761,7 @@
           <w:szCs w:val="20"/>
           <w:shd w:val="clear" w:color="auto" w:fill="FFFFFF"/>
         </w:rPr>
-        <w:t>172</w:t>
+        <w:t>Mathematics and Computers in Simulation</w:t>
       </w:r>
       <w:r>
         <w:rPr>
@@ -23509,9 +23771,31 @@
           <w:szCs w:val="20"/>
           <w:shd w:val="clear" w:color="auto" w:fill="FFFFFF"/>
         </w:rPr>
+        <w:t>, </w:t>
+      </w:r>
+      <w:r>
+        <w:rPr>
+          <w:rFonts w:cstheme="minorHAnsi"/>
+          <w:i/>
+          <w:iCs/>
+          <w:color w:val="222222"/>
+          <w:sz w:val="20"/>
+          <w:szCs w:val="20"/>
+          <w:shd w:val="clear" w:color="auto" w:fill="FFFFFF"/>
+        </w:rPr>
+        <w:t>172</w:t>
+      </w:r>
+      <w:r>
+        <w:rPr>
+          <w:rFonts w:cstheme="minorHAnsi"/>
+          <w:color w:val="222222"/>
+          <w:sz w:val="20"/>
+          <w:szCs w:val="20"/>
+          <w:shd w:val="clear" w:color="auto" w:fill="FFFFFF"/>
+        </w:rPr>
         <w:t xml:space="preserve">, 1-14, </w:t>
       </w:r>
-      <w:hyperlink r:id="rId22" w:history="1">
+      <w:hyperlink r:id="rId24" w:history="1">
         <w:r>
           <w:rPr>
             <w:rStyle w:val="Hyperlink"/>
@@ -23535,8 +23819,157 @@
 </file>
 
 <file path=word/numbering.xml><?xml version="1.0" encoding="utf-8"?>
-<w:numbering xmlns:wpc="http://schemas.microsoft.com/office/word/2010/wordprocessingCanvas" xmlns:cx="http://schemas.microsoft.com/office/drawing/2014/chartex" xmlns:cx1="http://schemas.microsoft.com/office/drawing/2015/9/8/chartex" xmlns:cx2="http://schemas.microsoft.com/office/drawing/2015/10/21/chartex" xmlns:cx3="http://schemas.microsoft.com/office/drawing/2016/5/9/chartex" xmlns:cx4="http://schemas.microsoft.com/office/drawing/2016/5/10/chartex" xmlns:cx5="http://schemas.microsoft.com/office/drawing/2016/5/11/chartex" xmlns:cx6="http://schemas.microsoft.com/office/drawing/2016/5/12/chartex" xmlns:cx7="http://schemas.microsoft.com/office/drawing/2016/5/13/chartex" xmlns:cx8="http://schemas.microsoft.com/office/drawing/2016/5/14/chartex" xmlns:mc="http://schemas.openxmlformats.org/markup-compatibility/2006" xmlns:aink="http://schemas.microsoft.com/office/drawing/2016/ink" xmlns:am3d="http://schemas.microsoft.com/office/drawing/2017/model3d" xmlns:o="urn:schemas-microsoft-com:office:office" xmlns:oel="http://schemas.microsoft.com/office/2019/extlst" xmlns:r="http://schemas.openxmlformats.org/officeDocument/2006/relationships" xmlns:m="http://schemas.openxmlformats.org/officeDocument/2006/math" xmlns:v="urn:schemas-microsoft-com:vml" xmlns:wp14="http://schemas.microsoft.com/office/word/2010/wordprocessingDrawing" xmlns:wp="http://schemas.openxmlformats.org/drawingml/2006/wordprocessingDrawing" xmlns:w10="urn:schemas-microsoft-com:office:word" xmlns:w="http://schemas.openxmlformats.org/wordprocessingml/2006/main" xmlns:w14="http://schemas.microsoft.com/office/word/2010/wordml" xmlns:w15="http://schemas.microsoft.com/office/word/2012/wordml" xmlns:w16cex="http://schemas.microsoft.com/office/word/2018/wordml/cex" xmlns:w16cid="http://schemas.microsoft.com/office/word/2016/wordml/cid" xmlns:w16="http://schemas.microsoft.com/office/word/2018/wordml" xmlns:w16du="http://schemas.microsoft.com/office/word/2023/wordml/word16du" xmlns:w16sdtdh="http://schemas.microsoft.com/office/word/2020/wordml/sdtdatahash" xmlns:w16sdtfl="http://schemas.microsoft.com/office/word/2024/wordml/sdtformatlock" xmlns:w16se="http://schemas.microsoft.com/office/word/2015/wordml/symex" xmlns:wpg="http://schemas.microsoft.com/office/word/2010/wordprocessingGroup" xmlns:wpi="http://schemas.microsoft.com/office/word/2010/wordprocessingInk" xmlns:wne="http://schemas.microsoft.com/office/word/2006/wordml" xmlns:wps="http://schemas.microsoft.com/office/word/2010/wordprocessingShape" mc:Ignorable="w14 w15 w16se w16cid w16 w16cex w16sdtdh w16sdtfl w16du wp14">
+<w:numbering xmlns:wpc="http://schemas.microsoft.com/office/word/2010/wordprocessingCanvas" xmlns:cx="http://schemas.microsoft.com/office/drawing/2014/chartex" xmlns:mc="http://schemas.openxmlformats.org/markup-compatibility/2006" xmlns:o="urn:schemas-microsoft-com:office:office" xmlns:r="http://schemas.openxmlformats.org/officeDocument/2006/relationships" xmlns:m="http://schemas.openxmlformats.org/officeDocument/2006/math" xmlns:v="urn:schemas-microsoft-com:vml" xmlns:wp14="http://schemas.microsoft.com/office/word/2010/wordprocessingDrawing" xmlns:wp="http://schemas.openxmlformats.org/drawingml/2006/wordprocessingDrawing" xmlns:w10="urn:schemas-microsoft-com:office:word" xmlns:w="http://schemas.openxmlformats.org/wordprocessingml/2006/main" xmlns:w14="http://schemas.microsoft.com/office/word/2010/wordml" xmlns:w15="http://schemas.microsoft.com/office/word/2012/wordml" xmlns:w16se="http://schemas.microsoft.com/office/word/2015/wordml/symex" xmlns:wpg="http://schemas.microsoft.com/office/word/2010/wordprocessingGroup" xmlns:wpi="http://schemas.microsoft.com/office/word/2010/wordprocessingInk" xmlns:wne="http://schemas.microsoft.com/office/word/2006/wordml" xmlns:wps="http://schemas.microsoft.com/office/word/2010/wordprocessingShape" mc:Ignorable="w14 w15 w16se wp14">
   <w:abstractNum w:abstractNumId="0" w15:restartNumberingAfterBreak="0">
+    <w:nsid w:val="0E877390"/>
+    <w:multiLevelType w:val="multilevel"/>
+    <w:tmpl w:val="743811D2"/>
+    <w:lvl w:ilvl="0">
+      <w:start w:val="1"/>
+      <w:numFmt w:val="bullet"/>
+      <w:lvlText w:val=""/>
+      <w:lvlJc w:val="left"/>
+      <w:pPr>
+        <w:tabs>
+          <w:tab w:val="num" w:pos="720"/>
+        </w:tabs>
+        <w:ind w:left="720" w:hanging="360"/>
+      </w:pPr>
+      <w:rPr>
+        <w:rFonts w:ascii="Symbol" w:hAnsi="Symbol" w:hint="default"/>
+        <w:sz w:val="20"/>
+      </w:rPr>
+    </w:lvl>
+    <w:lvl w:ilvl="1" w:tentative="1">
+      <w:start w:val="1"/>
+      <w:numFmt w:val="bullet"/>
+      <w:lvlText w:val="o"/>
+      <w:lvlJc w:val="left"/>
+      <w:pPr>
+        <w:tabs>
+          <w:tab w:val="num" w:pos="1440"/>
+        </w:tabs>
+        <w:ind w:left="1440" w:hanging="360"/>
+      </w:pPr>
+      <w:rPr>
+        <w:rFonts w:ascii="Courier New" w:hAnsi="Courier New" w:hint="default"/>
+        <w:sz w:val="20"/>
+      </w:rPr>
+    </w:lvl>
+    <w:lvl w:ilvl="2" w:tentative="1">
+      <w:start w:val="1"/>
+      <w:numFmt w:val="bullet"/>
+      <w:lvlText w:val=""/>
+      <w:lvlJc w:val="left"/>
+      <w:pPr>
+        <w:tabs>
+          <w:tab w:val="num" w:pos="2160"/>
+        </w:tabs>
+        <w:ind w:left="2160" w:hanging="360"/>
+      </w:pPr>
+      <w:rPr>
+        <w:rFonts w:ascii="Wingdings" w:hAnsi="Wingdings" w:hint="default"/>
+        <w:sz w:val="20"/>
+      </w:rPr>
+    </w:lvl>
+    <w:lvl w:ilvl="3" w:tentative="1">
+      <w:start w:val="1"/>
+      <w:numFmt w:val="bullet"/>
+      <w:lvlText w:val=""/>
+      <w:lvlJc w:val="left"/>
+      <w:pPr>
+        <w:tabs>
+          <w:tab w:val="num" w:pos="2880"/>
+        </w:tabs>
+        <w:ind w:left="2880" w:hanging="360"/>
+      </w:pPr>
+      <w:rPr>
+        <w:rFonts w:ascii="Wingdings" w:hAnsi="Wingdings" w:hint="default"/>
+        <w:sz w:val="20"/>
+      </w:rPr>
+    </w:lvl>
+    <w:lvl w:ilvl="4" w:tentative="1">
+      <w:start w:val="1"/>
+      <w:numFmt w:val="bullet"/>
+      <w:lvlText w:val=""/>
+      <w:lvlJc w:val="left"/>
+      <w:pPr>
+        <w:tabs>
+          <w:tab w:val="num" w:pos="3600"/>
+        </w:tabs>
+        <w:ind w:left="3600" w:hanging="360"/>
+      </w:pPr>
+      <w:rPr>
+        <w:rFonts w:ascii="Wingdings" w:hAnsi="Wingdings" w:hint="default"/>
+        <w:sz w:val="20"/>
+      </w:rPr>
+    </w:lvl>
+    <w:lvl w:ilvl="5" w:tentative="1">
+      <w:start w:val="1"/>
+      <w:numFmt w:val="bullet"/>
+      <w:lvlText w:val=""/>
+      <w:lvlJc w:val="left"/>
+      <w:pPr>
+        <w:tabs>
+          <w:tab w:val="num" w:pos="4320"/>
+        </w:tabs>
+        <w:ind w:left="4320" w:hanging="360"/>
+      </w:pPr>
+      <w:rPr>
+        <w:rFonts w:ascii="Wingdings" w:hAnsi="Wingdings" w:hint="default"/>
+        <w:sz w:val="20"/>
+      </w:rPr>
+    </w:lvl>
+    <w:lvl w:ilvl="6" w:tentative="1">
+      <w:start w:val="1"/>
+      <w:numFmt w:val="bullet"/>
+      <w:lvlText w:val=""/>
+      <w:lvlJc w:val="left"/>
+      <w:pPr>
+        <w:tabs>
+          <w:tab w:val="num" w:pos="5040"/>
+        </w:tabs>
+        <w:ind w:left="5040" w:hanging="360"/>
+      </w:pPr>
+      <w:rPr>
+        <w:rFonts w:ascii="Wingdings" w:hAnsi="Wingdings" w:hint="default"/>
+        <w:sz w:val="20"/>
+      </w:rPr>
+    </w:lvl>
+    <w:lvl w:ilvl="7" w:tentative="1">
+      <w:start w:val="1"/>
+      <w:numFmt w:val="bullet"/>
+      <w:lvlText w:val=""/>
+      <w:lvlJc w:val="left"/>
+      <w:pPr>
+        <w:tabs>
+          <w:tab w:val="num" w:pos="5760"/>
+        </w:tabs>
+        <w:ind w:left="5760" w:hanging="360"/>
+      </w:pPr>
+      <w:rPr>
+        <w:rFonts w:ascii="Wingdings" w:hAnsi="Wingdings" w:hint="default"/>
+        <w:sz w:val="20"/>
+      </w:rPr>
+    </w:lvl>
+    <w:lvl w:ilvl="8" w:tentative="1">
+      <w:start w:val="1"/>
+      <w:numFmt w:val="bullet"/>
+      <w:lvlText w:val=""/>
+      <w:lvlJc w:val="left"/>
+      <w:pPr>
+        <w:tabs>
+          <w:tab w:val="num" w:pos="6480"/>
+        </w:tabs>
+        <w:ind w:left="6480" w:hanging="360"/>
+      </w:pPr>
+      <w:rPr>
+        <w:rFonts w:ascii="Wingdings" w:hAnsi="Wingdings" w:hint="default"/>
+        <w:sz w:val="20"/>
+      </w:rPr>
+    </w:lvl>
+  </w:abstractNum>
+  <w:abstractNum w:abstractNumId="1" w15:restartNumberingAfterBreak="0">
     <w:nsid w:val="3D58257F"/>
     <w:multiLevelType w:val="multilevel"/>
     <w:tmpl w:val="836645D0"/>
@@ -23659,7 +24092,7 @@
       </w:rPr>
     </w:lvl>
   </w:abstractNum>
-  <w:abstractNum w:abstractNumId="1" w15:restartNumberingAfterBreak="0">
+  <w:abstractNum w:abstractNumId="2" w15:restartNumberingAfterBreak="0">
     <w:nsid w:val="4B095ED0"/>
     <w:multiLevelType w:val="hybridMultilevel"/>
     <w:tmpl w:val="8AD47D9E"/>
@@ -23771,7 +24204,7 @@
       </w:rPr>
     </w:lvl>
   </w:abstractNum>
-  <w:abstractNum w:abstractNumId="2" w15:restartNumberingAfterBreak="0">
+  <w:abstractNum w:abstractNumId="3" w15:restartNumberingAfterBreak="0">
     <w:nsid w:val="5080161A"/>
     <w:multiLevelType w:val="hybridMultilevel"/>
     <w:tmpl w:val="1AF22122"/>
@@ -23860,7 +24293,7 @@
       </w:pPr>
     </w:lvl>
   </w:abstractNum>
-  <w:abstractNum w:abstractNumId="3" w15:restartNumberingAfterBreak="0">
+  <w:abstractNum w:abstractNumId="4" w15:restartNumberingAfterBreak="0">
     <w:nsid w:val="55294878"/>
     <w:multiLevelType w:val="multilevel"/>
     <w:tmpl w:val="836645D0"/>
@@ -23983,23 +24416,26 @@
       </w:rPr>
     </w:lvl>
   </w:abstractNum>
-  <w:num w:numId="1" w16cid:durableId="592787882">
+  <w:num w:numId="1">
+    <w:abstractNumId w:val="4"/>
+  </w:num>
+  <w:num w:numId="2">
     <w:abstractNumId w:val="3"/>
   </w:num>
-  <w:num w:numId="2" w16cid:durableId="2035378360">
+  <w:num w:numId="3">
+    <w:abstractNumId w:val="1"/>
+  </w:num>
+  <w:num w:numId="4">
     <w:abstractNumId w:val="2"/>
   </w:num>
-  <w:num w:numId="3" w16cid:durableId="256866087">
+  <w:num w:numId="5">
     <w:abstractNumId w:val="0"/>
-  </w:num>
-  <w:num w:numId="4" w16cid:durableId="1335376822">
-    <w:abstractNumId w:val="1"/>
   </w:num>
 </w:numbering>
 </file>
 
 <file path=word/styles.xml><?xml version="1.0" encoding="utf-8"?>
-<w:styles xmlns:mc="http://schemas.openxmlformats.org/markup-compatibility/2006" xmlns:r="http://schemas.openxmlformats.org/officeDocument/2006/relationships" xmlns:w="http://schemas.openxmlformats.org/wordprocessingml/2006/main" xmlns:w14="http://schemas.microsoft.com/office/word/2010/wordml" xmlns:w15="http://schemas.microsoft.com/office/word/2012/wordml" xmlns:w16cex="http://schemas.microsoft.com/office/word/2018/wordml/cex" xmlns:w16cid="http://schemas.microsoft.com/office/word/2016/wordml/cid" xmlns:w16="http://schemas.microsoft.com/office/word/2018/wordml" xmlns:w16du="http://schemas.microsoft.com/office/word/2023/wordml/word16du" xmlns:w16sdtdh="http://schemas.microsoft.com/office/word/2020/wordml/sdtdatahash" xmlns:w16sdtfl="http://schemas.microsoft.com/office/word/2024/wordml/sdtformatlock" xmlns:w16se="http://schemas.microsoft.com/office/word/2015/wordml/symex" mc:Ignorable="w14 w15 w16se w16cid w16 w16cex w16sdtdh w16sdtfl w16du">
+<w:styles xmlns:mc="http://schemas.openxmlformats.org/markup-compatibility/2006" xmlns:r="http://schemas.openxmlformats.org/officeDocument/2006/relationships" xmlns:w="http://schemas.openxmlformats.org/wordprocessingml/2006/main" xmlns:w14="http://schemas.microsoft.com/office/word/2010/wordml" xmlns:w15="http://schemas.microsoft.com/office/word/2012/wordml" xmlns:w16se="http://schemas.microsoft.com/office/word/2015/wordml/symex" mc:Ignorable="w14 w15 w16se">
   <w:docDefaults>
     <w:rPrDefault>
       <w:rPr>
@@ -24015,7 +24451,7 @@
       </w:pPr>
     </w:pPrDefault>
   </w:docDefaults>
-  <w:latentStyles w:defLockedState="0" w:defUIPriority="99" w:defSemiHidden="0" w:defUnhideWhenUsed="0" w:defQFormat="0" w:count="376">
+  <w:latentStyles w:defLockedState="0" w:defUIPriority="99" w:defSemiHidden="0" w:defUnhideWhenUsed="0" w:defQFormat="0" w:count="371">
     <w:lsdException w:name="Normal" w:uiPriority="0" w:qFormat="1"/>
     <w:lsdException w:name="heading 1" w:uiPriority="9" w:qFormat="1"/>
     <w:lsdException w:name="heading 2" w:semiHidden="1" w:uiPriority="9" w:unhideWhenUsed="1" w:qFormat="1"/>
@@ -24387,11 +24823,6 @@
     <w:lsdException w:name="List Table 5 Dark Accent 6" w:uiPriority="50"/>
     <w:lsdException w:name="List Table 6 Colorful Accent 6" w:uiPriority="51"/>
     <w:lsdException w:name="List Table 7 Colorful Accent 6" w:uiPriority="52"/>
-    <w:lsdException w:name="Mention" w:semiHidden="1" w:unhideWhenUsed="1"/>
-    <w:lsdException w:name="Smart Hyperlink" w:semiHidden="1" w:unhideWhenUsed="1"/>
-    <w:lsdException w:name="Hashtag" w:semiHidden="1" w:unhideWhenUsed="1"/>
-    <w:lsdException w:name="Unresolved Mention" w:semiHidden="1" w:unhideWhenUsed="1"/>
-    <w:lsdException w:name="Smart Link" w:semiHidden="1" w:unhideWhenUsed="1"/>
   </w:latentStyles>
   <w:style w:type="paragraph" w:default="1" w:styleId="Normal">
     <w:name w:val="Normal"/>
@@ -24401,6 +24832,7 @@
   <w:style w:type="character" w:default="1" w:styleId="DefaultParagraphFont">
     <w:name w:val="Default Paragraph Font"/>
     <w:uiPriority w:val="1"/>
+    <w:semiHidden/>
     <w:unhideWhenUsed/>
   </w:style>
   <w:style w:type="table" w:default="1" w:styleId="TableNormal">
@@ -24492,6 +24924,22 @@
       <w:color w:val="0563C1" w:themeColor="hyperlink"/>
       <w:u w:val="single"/>
     </w:rPr>
+  </w:style>
+  <w:style w:type="character" w:styleId="Strong">
+    <w:name w:val="Strong"/>
+    <w:basedOn w:val="DefaultParagraphFont"/>
+    <w:uiPriority w:val="22"/>
+    <w:qFormat/>
+    <w:rsid w:val="00AC3948"/>
+    <w:rPr>
+      <w:b/>
+      <w:bCs/>
+    </w:rPr>
+  </w:style>
+  <w:style w:type="character" w:customStyle="1" w:styleId="c-bibliographic-informationvalue">
+    <w:name w:val="c-bibliographic-information__value"/>
+    <w:basedOn w:val="DefaultParagraphFont"/>
+    <w:rsid w:val="00C73BE2"/>
   </w:style>
 </w:styles>
 </file>

</xml_diff>

<commit_message>
Removed some irrelevant references and added the remaining to the paper.
Citations needed.
</commit_message>
<xml_diff>
--- a/The paper.docx
+++ b/The paper.docx
@@ -1,6 +1,6 @@
 
 <file path=word/document.xml><?xml version="1.0" encoding="utf-8"?>
-<w:document xmlns:wpc="http://schemas.microsoft.com/office/word/2010/wordprocessingCanvas" xmlns:cx="http://schemas.microsoft.com/office/drawing/2014/chartex" xmlns:cx1="http://schemas.microsoft.com/office/drawing/2015/9/8/chartex" xmlns:cx2="http://schemas.microsoft.com/office/drawing/2015/10/21/chartex" xmlns:cx3="http://schemas.microsoft.com/office/drawing/2016/5/9/chartex" xmlns:cx4="http://schemas.microsoft.com/office/drawing/2016/5/10/chartex" xmlns:cx5="http://schemas.microsoft.com/office/drawing/2016/5/11/chartex" xmlns:cx6="http://schemas.microsoft.com/office/drawing/2016/5/12/chartex" xmlns:cx7="http://schemas.microsoft.com/office/drawing/2016/5/13/chartex" xmlns:cx8="http://schemas.microsoft.com/office/drawing/2016/5/14/chartex" xmlns:mc="http://schemas.openxmlformats.org/markup-compatibility/2006" xmlns:aink="http://schemas.microsoft.com/office/drawing/2016/ink" xmlns:am3d="http://schemas.microsoft.com/office/drawing/2017/model3d" xmlns:o="urn:schemas-microsoft-com:office:office" xmlns:oel="http://schemas.microsoft.com/office/2019/extlst" xmlns:r="http://schemas.openxmlformats.org/officeDocument/2006/relationships" xmlns:m="http://schemas.openxmlformats.org/officeDocument/2006/math" xmlns:v="urn:schemas-microsoft-com:vml" xmlns:wp14="http://schemas.microsoft.com/office/word/2010/wordprocessingDrawing" xmlns:wp="http://schemas.openxmlformats.org/drawingml/2006/wordprocessingDrawing" xmlns:w10="urn:schemas-microsoft-com:office:word" xmlns:w="http://schemas.openxmlformats.org/wordprocessingml/2006/main" xmlns:w14="http://schemas.microsoft.com/office/word/2010/wordml" xmlns:w15="http://schemas.microsoft.com/office/word/2012/wordml" xmlns:w16cex="http://schemas.microsoft.com/office/word/2018/wordml/cex" xmlns:w16cid="http://schemas.microsoft.com/office/word/2016/wordml/cid" xmlns:w16="http://schemas.microsoft.com/office/word/2018/wordml" xmlns:w16du="http://schemas.microsoft.com/office/word/2023/wordml/word16du" xmlns:w16sdtdh="http://schemas.microsoft.com/office/word/2020/wordml/sdtdatahash" xmlns:w16sdtfl="http://schemas.microsoft.com/office/word/2024/wordml/sdtformatlock" xmlns:w16se="http://schemas.microsoft.com/office/word/2015/wordml/symex" xmlns:wpg="http://schemas.microsoft.com/office/word/2010/wordprocessingGroup" xmlns:wpi="http://schemas.microsoft.com/office/word/2010/wordprocessingInk" xmlns:wne="http://schemas.microsoft.com/office/word/2006/wordml" xmlns:wps="http://schemas.microsoft.com/office/word/2010/wordprocessingShape" mc:Ignorable="w14 w15 w16se w16cid w16 w16cex w16sdtdh w16sdtfl w16du wp14">
+<w:document xmlns:wpc="http://schemas.microsoft.com/office/word/2010/wordprocessingCanvas" xmlns:cx="http://schemas.microsoft.com/office/drawing/2014/chartex" xmlns:mc="http://schemas.openxmlformats.org/markup-compatibility/2006" xmlns:o="urn:schemas-microsoft-com:office:office" xmlns:r="http://schemas.openxmlformats.org/officeDocument/2006/relationships" xmlns:m="http://schemas.openxmlformats.org/officeDocument/2006/math" xmlns:v="urn:schemas-microsoft-com:vml" xmlns:wp14="http://schemas.microsoft.com/office/word/2010/wordprocessingDrawing" xmlns:wp="http://schemas.openxmlformats.org/drawingml/2006/wordprocessingDrawing" xmlns:w10="urn:schemas-microsoft-com:office:word" xmlns:w="http://schemas.openxmlformats.org/wordprocessingml/2006/main" xmlns:w14="http://schemas.microsoft.com/office/word/2010/wordml" xmlns:w15="http://schemas.microsoft.com/office/word/2012/wordml" xmlns:w16se="http://schemas.microsoft.com/office/word/2015/wordml/symex" xmlns:wpg="http://schemas.microsoft.com/office/word/2010/wordprocessingGroup" xmlns:wpi="http://schemas.microsoft.com/office/word/2010/wordprocessingInk" xmlns:wne="http://schemas.microsoft.com/office/word/2006/wordml" xmlns:wps="http://schemas.microsoft.com/office/word/2010/wordprocessingShape" mc:Ignorable="w14 w15 w16se wp14">
   <w:body>
     <w:p>
       <w:pPr>
@@ -270,13 +270,23 @@
           <w:szCs w:val="28"/>
         </w:rPr>
       </w:pPr>
+      <w:proofErr w:type="spellStart"/>
       <w:r>
         <w:rPr>
           <w:rFonts w:cstheme="minorHAnsi"/>
           <w:sz w:val="28"/>
           <w:szCs w:val="28"/>
         </w:rPr>
-        <w:t xml:space="preserve">Morteza </w:t>
+        <w:t>Morteza</w:t>
+      </w:r>
+      <w:proofErr w:type="spellEnd"/>
+      <w:r>
+        <w:rPr>
+          <w:rFonts w:cstheme="minorHAnsi"/>
+          <w:sz w:val="28"/>
+          <w:szCs w:val="28"/>
+        </w:rPr>
+        <w:t xml:space="preserve"> </w:t>
       </w:r>
       <w:proofErr w:type="spellStart"/>
       <w:r>
@@ -477,7 +487,7 @@
               <v:path o:extrusionok="f" gradientshapeok="t" o:connecttype="rect"/>
               <o:lock v:ext="edit" aspectratio="t"/>
             </v:shapetype>
-            <v:shape id="_x0000_i1035" type="#_x0000_t75" style="width:12pt;height:12pt">
+            <v:shape id="_x0000_i1025" type="#_x0000_t75" style="width:12pt;height:12pt">
               <v:imagedata r:id="rId9" o:title="ORCID-iD_icon_16x16"/>
             </v:shape>
           </w:pict>
@@ -684,7 +694,7 @@
           <w:sz w:val="24"/>
           <w:szCs w:val="24"/>
         </w:rPr>
-        <w:t>Ordinary Differential Equations (ODEs) are fundamental in modeling various scientific and engineering systems, yet their solution is often computationally challenging, particularly when closed-form solutions are unavailable. Traditional numerical methods such as Runge-</w:t>
+        <w:t xml:space="preserve">Ordinary Differential Equations (ODEs) are fundamental in modeling various scientific and engineering systems, yet their solution is often computationally challenging, particularly when closed-form solutions are unavailable. Traditional numerical methods such as </w:t>
       </w:r>
       <w:proofErr w:type="spellStart"/>
       <w:r>
@@ -693,7 +703,7 @@
           <w:sz w:val="24"/>
           <w:szCs w:val="24"/>
         </w:rPr>
-        <w:t>Kutta</w:t>
+        <w:t>Runge-Kutta</w:t>
       </w:r>
       <w:proofErr w:type="spellEnd"/>
       <w:r>
@@ -770,7 +780,7 @@
           <w:sz w:val="24"/>
           <w:szCs w:val="24"/>
         </w:rPr>
-        <w:t>]. The inherent complexity of ODEs presents significant challenges in their solution, as numerous cases do not yield closed-form solutions, necessitating the utilization of numerical or approximation techniques. Established numerical methodologies, including the Runge-</w:t>
+        <w:t xml:space="preserve">]. The inherent complexity of ODEs presents significant challenges in their solution, as numerous cases do not yield closed-form solutions, necessitating the utilization of numerical or approximation techniques. Established numerical methodologies, including the </w:t>
       </w:r>
       <w:proofErr w:type="spellStart"/>
       <w:r>
@@ -779,7 +789,7 @@
           <w:sz w:val="24"/>
           <w:szCs w:val="24"/>
         </w:rPr>
-        <w:t>Kutta</w:t>
+        <w:t>Runge-Kutta</w:t>
       </w:r>
       <w:proofErr w:type="spellEnd"/>
       <w:r>
@@ -2595,23 +2605,7 @@
                 <w:sz w:val="28"/>
                 <w:szCs w:val="28"/>
               </w:rPr>
-              <w:t>(</w:t>
-            </w:r>
-            <w:r>
-              <w:rPr>
-                <w:rFonts w:eastAsiaTheme="minorEastAsia" w:cstheme="minorHAnsi"/>
-                <w:sz w:val="28"/>
-                <w:szCs w:val="28"/>
-              </w:rPr>
-              <w:t>2</w:t>
-            </w:r>
-            <w:r>
-              <w:rPr>
-                <w:rFonts w:eastAsiaTheme="minorEastAsia" w:cstheme="minorHAnsi"/>
-                <w:sz w:val="28"/>
-                <w:szCs w:val="28"/>
-              </w:rPr>
-              <w:t>)</w:t>
+              <w:t>(2)</w:t>
             </w:r>
           </w:p>
         </w:tc>
@@ -3228,23 +3222,7 @@
                 <w:sz w:val="28"/>
                 <w:szCs w:val="28"/>
               </w:rPr>
-              <w:t>(</w:t>
-            </w:r>
-            <w:r>
-              <w:rPr>
-                <w:rFonts w:eastAsiaTheme="minorEastAsia" w:cstheme="minorHAnsi"/>
-                <w:sz w:val="28"/>
-                <w:szCs w:val="28"/>
-              </w:rPr>
-              <w:t>4</w:t>
-            </w:r>
-            <w:r>
-              <w:rPr>
-                <w:rFonts w:eastAsiaTheme="minorEastAsia" w:cstheme="minorHAnsi"/>
-                <w:sz w:val="28"/>
-                <w:szCs w:val="28"/>
-              </w:rPr>
-              <w:t>)</w:t>
+              <w:t>(4)</w:t>
             </w:r>
           </w:p>
         </w:tc>
@@ -3821,23 +3799,7 @@
                 <w:sz w:val="24"/>
                 <w:szCs w:val="24"/>
               </w:rPr>
-              <w:t>(</w:t>
-            </w:r>
-            <w:r>
-              <w:rPr>
-                <w:rFonts w:eastAsiaTheme="minorEastAsia" w:cstheme="minorHAnsi"/>
-                <w:sz w:val="24"/>
-                <w:szCs w:val="24"/>
-              </w:rPr>
-              <w:t>5</w:t>
-            </w:r>
-            <w:r>
-              <w:rPr>
-                <w:rFonts w:eastAsiaTheme="minorEastAsia" w:cstheme="minorHAnsi"/>
-                <w:sz w:val="24"/>
-                <w:szCs w:val="24"/>
-              </w:rPr>
-              <w:t>)</w:t>
+              <w:t>(5)</w:t>
             </w:r>
           </w:p>
         </w:tc>
@@ -4185,15 +4147,7 @@
                 <w:sz w:val="24"/>
                 <w:szCs w:val="24"/>
               </w:rPr>
-              <w:t>(</w:t>
-            </w:r>
-            <w:r>
-              <w:rPr>
-                <w:rFonts w:eastAsiaTheme="minorEastAsia" w:cstheme="minorHAnsi"/>
-                <w:sz w:val="24"/>
-                <w:szCs w:val="24"/>
-              </w:rPr>
-              <w:t>6)</w:t>
+              <w:t>(6)</w:t>
             </w:r>
           </w:p>
         </w:tc>
@@ -4612,23 +4566,7 @@
                 <w:sz w:val="24"/>
                 <w:szCs w:val="24"/>
               </w:rPr>
-              <w:t>(</w:t>
-            </w:r>
-            <w:r>
-              <w:rPr>
-                <w:rFonts w:eastAsiaTheme="minorEastAsia" w:cstheme="minorHAnsi"/>
-                <w:sz w:val="24"/>
-                <w:szCs w:val="24"/>
-              </w:rPr>
-              <w:t>7</w:t>
-            </w:r>
-            <w:r>
-              <w:rPr>
-                <w:rFonts w:eastAsiaTheme="minorEastAsia" w:cstheme="minorHAnsi"/>
-                <w:sz w:val="24"/>
-                <w:szCs w:val="24"/>
-              </w:rPr>
-              <w:t>)</w:t>
+              <w:t>(7)</w:t>
             </w:r>
           </w:p>
         </w:tc>
@@ -4637,7 +4575,7 @@
     <w:p>
       <w:pPr>
         <w:rPr>
-          <w:rFonts w:eastAsiaTheme="minorEastAsia" w:cstheme="minorHAnsi" w:hint="cs"/>
+          <w:rFonts w:eastAsiaTheme="minorEastAsia" w:cstheme="minorHAnsi"/>
           <w:sz w:val="24"/>
           <w:szCs w:val="24"/>
           <w:rtl/>
@@ -11023,29 +10961,7 @@
                                 <w:sz w:val="22"/>
                                 <w:szCs w:val="22"/>
                               </w:rPr>
-                              <w:t xml:space="preserve">Figure </w:t>
-                            </w:r>
-                            <w:r>
-                              <w:rPr>
-                                <w:rFonts w:asciiTheme="majorBidi" w:hAnsiTheme="majorBidi" w:cstheme="majorBidi"/>
-                                <w:b/>
-                                <w:bCs/>
-                                <w:i w:val="0"/>
-                                <w:sz w:val="22"/>
-                                <w:szCs w:val="22"/>
-                              </w:rPr>
-                              <w:t>2</w:t>
-                            </w:r>
-                            <w:r>
-                              <w:rPr>
-                                <w:rFonts w:asciiTheme="majorBidi" w:hAnsiTheme="majorBidi" w:cstheme="majorBidi"/>
-                                <w:b/>
-                                <w:bCs/>
-                                <w:i w:val="0"/>
-                                <w:sz w:val="22"/>
-                                <w:szCs w:val="22"/>
-                              </w:rPr>
-                              <w:t>.</w:t>
+                              <w:t>Figure 2.</w:t>
                             </w:r>
                             <w:r>
                               <w:rPr>
@@ -11083,7 +10999,7 @@
                 <v:stroke joinstyle="miter"/>
                 <v:path gradientshapeok="t" o:connecttype="rect"/>
               </v:shapetype>
-              <v:shape id="Text Box 1" o:spid="_x0000_s1026" type="#_x0000_t202" style="position:absolute;margin-left:-38.75pt;margin-top:21.7pt;width:546.2pt;height:.05pt;z-index:-251653120;visibility:visible;mso-wrap-style:square;mso-width-percent:0;mso-height-percent:0;mso-wrap-distance-left:9pt;mso-wrap-distance-top:0;mso-wrap-distance-right:9pt;mso-wrap-distance-bottom:0;mso-position-horizontal:absolute;mso-position-horizontal-relative:text;mso-position-vertical:absolute;mso-position-vertical-relative:text;mso-width-percent:0;mso-height-percent:0;mso-width-relative:margin;mso-height-relative:margin;v-text-anchor:top" o:gfxdata="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" stroked="f">
+              <v:shape id="Text Box 1" o:spid="_x0000_s1026" type="#_x0000_t202" style="position:absolute;margin-left:-38.75pt;margin-top:21.7pt;width:546.2pt;height:.05pt;z-index:-251653120;visibility:visible;mso-wrap-style:square;mso-width-percent:0;mso-height-percent:0;mso-wrap-distance-left:9pt;mso-wrap-distance-top:0;mso-wrap-distance-right:9pt;mso-wrap-distance-bottom:0;mso-position-horizontal:absolute;mso-position-horizontal-relative:text;mso-position-vertical:absolute;mso-position-vertical-relative:text;mso-width-percent:0;mso-height-percent:0;mso-width-relative:margin;mso-height-relative:margin;v-text-anchor:top" o:gfxdata="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" stroked="f">
                 <v:textbox style="mso-fit-shape-to-text:t" inset="0,0,0,0">
                   <w:txbxContent>
                     <w:p>
@@ -11106,29 +11022,7 @@
                           <w:sz w:val="22"/>
                           <w:szCs w:val="22"/>
                         </w:rPr>
-                        <w:t xml:space="preserve">Figure </w:t>
-                      </w:r>
-                      <w:r>
-                        <w:rPr>
-                          <w:rFonts w:asciiTheme="majorBidi" w:hAnsiTheme="majorBidi" w:cstheme="majorBidi"/>
-                          <w:b/>
-                          <w:bCs/>
-                          <w:i w:val="0"/>
-                          <w:sz w:val="22"/>
-                          <w:szCs w:val="22"/>
-                        </w:rPr>
-                        <w:t>2</w:t>
-                      </w:r>
-                      <w:r>
-                        <w:rPr>
-                          <w:rFonts w:asciiTheme="majorBidi" w:hAnsiTheme="majorBidi" w:cstheme="majorBidi"/>
-                          <w:b/>
-                          <w:bCs/>
-                          <w:i w:val="0"/>
-                          <w:sz w:val="22"/>
-                          <w:szCs w:val="22"/>
-                        </w:rPr>
-                        <w:t>.</w:t>
+                        <w:t>Figure 2.</w:t>
                       </w:r>
                       <w:r>
                         <w:rPr>
@@ -11493,23 +11387,7 @@
                 <w:sz w:val="24"/>
                 <w:szCs w:val="24"/>
               </w:rPr>
-              <w:t>(</w:t>
-            </w:r>
-            <w:r>
-              <w:rPr>
-                <w:rFonts w:eastAsiaTheme="minorEastAsia" w:cstheme="minorHAnsi"/>
-                <w:sz w:val="24"/>
-                <w:szCs w:val="24"/>
-              </w:rPr>
-              <w:t>10</w:t>
-            </w:r>
-            <w:r>
-              <w:rPr>
-                <w:rFonts w:eastAsiaTheme="minorEastAsia" w:cstheme="minorHAnsi"/>
-                <w:sz w:val="24"/>
-                <w:szCs w:val="24"/>
-              </w:rPr>
-              <w:t>)</w:t>
+              <w:t>(10)</w:t>
             </w:r>
           </w:p>
         </w:tc>
@@ -21595,19 +21473,7 @@
                                 <w:sz w:val="24"/>
                                 <w:szCs w:val="24"/>
                               </w:rPr>
-                              <w:t>Figure</w:t>
-                            </w:r>
-                            <w:r>
-                              <w:rPr>
-                                <w:rFonts w:asciiTheme="majorHAnsi" w:hAnsiTheme="majorHAnsi" w:cstheme="majorHAnsi"/>
-                                <w:b/>
-                                <w:bCs/>
-                                <w:i w:val="0"/>
-                                <w:iCs w:val="0"/>
-                                <w:sz w:val="24"/>
-                                <w:szCs w:val="24"/>
-                              </w:rPr>
-                              <w:t xml:space="preserve"> 3</w:t>
+                              <w:t>Figure 3</w:t>
                             </w:r>
                             <w:r>
                               <w:rPr>
@@ -21657,7 +21523,7 @@
           </mc:Choice>
           <mc:Fallback>
             <w:pict>
-              <v:shape w14:anchorId="1EC3BF69" id="_x0000_s1027" type="#_x0000_t202" style="position:absolute;margin-left:-32.4pt;margin-top:7.95pt;width:526pt;height:.05pt;z-index:-251651072;visibility:visible;mso-wrap-style:square;mso-width-percent:0;mso-wrap-distance-left:9pt;mso-wrap-distance-top:0;mso-wrap-distance-right:9pt;mso-wrap-distance-bottom:0;mso-position-horizontal:absolute;mso-position-horizontal-relative:text;mso-position-vertical:absolute;mso-position-vertical-relative:text;mso-width-percent:0;mso-width-relative:margin;v-text-anchor:top" o:gfxdata="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" stroked="f">
+              <v:shape w14:anchorId="1EC3BF69" id="_x0000_s1027" type="#_x0000_t202" style="position:absolute;margin-left:-32.4pt;margin-top:7.95pt;width:526pt;height:.05pt;z-index:-251651072;visibility:visible;mso-wrap-style:square;mso-width-percent:0;mso-wrap-distance-left:9pt;mso-wrap-distance-top:0;mso-wrap-distance-right:9pt;mso-wrap-distance-bottom:0;mso-position-horizontal:absolute;mso-position-horizontal-relative:text;mso-position-vertical:absolute;mso-position-vertical-relative:text;mso-width-percent:0;mso-width-relative:margin;v-text-anchor:top" o:gfxdata="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" stroked="f">
                 <v:textbox style="mso-fit-shape-to-text:t" inset="0,0,0,0">
                   <w:txbxContent>
                     <w:p>
@@ -21681,19 +21547,7 @@
                           <w:sz w:val="24"/>
                           <w:szCs w:val="24"/>
                         </w:rPr>
-                        <w:t>Figure</w:t>
-                      </w:r>
-                      <w:r>
-                        <w:rPr>
-                          <w:rFonts w:asciiTheme="majorHAnsi" w:hAnsiTheme="majorHAnsi" w:cstheme="majorHAnsi"/>
-                          <w:b/>
-                          <w:bCs/>
-                          <w:i w:val="0"/>
-                          <w:iCs w:val="0"/>
-                          <w:sz w:val="24"/>
-                          <w:szCs w:val="24"/>
-                        </w:rPr>
-                        <w:t xml:space="preserve"> 3</w:t>
+                        <w:t>Figure 3</w:t>
                       </w:r>
                       <w:r>
                         <w:rPr>
@@ -26459,19 +26313,7 @@
                                 <w:sz w:val="22"/>
                                 <w:szCs w:val="22"/>
                               </w:rPr>
-                              <w:t>Figure</w:t>
-                            </w:r>
-                            <w:r>
-                              <w:rPr>
-                                <w:rFonts w:asciiTheme="majorBidi" w:hAnsiTheme="majorBidi" w:cstheme="majorBidi"/>
-                                <w:b/>
-                                <w:bCs/>
-                                <w:i w:val="0"/>
-                                <w:iCs w:val="0"/>
-                                <w:sz w:val="22"/>
-                                <w:szCs w:val="22"/>
-                              </w:rPr>
-                              <w:t xml:space="preserve"> 4</w:t>
+                              <w:t>Figure 4</w:t>
                             </w:r>
                             <w:r>
                               <w:rPr>
@@ -26518,7 +26360,7 @@
           </mc:Choice>
           <mc:Fallback>
             <w:pict>
-              <v:shape w14:anchorId="7BFC5733" id="_x0000_s1028" type="#_x0000_t202" style="position:absolute;left:0;text-align:left;margin-left:-52.95pt;margin-top:16.45pt;width:571.6pt;height:.05pt;z-index:-251642880;visibility:visible;mso-wrap-style:square;mso-wrap-distance-left:9pt;mso-wrap-distance-top:0;mso-wrap-distance-right:9pt;mso-wrap-distance-bottom:0;mso-position-horizontal:absolute;mso-position-horizontal-relative:text;mso-position-vertical:absolute;mso-position-vertical-relative:text;v-text-anchor:top" o:gfxdata="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" stroked="f">
+              <v:shape w14:anchorId="7BFC5733" id="_x0000_s1028" type="#_x0000_t202" style="position:absolute;left:0;text-align:left;margin-left:-52.95pt;margin-top:16.45pt;width:571.6pt;height:.05pt;z-index:-251642880;visibility:visible;mso-wrap-style:square;mso-wrap-distance-left:9pt;mso-wrap-distance-top:0;mso-wrap-distance-right:9pt;mso-wrap-distance-bottom:0;mso-position-horizontal:absolute;mso-position-horizontal-relative:text;mso-position-vertical:absolute;mso-position-vertical-relative:text;v-text-anchor:top" o:gfxdata="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" stroked="f">
                 <v:textbox style="mso-fit-shape-to-text:t" inset="0,0,0,0">
                   <w:txbxContent>
                     <w:p>
@@ -26546,19 +26388,7 @@
                           <w:sz w:val="22"/>
                           <w:szCs w:val="22"/>
                         </w:rPr>
-                        <w:t>Figure</w:t>
-                      </w:r>
-                      <w:r>
-                        <w:rPr>
-                          <w:rFonts w:asciiTheme="majorBidi" w:hAnsiTheme="majorBidi" w:cstheme="majorBidi"/>
-                          <w:b/>
-                          <w:bCs/>
-                          <w:i w:val="0"/>
-                          <w:iCs w:val="0"/>
-                          <w:sz w:val="22"/>
-                          <w:szCs w:val="22"/>
-                        </w:rPr>
-                        <w:t xml:space="preserve"> 4</w:t>
+                        <w:t>Figure 4</w:t>
                       </w:r>
                       <w:r>
                         <w:rPr>
@@ -26866,8 +26696,13 @@
       </w:r>
     </w:p>
     <w:p>
-      <w:r>
-        <w:t xml:space="preserve">Morteza </w:t>
+      <w:proofErr w:type="spellStart"/>
+      <w:r>
+        <w:t>Morteza</w:t>
+      </w:r>
+      <w:proofErr w:type="spellEnd"/>
+      <w:r>
+        <w:t xml:space="preserve"> </w:t>
       </w:r>
       <w:proofErr w:type="spellStart"/>
       <w:r>
@@ -27890,7 +27725,29 @@
           <w:szCs w:val="24"/>
           <w:shd w:val="clear" w:color="auto" w:fill="FFFFFF"/>
         </w:rPr>
-        <w:t xml:space="preserve">, I. (2024). Sinc </w:t>
+        <w:t xml:space="preserve">, I. (2024). </w:t>
+      </w:r>
+      <w:proofErr w:type="spellStart"/>
+      <w:r>
+        <w:rPr>
+          <w:rFonts w:cstheme="minorHAnsi"/>
+          <w:color w:val="222222"/>
+          <w:sz w:val="24"/>
+          <w:szCs w:val="24"/>
+          <w:shd w:val="clear" w:color="auto" w:fill="FFFFFF"/>
+        </w:rPr>
+        <w:t>Sinc</w:t>
+      </w:r>
+      <w:proofErr w:type="spellEnd"/>
+      <w:r>
+        <w:rPr>
+          <w:rFonts w:cstheme="minorHAnsi"/>
+          <w:color w:val="222222"/>
+          <w:sz w:val="24"/>
+          <w:szCs w:val="24"/>
+          <w:shd w:val="clear" w:color="auto" w:fill="FFFFFF"/>
+        </w:rPr>
+        <w:t xml:space="preserve"> </w:t>
       </w:r>
       <w:proofErr w:type="spellStart"/>
       <w:r>
@@ -28684,7 +28541,29 @@
           <w:szCs w:val="24"/>
           <w:shd w:val="clear" w:color="auto" w:fill="FFFFFF"/>
         </w:rPr>
-        <w:t>, S. (2022). Kolmogorov's Gate Non-linearity as a Step toward Much Smaller Artificial Neural Networks. In </w:t>
+        <w:t xml:space="preserve">, S. (2022). Kolmogorov's Gate Non-linearity as a Step </w:t>
+      </w:r>
+      <w:proofErr w:type="gramStart"/>
+      <w:r>
+        <w:rPr>
+          <w:rFonts w:cstheme="minorHAnsi"/>
+          <w:color w:val="222222"/>
+          <w:sz w:val="24"/>
+          <w:szCs w:val="24"/>
+          <w:shd w:val="clear" w:color="auto" w:fill="FFFFFF"/>
+        </w:rPr>
+        <w:t>toward</w:t>
+      </w:r>
+      <w:proofErr w:type="gramEnd"/>
+      <w:r>
+        <w:rPr>
+          <w:rFonts w:cstheme="minorHAnsi"/>
+          <w:color w:val="222222"/>
+          <w:sz w:val="24"/>
+          <w:szCs w:val="24"/>
+          <w:shd w:val="clear" w:color="auto" w:fill="FFFFFF"/>
+        </w:rPr>
+        <w:t xml:space="preserve"> Much Smaller Artificial Neural Networks. In </w:t>
       </w:r>
       <w:r>
         <w:rPr>
@@ -28967,7 +28846,29 @@
           <w:szCs w:val="24"/>
           <w:shd w:val="clear" w:color="auto" w:fill="FFFFFF"/>
         </w:rPr>
-        <w:t>, M. (2024). Kan: Kolmogorov-</w:t>
+        <w:t xml:space="preserve">, M. (2024). </w:t>
+      </w:r>
+      <w:proofErr w:type="spellStart"/>
+      <w:r>
+        <w:rPr>
+          <w:rFonts w:cstheme="minorHAnsi"/>
+          <w:color w:val="222222"/>
+          <w:sz w:val="24"/>
+          <w:szCs w:val="24"/>
+          <w:shd w:val="clear" w:color="auto" w:fill="FFFFFF"/>
+        </w:rPr>
+        <w:t>Kan</w:t>
+      </w:r>
+      <w:proofErr w:type="spellEnd"/>
+      <w:r>
+        <w:rPr>
+          <w:rFonts w:cstheme="minorHAnsi"/>
+          <w:color w:val="222222"/>
+          <w:sz w:val="24"/>
+          <w:szCs w:val="24"/>
+          <w:shd w:val="clear" w:color="auto" w:fill="FFFFFF"/>
+        </w:rPr>
+        <w:t>: Kolmogorov-</w:t>
       </w:r>
       <w:proofErr w:type="spellStart"/>
       <w:r>
@@ -29142,9 +29043,12 @@
         </w:numPr>
         <w:spacing w:line="276" w:lineRule="auto"/>
         <w:rPr>
-          <w:rFonts w:cstheme="minorHAnsi"/>
-          <w:sz w:val="24"/>
-          <w:szCs w:val="24"/>
+          <w:rStyle w:val="Hyperlink"/>
+          <w:rFonts w:cstheme="minorHAnsi"/>
+          <w:color w:val="auto"/>
+          <w:sz w:val="24"/>
+          <w:szCs w:val="24"/>
+          <w:u w:val="none"/>
         </w:rPr>
       </w:pPr>
       <w:r>
@@ -29215,6 +29119,1414 @@
         </w:r>
       </w:hyperlink>
     </w:p>
+    <w:p>
+      <w:pPr>
+        <w:pStyle w:val="ListParagraph"/>
+        <w:numPr>
+          <w:ilvl w:val="0"/>
+          <w:numId w:val="2"/>
+        </w:numPr>
+        <w:spacing w:line="276" w:lineRule="auto"/>
+        <w:rPr>
+          <w:rFonts w:cstheme="minorHAnsi"/>
+          <w:sz w:val="24"/>
+          <w:szCs w:val="24"/>
+        </w:rPr>
+      </w:pPr>
+      <w:proofErr w:type="spellStart"/>
+      <w:r>
+        <w:rPr>
+          <w:rFonts w:cstheme="minorHAnsi"/>
+          <w:color w:val="222222"/>
+          <w:sz w:val="24"/>
+          <w:szCs w:val="24"/>
+          <w:shd w:val="clear" w:color="auto" w:fill="FFFFFF"/>
+        </w:rPr>
+        <w:t>Hou</w:t>
+      </w:r>
+      <w:proofErr w:type="spellEnd"/>
+      <w:r>
+        <w:rPr>
+          <w:rFonts w:cstheme="minorHAnsi"/>
+          <w:color w:val="222222"/>
+          <w:sz w:val="24"/>
+          <w:szCs w:val="24"/>
+          <w:shd w:val="clear" w:color="auto" w:fill="FFFFFF"/>
+        </w:rPr>
+        <w:t>, Y., &amp; Zhang, D. (2024). A comprehensive survey on Kolmogorov Arnold networks (KAN). </w:t>
+      </w:r>
+      <w:proofErr w:type="spellStart"/>
+      <w:r>
+        <w:rPr>
+          <w:rFonts w:cstheme="minorHAnsi"/>
+          <w:i/>
+          <w:iCs/>
+          <w:color w:val="222222"/>
+          <w:sz w:val="24"/>
+          <w:szCs w:val="24"/>
+          <w:shd w:val="clear" w:color="auto" w:fill="FFFFFF"/>
+        </w:rPr>
+        <w:t>arXiv</w:t>
+      </w:r>
+      <w:proofErr w:type="spellEnd"/>
+      <w:r>
+        <w:rPr>
+          <w:rFonts w:cstheme="minorHAnsi"/>
+          <w:i/>
+          <w:iCs/>
+          <w:color w:val="222222"/>
+          <w:sz w:val="24"/>
+          <w:szCs w:val="24"/>
+          <w:shd w:val="clear" w:color="auto" w:fill="FFFFFF"/>
+        </w:rPr>
+        <w:t xml:space="preserve"> preprint arXiv:2407.11075</w:t>
+      </w:r>
+      <w:r>
+        <w:rPr>
+          <w:rFonts w:cstheme="minorHAnsi"/>
+          <w:color w:val="222222"/>
+          <w:sz w:val="24"/>
+          <w:szCs w:val="24"/>
+          <w:shd w:val="clear" w:color="auto" w:fill="FFFFFF"/>
+        </w:rPr>
+        <w:t xml:space="preserve">, </w:t>
+      </w:r>
+      <w:hyperlink r:id="rId26" w:history="1">
+        <w:r>
+          <w:rPr>
+            <w:rStyle w:val="Hyperlink"/>
+            <w:rFonts w:cstheme="minorHAnsi"/>
+            <w:sz w:val="24"/>
+            <w:szCs w:val="24"/>
+            <w:shd w:val="clear" w:color="auto" w:fill="FFFFFF"/>
+          </w:rPr>
+          <w:t>https://doi.org/10.48550/arXiv.2407.11075</w:t>
+        </w:r>
+      </w:hyperlink>
+    </w:p>
+    <w:p>
+      <w:pPr>
+        <w:pStyle w:val="ListParagraph"/>
+        <w:numPr>
+          <w:ilvl w:val="0"/>
+          <w:numId w:val="2"/>
+        </w:numPr>
+        <w:spacing w:line="276" w:lineRule="auto"/>
+        <w:rPr>
+          <w:rFonts w:cstheme="minorHAnsi"/>
+          <w:sz w:val="24"/>
+          <w:szCs w:val="24"/>
+        </w:rPr>
+      </w:pPr>
+      <w:r>
+        <w:rPr>
+          <w:rFonts w:cstheme="minorHAnsi"/>
+          <w:color w:val="222222"/>
+          <w:sz w:val="24"/>
+          <w:szCs w:val="24"/>
+          <w:shd w:val="clear" w:color="auto" w:fill="FFFFFF"/>
+        </w:rPr>
+        <w:t xml:space="preserve">Basina, D., Vishal, J. R., </w:t>
+      </w:r>
+      <w:proofErr w:type="spellStart"/>
+      <w:r>
+        <w:rPr>
+          <w:rFonts w:cstheme="minorHAnsi"/>
+          <w:color w:val="222222"/>
+          <w:sz w:val="24"/>
+          <w:szCs w:val="24"/>
+          <w:shd w:val="clear" w:color="auto" w:fill="FFFFFF"/>
+        </w:rPr>
+        <w:t>Choudhary</w:t>
+      </w:r>
+      <w:proofErr w:type="spellEnd"/>
+      <w:r>
+        <w:rPr>
+          <w:rFonts w:cstheme="minorHAnsi"/>
+          <w:color w:val="222222"/>
+          <w:sz w:val="24"/>
+          <w:szCs w:val="24"/>
+          <w:shd w:val="clear" w:color="auto" w:fill="FFFFFF"/>
+        </w:rPr>
+        <w:t xml:space="preserve">, A., &amp; </w:t>
+      </w:r>
+      <w:proofErr w:type="spellStart"/>
+      <w:r>
+        <w:rPr>
+          <w:rFonts w:cstheme="minorHAnsi"/>
+          <w:color w:val="222222"/>
+          <w:sz w:val="24"/>
+          <w:szCs w:val="24"/>
+          <w:shd w:val="clear" w:color="auto" w:fill="FFFFFF"/>
+        </w:rPr>
+        <w:t>Chakravarthi</w:t>
+      </w:r>
+      <w:proofErr w:type="spellEnd"/>
+      <w:r>
+        <w:rPr>
+          <w:rFonts w:cstheme="minorHAnsi"/>
+          <w:color w:val="222222"/>
+          <w:sz w:val="24"/>
+          <w:szCs w:val="24"/>
+          <w:shd w:val="clear" w:color="auto" w:fill="FFFFFF"/>
+        </w:rPr>
+        <w:t>, B. (2024). KAT to KANs: A Review of Kolmogorov-Arnold Networks and the Neural Leap Forward. </w:t>
+      </w:r>
+      <w:proofErr w:type="spellStart"/>
+      <w:r>
+        <w:rPr>
+          <w:rFonts w:cstheme="minorHAnsi"/>
+          <w:i/>
+          <w:iCs/>
+          <w:color w:val="222222"/>
+          <w:sz w:val="24"/>
+          <w:szCs w:val="24"/>
+          <w:shd w:val="clear" w:color="auto" w:fill="FFFFFF"/>
+        </w:rPr>
+        <w:t>arXiv</w:t>
+      </w:r>
+      <w:proofErr w:type="spellEnd"/>
+      <w:r>
+        <w:rPr>
+          <w:rFonts w:cstheme="minorHAnsi"/>
+          <w:i/>
+          <w:iCs/>
+          <w:color w:val="222222"/>
+          <w:sz w:val="24"/>
+          <w:szCs w:val="24"/>
+          <w:shd w:val="clear" w:color="auto" w:fill="FFFFFF"/>
+        </w:rPr>
+        <w:t xml:space="preserve"> preprint arXiv:2411.10622</w:t>
+      </w:r>
+      <w:r>
+        <w:rPr>
+          <w:rFonts w:cstheme="minorHAnsi"/>
+          <w:color w:val="222222"/>
+          <w:sz w:val="24"/>
+          <w:szCs w:val="24"/>
+          <w:shd w:val="clear" w:color="auto" w:fill="FFFFFF"/>
+        </w:rPr>
+        <w:t xml:space="preserve">, </w:t>
+      </w:r>
+      <w:hyperlink r:id="rId27" w:history="1">
+        <w:r>
+          <w:rPr>
+            <w:rStyle w:val="Hyperlink"/>
+            <w:rFonts w:cstheme="minorHAnsi"/>
+            <w:sz w:val="24"/>
+            <w:szCs w:val="24"/>
+            <w:shd w:val="clear" w:color="auto" w:fill="FFFFFF"/>
+          </w:rPr>
+          <w:t>https://doi.org/10.48550/arXiv.2411.10622</w:t>
+        </w:r>
+      </w:hyperlink>
+    </w:p>
+    <w:p>
+      <w:pPr>
+        <w:pStyle w:val="ListParagraph"/>
+        <w:numPr>
+          <w:ilvl w:val="0"/>
+          <w:numId w:val="2"/>
+        </w:numPr>
+        <w:spacing w:line="276" w:lineRule="auto"/>
+        <w:rPr>
+          <w:rFonts w:cstheme="minorHAnsi"/>
+          <w:sz w:val="24"/>
+          <w:szCs w:val="24"/>
+        </w:rPr>
+      </w:pPr>
+      <w:proofErr w:type="spellStart"/>
+      <w:r>
+        <w:rPr>
+          <w:rFonts w:cstheme="minorHAnsi"/>
+          <w:color w:val="222222"/>
+          <w:sz w:val="24"/>
+          <w:szCs w:val="24"/>
+          <w:shd w:val="clear" w:color="auto" w:fill="FFFFFF"/>
+        </w:rPr>
+        <w:t>Vaca</w:t>
+      </w:r>
+      <w:proofErr w:type="spellEnd"/>
+      <w:r>
+        <w:rPr>
+          <w:rFonts w:cstheme="minorHAnsi"/>
+          <w:color w:val="222222"/>
+          <w:sz w:val="24"/>
+          <w:szCs w:val="24"/>
+          <w:shd w:val="clear" w:color="auto" w:fill="FFFFFF"/>
+        </w:rPr>
+        <w:t xml:space="preserve">-Rubio, C. J., Blanco, L., Pereira, R., &amp; </w:t>
+      </w:r>
+      <w:proofErr w:type="spellStart"/>
+      <w:r>
+        <w:rPr>
+          <w:rFonts w:cstheme="minorHAnsi"/>
+          <w:color w:val="222222"/>
+          <w:sz w:val="24"/>
+          <w:szCs w:val="24"/>
+          <w:shd w:val="clear" w:color="auto" w:fill="FFFFFF"/>
+        </w:rPr>
+        <w:t>Caus</w:t>
+      </w:r>
+      <w:proofErr w:type="spellEnd"/>
+      <w:r>
+        <w:rPr>
+          <w:rFonts w:cstheme="minorHAnsi"/>
+          <w:color w:val="222222"/>
+          <w:sz w:val="24"/>
+          <w:szCs w:val="24"/>
+          <w:shd w:val="clear" w:color="auto" w:fill="FFFFFF"/>
+        </w:rPr>
+        <w:t>, M. Kolmogorov-</w:t>
+      </w:r>
+      <w:proofErr w:type="spellStart"/>
+      <w:r>
+        <w:rPr>
+          <w:rFonts w:cstheme="minorHAnsi"/>
+          <w:color w:val="222222"/>
+          <w:sz w:val="24"/>
+          <w:szCs w:val="24"/>
+          <w:shd w:val="clear" w:color="auto" w:fill="FFFFFF"/>
+        </w:rPr>
+        <w:t>arnold</w:t>
+      </w:r>
+      <w:proofErr w:type="spellEnd"/>
+      <w:r>
+        <w:rPr>
+          <w:rFonts w:cstheme="minorHAnsi"/>
+          <w:color w:val="222222"/>
+          <w:sz w:val="24"/>
+          <w:szCs w:val="24"/>
+          <w:shd w:val="clear" w:color="auto" w:fill="FFFFFF"/>
+        </w:rPr>
+        <w:t xml:space="preserve"> networks (</w:t>
+      </w:r>
+      <w:proofErr w:type="spellStart"/>
+      <w:r>
+        <w:rPr>
+          <w:rFonts w:cstheme="minorHAnsi"/>
+          <w:color w:val="222222"/>
+          <w:sz w:val="24"/>
+          <w:szCs w:val="24"/>
+          <w:shd w:val="clear" w:color="auto" w:fill="FFFFFF"/>
+        </w:rPr>
+        <w:t>kans</w:t>
+      </w:r>
+      <w:proofErr w:type="spellEnd"/>
+      <w:r>
+        <w:rPr>
+          <w:rFonts w:cstheme="minorHAnsi"/>
+          <w:color w:val="222222"/>
+          <w:sz w:val="24"/>
+          <w:szCs w:val="24"/>
+          <w:shd w:val="clear" w:color="auto" w:fill="FFFFFF"/>
+        </w:rPr>
+        <w:t xml:space="preserve">) for time series analysis. </w:t>
+      </w:r>
+      <w:proofErr w:type="spellStart"/>
+      <w:r>
+        <w:rPr>
+          <w:rFonts w:cstheme="minorHAnsi"/>
+          <w:color w:val="222222"/>
+          <w:sz w:val="24"/>
+          <w:szCs w:val="24"/>
+          <w:shd w:val="clear" w:color="auto" w:fill="FFFFFF"/>
+        </w:rPr>
+        <w:t>arXiv</w:t>
+      </w:r>
+      <w:proofErr w:type="spellEnd"/>
+      <w:r>
+        <w:rPr>
+          <w:rFonts w:cstheme="minorHAnsi"/>
+          <w:color w:val="222222"/>
+          <w:sz w:val="24"/>
+          <w:szCs w:val="24"/>
+          <w:shd w:val="clear" w:color="auto" w:fill="FFFFFF"/>
+        </w:rPr>
+        <w:t xml:space="preserve"> 2024. </w:t>
+      </w:r>
+      <w:proofErr w:type="spellStart"/>
+      <w:r>
+        <w:rPr>
+          <w:rFonts w:cstheme="minorHAnsi"/>
+          <w:i/>
+          <w:iCs/>
+          <w:color w:val="222222"/>
+          <w:sz w:val="24"/>
+          <w:szCs w:val="24"/>
+          <w:shd w:val="clear" w:color="auto" w:fill="FFFFFF"/>
+        </w:rPr>
+        <w:t>arXiv</w:t>
+      </w:r>
+      <w:proofErr w:type="spellEnd"/>
+      <w:r>
+        <w:rPr>
+          <w:rFonts w:cstheme="minorHAnsi"/>
+          <w:i/>
+          <w:iCs/>
+          <w:color w:val="222222"/>
+          <w:sz w:val="24"/>
+          <w:szCs w:val="24"/>
+          <w:shd w:val="clear" w:color="auto" w:fill="FFFFFF"/>
+        </w:rPr>
+        <w:t xml:space="preserve"> preprint arXiv:2405.08790</w:t>
+      </w:r>
+      <w:r>
+        <w:rPr>
+          <w:rFonts w:cstheme="minorHAnsi"/>
+          <w:color w:val="222222"/>
+          <w:sz w:val="24"/>
+          <w:szCs w:val="24"/>
+          <w:shd w:val="clear" w:color="auto" w:fill="FFFFFF"/>
+        </w:rPr>
+        <w:t xml:space="preserve">, </w:t>
+      </w:r>
+      <w:hyperlink r:id="rId28" w:history="1">
+        <w:r>
+          <w:rPr>
+            <w:rStyle w:val="Hyperlink"/>
+            <w:rFonts w:cstheme="minorHAnsi"/>
+            <w:sz w:val="24"/>
+            <w:szCs w:val="24"/>
+            <w:shd w:val="clear" w:color="auto" w:fill="FFFFFF"/>
+          </w:rPr>
+          <w:t>https://doi.org/10.48550/arXiv.2405.08790</w:t>
+        </w:r>
+      </w:hyperlink>
+    </w:p>
+    <w:p>
+      <w:pPr>
+        <w:pStyle w:val="ListParagraph"/>
+        <w:numPr>
+          <w:ilvl w:val="0"/>
+          <w:numId w:val="2"/>
+        </w:numPr>
+        <w:spacing w:line="276" w:lineRule="auto"/>
+        <w:rPr>
+          <w:rFonts w:cstheme="minorHAnsi"/>
+          <w:sz w:val="24"/>
+          <w:szCs w:val="24"/>
+        </w:rPr>
+      </w:pPr>
+      <w:proofErr w:type="spellStart"/>
+      <w:r>
+        <w:rPr>
+          <w:rFonts w:cstheme="minorHAnsi"/>
+          <w:color w:val="222222"/>
+          <w:sz w:val="24"/>
+          <w:szCs w:val="24"/>
+          <w:shd w:val="clear" w:color="auto" w:fill="FFFFFF"/>
+        </w:rPr>
+        <w:t>Drokin</w:t>
+      </w:r>
+      <w:proofErr w:type="spellEnd"/>
+      <w:r>
+        <w:rPr>
+          <w:rFonts w:cstheme="minorHAnsi"/>
+          <w:color w:val="222222"/>
+          <w:sz w:val="24"/>
+          <w:szCs w:val="24"/>
+          <w:shd w:val="clear" w:color="auto" w:fill="FFFFFF"/>
+        </w:rPr>
+        <w:t>, I. (2024). Kolmogorov-</w:t>
+      </w:r>
+      <w:proofErr w:type="spellStart"/>
+      <w:r>
+        <w:rPr>
+          <w:rFonts w:cstheme="minorHAnsi"/>
+          <w:color w:val="222222"/>
+          <w:sz w:val="24"/>
+          <w:szCs w:val="24"/>
+          <w:shd w:val="clear" w:color="auto" w:fill="FFFFFF"/>
+        </w:rPr>
+        <w:t>arnold</w:t>
+      </w:r>
+      <w:proofErr w:type="spellEnd"/>
+      <w:r>
+        <w:rPr>
+          <w:rFonts w:cstheme="minorHAnsi"/>
+          <w:color w:val="222222"/>
+          <w:sz w:val="24"/>
+          <w:szCs w:val="24"/>
+          <w:shd w:val="clear" w:color="auto" w:fill="FFFFFF"/>
+        </w:rPr>
+        <w:t xml:space="preserve"> convolutions: Design principles and empirical studies. </w:t>
+      </w:r>
+      <w:proofErr w:type="spellStart"/>
+      <w:r>
+        <w:rPr>
+          <w:rFonts w:cstheme="minorHAnsi"/>
+          <w:i/>
+          <w:iCs/>
+          <w:color w:val="222222"/>
+          <w:sz w:val="24"/>
+          <w:szCs w:val="24"/>
+          <w:shd w:val="clear" w:color="auto" w:fill="FFFFFF"/>
+        </w:rPr>
+        <w:t>arXiv</w:t>
+      </w:r>
+      <w:proofErr w:type="spellEnd"/>
+      <w:r>
+        <w:rPr>
+          <w:rFonts w:cstheme="minorHAnsi"/>
+          <w:i/>
+          <w:iCs/>
+          <w:color w:val="222222"/>
+          <w:sz w:val="24"/>
+          <w:szCs w:val="24"/>
+          <w:shd w:val="clear" w:color="auto" w:fill="FFFFFF"/>
+        </w:rPr>
+        <w:t xml:space="preserve"> preprint arXiv:2407.01092, </w:t>
+      </w:r>
+      <w:hyperlink r:id="rId29" w:history="1">
+        <w:r>
+          <w:rPr>
+            <w:rStyle w:val="Hyperlink"/>
+            <w:rFonts w:cstheme="minorHAnsi"/>
+            <w:i/>
+            <w:iCs/>
+            <w:sz w:val="24"/>
+            <w:szCs w:val="24"/>
+            <w:shd w:val="clear" w:color="auto" w:fill="FFFFFF"/>
+          </w:rPr>
+          <w:t>https://doi.org/10.48550/arXiv.2407.01092</w:t>
+        </w:r>
+      </w:hyperlink>
+    </w:p>
+    <w:p>
+      <w:pPr>
+        <w:pStyle w:val="ListParagraph"/>
+        <w:numPr>
+          <w:ilvl w:val="0"/>
+          <w:numId w:val="2"/>
+        </w:numPr>
+        <w:spacing w:line="276" w:lineRule="auto"/>
+        <w:rPr>
+          <w:rFonts w:cstheme="minorHAnsi"/>
+          <w:sz w:val="24"/>
+          <w:szCs w:val="24"/>
+        </w:rPr>
+      </w:pPr>
+      <w:r>
+        <w:rPr>
+          <w:rFonts w:cstheme="minorHAnsi"/>
+          <w:color w:val="222222"/>
+          <w:sz w:val="24"/>
+          <w:szCs w:val="24"/>
+          <w:shd w:val="clear" w:color="auto" w:fill="FFFFFF"/>
+        </w:rPr>
+        <w:t xml:space="preserve">Danish, M. U., &amp; </w:t>
+      </w:r>
+      <w:proofErr w:type="spellStart"/>
+      <w:r>
+        <w:rPr>
+          <w:rFonts w:cstheme="minorHAnsi"/>
+          <w:color w:val="222222"/>
+          <w:sz w:val="24"/>
+          <w:szCs w:val="24"/>
+          <w:shd w:val="clear" w:color="auto" w:fill="FFFFFF"/>
+        </w:rPr>
+        <w:t>Grolinger</w:t>
+      </w:r>
+      <w:proofErr w:type="spellEnd"/>
+      <w:r>
+        <w:rPr>
+          <w:rFonts w:cstheme="minorHAnsi"/>
+          <w:color w:val="222222"/>
+          <w:sz w:val="24"/>
+          <w:szCs w:val="24"/>
+          <w:shd w:val="clear" w:color="auto" w:fill="FFFFFF"/>
+        </w:rPr>
+        <w:t>, K. (2025). Kolmogorov–Arnold recurrent network for short term load forecasting across diverse consumers. </w:t>
+      </w:r>
+      <w:r>
+        <w:rPr>
+          <w:rFonts w:cstheme="minorHAnsi"/>
+          <w:i/>
+          <w:iCs/>
+          <w:color w:val="222222"/>
+          <w:sz w:val="24"/>
+          <w:szCs w:val="24"/>
+          <w:shd w:val="clear" w:color="auto" w:fill="FFFFFF"/>
+        </w:rPr>
+        <w:t>Energy Reports</w:t>
+      </w:r>
+      <w:r>
+        <w:rPr>
+          <w:rFonts w:cstheme="minorHAnsi"/>
+          <w:color w:val="222222"/>
+          <w:sz w:val="24"/>
+          <w:szCs w:val="24"/>
+          <w:shd w:val="clear" w:color="auto" w:fill="FFFFFF"/>
+        </w:rPr>
+        <w:t>, </w:t>
+      </w:r>
+      <w:r>
+        <w:rPr>
+          <w:rFonts w:cstheme="minorHAnsi"/>
+          <w:i/>
+          <w:iCs/>
+          <w:color w:val="222222"/>
+          <w:sz w:val="24"/>
+          <w:szCs w:val="24"/>
+          <w:shd w:val="clear" w:color="auto" w:fill="FFFFFF"/>
+        </w:rPr>
+        <w:t>13</w:t>
+      </w:r>
+      <w:r>
+        <w:rPr>
+          <w:rFonts w:cstheme="minorHAnsi"/>
+          <w:color w:val="222222"/>
+          <w:sz w:val="24"/>
+          <w:szCs w:val="24"/>
+          <w:shd w:val="clear" w:color="auto" w:fill="FFFFFF"/>
+        </w:rPr>
+        <w:t xml:space="preserve">, 713-727, </w:t>
+      </w:r>
+      <w:hyperlink r:id="rId30" w:history="1">
+        <w:r>
+          <w:rPr>
+            <w:rStyle w:val="Hyperlink"/>
+            <w:rFonts w:cstheme="minorHAnsi"/>
+            <w:sz w:val="24"/>
+            <w:szCs w:val="24"/>
+            <w:shd w:val="clear" w:color="auto" w:fill="FFFFFF"/>
+          </w:rPr>
+          <w:t>https://doi.org/10.1016/j.egyr.2024.12.038</w:t>
+        </w:r>
+      </w:hyperlink>
+    </w:p>
+    <w:p>
+      <w:pPr>
+        <w:pStyle w:val="ListParagraph"/>
+        <w:numPr>
+          <w:ilvl w:val="0"/>
+          <w:numId w:val="2"/>
+        </w:numPr>
+        <w:spacing w:line="276" w:lineRule="auto"/>
+        <w:rPr>
+          <w:rFonts w:cstheme="minorHAnsi"/>
+          <w:sz w:val="24"/>
+          <w:szCs w:val="24"/>
+        </w:rPr>
+      </w:pPr>
+      <w:proofErr w:type="spellStart"/>
+      <w:r>
+        <w:rPr>
+          <w:rFonts w:cstheme="minorHAnsi"/>
+          <w:color w:val="222222"/>
+          <w:sz w:val="24"/>
+          <w:szCs w:val="24"/>
+          <w:shd w:val="clear" w:color="auto" w:fill="FFFFFF"/>
+        </w:rPr>
+        <w:t>Rigas</w:t>
+      </w:r>
+      <w:proofErr w:type="spellEnd"/>
+      <w:r>
+        <w:rPr>
+          <w:rFonts w:cstheme="minorHAnsi"/>
+          <w:color w:val="222222"/>
+          <w:sz w:val="24"/>
+          <w:szCs w:val="24"/>
+          <w:shd w:val="clear" w:color="auto" w:fill="FFFFFF"/>
+        </w:rPr>
+        <w:t xml:space="preserve">, S., </w:t>
+      </w:r>
+      <w:proofErr w:type="spellStart"/>
+      <w:r>
+        <w:rPr>
+          <w:rFonts w:cstheme="minorHAnsi"/>
+          <w:color w:val="222222"/>
+          <w:sz w:val="24"/>
+          <w:szCs w:val="24"/>
+          <w:shd w:val="clear" w:color="auto" w:fill="FFFFFF"/>
+        </w:rPr>
+        <w:t>Papachristou</w:t>
+      </w:r>
+      <w:proofErr w:type="spellEnd"/>
+      <w:r>
+        <w:rPr>
+          <w:rFonts w:cstheme="minorHAnsi"/>
+          <w:color w:val="222222"/>
+          <w:sz w:val="24"/>
+          <w:szCs w:val="24"/>
+          <w:shd w:val="clear" w:color="auto" w:fill="FFFFFF"/>
+        </w:rPr>
+        <w:t xml:space="preserve">, M., Papadopoulos, T., </w:t>
+      </w:r>
+      <w:proofErr w:type="spellStart"/>
+      <w:r>
+        <w:rPr>
+          <w:rFonts w:cstheme="minorHAnsi"/>
+          <w:color w:val="222222"/>
+          <w:sz w:val="24"/>
+          <w:szCs w:val="24"/>
+          <w:shd w:val="clear" w:color="auto" w:fill="FFFFFF"/>
+        </w:rPr>
+        <w:t>Anagnostopoulos</w:t>
+      </w:r>
+      <w:proofErr w:type="spellEnd"/>
+      <w:r>
+        <w:rPr>
+          <w:rFonts w:cstheme="minorHAnsi"/>
+          <w:color w:val="222222"/>
+          <w:sz w:val="24"/>
+          <w:szCs w:val="24"/>
+          <w:shd w:val="clear" w:color="auto" w:fill="FFFFFF"/>
+        </w:rPr>
+        <w:t xml:space="preserve">, F., &amp; </w:t>
+      </w:r>
+      <w:proofErr w:type="spellStart"/>
+      <w:r>
+        <w:rPr>
+          <w:rFonts w:cstheme="minorHAnsi"/>
+          <w:color w:val="222222"/>
+          <w:sz w:val="24"/>
+          <w:szCs w:val="24"/>
+          <w:shd w:val="clear" w:color="auto" w:fill="FFFFFF"/>
+        </w:rPr>
+        <w:t>Alexandridis</w:t>
+      </w:r>
+      <w:proofErr w:type="spellEnd"/>
+      <w:r>
+        <w:rPr>
+          <w:rFonts w:cstheme="minorHAnsi"/>
+          <w:color w:val="222222"/>
+          <w:sz w:val="24"/>
+          <w:szCs w:val="24"/>
+          <w:shd w:val="clear" w:color="auto" w:fill="FFFFFF"/>
+        </w:rPr>
+        <w:t xml:space="preserve">, G. (2024). Adaptive training of grid-dependent physics-informed </w:t>
+      </w:r>
+      <w:proofErr w:type="spellStart"/>
+      <w:r>
+        <w:rPr>
+          <w:rFonts w:cstheme="minorHAnsi"/>
+          <w:color w:val="222222"/>
+          <w:sz w:val="24"/>
+          <w:szCs w:val="24"/>
+          <w:shd w:val="clear" w:color="auto" w:fill="FFFFFF"/>
+        </w:rPr>
+        <w:t>kolmogorov-arnold</w:t>
+      </w:r>
+      <w:proofErr w:type="spellEnd"/>
+      <w:r>
+        <w:rPr>
+          <w:rFonts w:cstheme="minorHAnsi"/>
+          <w:color w:val="222222"/>
+          <w:sz w:val="24"/>
+          <w:szCs w:val="24"/>
+          <w:shd w:val="clear" w:color="auto" w:fill="FFFFFF"/>
+        </w:rPr>
+        <w:t xml:space="preserve"> networks. </w:t>
+      </w:r>
+      <w:r>
+        <w:rPr>
+          <w:rFonts w:cstheme="minorHAnsi"/>
+          <w:i/>
+          <w:iCs/>
+          <w:color w:val="222222"/>
+          <w:sz w:val="24"/>
+          <w:szCs w:val="24"/>
+          <w:shd w:val="clear" w:color="auto" w:fill="FFFFFF"/>
+        </w:rPr>
+        <w:t>IEEE Access</w:t>
+      </w:r>
+      <w:r>
+        <w:rPr>
+          <w:rFonts w:cstheme="minorHAnsi"/>
+          <w:color w:val="222222"/>
+          <w:sz w:val="24"/>
+          <w:szCs w:val="24"/>
+          <w:shd w:val="clear" w:color="auto" w:fill="FFFFFF"/>
+        </w:rPr>
+        <w:t xml:space="preserve">, </w:t>
+      </w:r>
+      <w:hyperlink r:id="rId31" w:history="1">
+        <w:r>
+          <w:rPr>
+            <w:rStyle w:val="Hyperlink"/>
+            <w:rFonts w:cstheme="minorHAnsi"/>
+            <w:sz w:val="24"/>
+            <w:szCs w:val="24"/>
+            <w:shd w:val="clear" w:color="auto" w:fill="FFFFFF"/>
+          </w:rPr>
+          <w:t>https://doi.org/10.1109/ACCESS.2024.3504962</w:t>
+        </w:r>
+      </w:hyperlink>
+    </w:p>
+    <w:p>
+      <w:pPr>
+        <w:pStyle w:val="ListParagraph"/>
+        <w:numPr>
+          <w:ilvl w:val="0"/>
+          <w:numId w:val="2"/>
+        </w:numPr>
+        <w:spacing w:line="276" w:lineRule="auto"/>
+        <w:rPr>
+          <w:rFonts w:cstheme="minorHAnsi"/>
+          <w:sz w:val="24"/>
+          <w:szCs w:val="24"/>
+        </w:rPr>
+      </w:pPr>
+      <w:proofErr w:type="spellStart"/>
+      <w:r>
+        <w:rPr>
+          <w:rFonts w:cstheme="minorHAnsi"/>
+          <w:color w:val="222222"/>
+          <w:sz w:val="24"/>
+          <w:szCs w:val="24"/>
+          <w:shd w:val="clear" w:color="auto" w:fill="FFFFFF"/>
+        </w:rPr>
+        <w:t>Somvanshi</w:t>
+      </w:r>
+      <w:proofErr w:type="spellEnd"/>
+      <w:r>
+        <w:rPr>
+          <w:rFonts w:cstheme="minorHAnsi"/>
+          <w:color w:val="222222"/>
+          <w:sz w:val="24"/>
+          <w:szCs w:val="24"/>
+          <w:shd w:val="clear" w:color="auto" w:fill="FFFFFF"/>
+        </w:rPr>
+        <w:t xml:space="preserve">, S., </w:t>
+      </w:r>
+      <w:proofErr w:type="spellStart"/>
+      <w:r>
+        <w:rPr>
+          <w:rFonts w:cstheme="minorHAnsi"/>
+          <w:color w:val="222222"/>
+          <w:sz w:val="24"/>
+          <w:szCs w:val="24"/>
+          <w:shd w:val="clear" w:color="auto" w:fill="FFFFFF"/>
+        </w:rPr>
+        <w:t>Javed</w:t>
+      </w:r>
+      <w:proofErr w:type="spellEnd"/>
+      <w:r>
+        <w:rPr>
+          <w:rFonts w:cstheme="minorHAnsi"/>
+          <w:color w:val="222222"/>
+          <w:sz w:val="24"/>
+          <w:szCs w:val="24"/>
+          <w:shd w:val="clear" w:color="auto" w:fill="FFFFFF"/>
+        </w:rPr>
+        <w:t xml:space="preserve">, S. A., Islam, M. M., </w:t>
+      </w:r>
+      <w:proofErr w:type="spellStart"/>
+      <w:r>
+        <w:rPr>
+          <w:rFonts w:cstheme="minorHAnsi"/>
+          <w:color w:val="222222"/>
+          <w:sz w:val="24"/>
+          <w:szCs w:val="24"/>
+          <w:shd w:val="clear" w:color="auto" w:fill="FFFFFF"/>
+        </w:rPr>
+        <w:t>Pandit</w:t>
+      </w:r>
+      <w:proofErr w:type="spellEnd"/>
+      <w:r>
+        <w:rPr>
+          <w:rFonts w:cstheme="minorHAnsi"/>
+          <w:color w:val="222222"/>
+          <w:sz w:val="24"/>
+          <w:szCs w:val="24"/>
+          <w:shd w:val="clear" w:color="auto" w:fill="FFFFFF"/>
+        </w:rPr>
+        <w:t xml:space="preserve">, D., &amp; Das, S. (2024). A survey on </w:t>
+      </w:r>
+      <w:proofErr w:type="spellStart"/>
+      <w:r>
+        <w:rPr>
+          <w:rFonts w:cstheme="minorHAnsi"/>
+          <w:color w:val="222222"/>
+          <w:sz w:val="24"/>
+          <w:szCs w:val="24"/>
+          <w:shd w:val="clear" w:color="auto" w:fill="FFFFFF"/>
+        </w:rPr>
+        <w:t>kolmogorov-arnold</w:t>
+      </w:r>
+      <w:proofErr w:type="spellEnd"/>
+      <w:r>
+        <w:rPr>
+          <w:rFonts w:cstheme="minorHAnsi"/>
+          <w:color w:val="222222"/>
+          <w:sz w:val="24"/>
+          <w:szCs w:val="24"/>
+          <w:shd w:val="clear" w:color="auto" w:fill="FFFFFF"/>
+        </w:rPr>
+        <w:t xml:space="preserve"> network. </w:t>
+      </w:r>
+      <w:proofErr w:type="spellStart"/>
+      <w:r>
+        <w:rPr>
+          <w:rFonts w:cstheme="minorHAnsi"/>
+          <w:i/>
+          <w:iCs/>
+          <w:color w:val="222222"/>
+          <w:sz w:val="24"/>
+          <w:szCs w:val="24"/>
+          <w:shd w:val="clear" w:color="auto" w:fill="FFFFFF"/>
+        </w:rPr>
+        <w:t>arXiv</w:t>
+      </w:r>
+      <w:proofErr w:type="spellEnd"/>
+      <w:r>
+        <w:rPr>
+          <w:rFonts w:cstheme="minorHAnsi"/>
+          <w:i/>
+          <w:iCs/>
+          <w:color w:val="222222"/>
+          <w:sz w:val="24"/>
+          <w:szCs w:val="24"/>
+          <w:shd w:val="clear" w:color="auto" w:fill="FFFFFF"/>
+        </w:rPr>
+        <w:t xml:space="preserve"> preprint arXiv:2411.06078</w:t>
+      </w:r>
+      <w:r>
+        <w:rPr>
+          <w:rFonts w:cstheme="minorHAnsi"/>
+          <w:color w:val="222222"/>
+          <w:sz w:val="24"/>
+          <w:szCs w:val="24"/>
+          <w:shd w:val="clear" w:color="auto" w:fill="FFFFFF"/>
+        </w:rPr>
+        <w:t xml:space="preserve">, </w:t>
+      </w:r>
+      <w:hyperlink r:id="rId32" w:history="1">
+        <w:r>
+          <w:rPr>
+            <w:rStyle w:val="Hyperlink"/>
+            <w:rFonts w:cstheme="minorHAnsi"/>
+            <w:sz w:val="24"/>
+            <w:szCs w:val="24"/>
+            <w:shd w:val="clear" w:color="auto" w:fill="FFFFFF"/>
+          </w:rPr>
+          <w:t>https://doi.org/10.48550/arXiv.2411.06078</w:t>
+        </w:r>
+      </w:hyperlink>
+    </w:p>
+    <w:p>
+      <w:pPr>
+        <w:pStyle w:val="ListParagraph"/>
+        <w:numPr>
+          <w:ilvl w:val="0"/>
+          <w:numId w:val="2"/>
+        </w:numPr>
+        <w:spacing w:line="276" w:lineRule="auto"/>
+        <w:rPr>
+          <w:rFonts w:cstheme="minorHAnsi"/>
+          <w:sz w:val="24"/>
+          <w:szCs w:val="24"/>
+        </w:rPr>
+      </w:pPr>
+      <w:proofErr w:type="spellStart"/>
+      <w:r>
+        <w:rPr>
+          <w:rFonts w:cstheme="minorHAnsi"/>
+          <w:color w:val="222222"/>
+          <w:sz w:val="24"/>
+          <w:szCs w:val="24"/>
+          <w:shd w:val="clear" w:color="auto" w:fill="FFFFFF"/>
+        </w:rPr>
+        <w:t>Guo</w:t>
+      </w:r>
+      <w:proofErr w:type="spellEnd"/>
+      <w:r>
+        <w:rPr>
+          <w:rFonts w:cstheme="minorHAnsi"/>
+          <w:color w:val="222222"/>
+          <w:sz w:val="24"/>
+          <w:szCs w:val="24"/>
+          <w:shd w:val="clear" w:color="auto" w:fill="FFFFFF"/>
+        </w:rPr>
+        <w:t xml:space="preserve">, C., Sun, L., Li, S., Yuan, Z., &amp; Wang, C. (2024). Physics-informed Kolmogorov-Arnold Network with </w:t>
+      </w:r>
+      <w:proofErr w:type="spellStart"/>
+      <w:r>
+        <w:rPr>
+          <w:rFonts w:cstheme="minorHAnsi"/>
+          <w:color w:val="222222"/>
+          <w:sz w:val="24"/>
+          <w:szCs w:val="24"/>
+          <w:shd w:val="clear" w:color="auto" w:fill="FFFFFF"/>
+        </w:rPr>
+        <w:t>Chebyshev</w:t>
+      </w:r>
+      <w:proofErr w:type="spellEnd"/>
+      <w:r>
+        <w:rPr>
+          <w:rFonts w:cstheme="minorHAnsi"/>
+          <w:color w:val="222222"/>
+          <w:sz w:val="24"/>
+          <w:szCs w:val="24"/>
+          <w:shd w:val="clear" w:color="auto" w:fill="FFFFFF"/>
+        </w:rPr>
+        <w:t xml:space="preserve"> Polynomials for Fluid Mechanics. </w:t>
+      </w:r>
+      <w:proofErr w:type="spellStart"/>
+      <w:r>
+        <w:rPr>
+          <w:rFonts w:cstheme="minorHAnsi"/>
+          <w:i/>
+          <w:iCs/>
+          <w:color w:val="222222"/>
+          <w:sz w:val="24"/>
+          <w:szCs w:val="24"/>
+          <w:shd w:val="clear" w:color="auto" w:fill="FFFFFF"/>
+        </w:rPr>
+        <w:t>arXiv</w:t>
+      </w:r>
+      <w:proofErr w:type="spellEnd"/>
+      <w:r>
+        <w:rPr>
+          <w:rFonts w:cstheme="minorHAnsi"/>
+          <w:i/>
+          <w:iCs/>
+          <w:color w:val="222222"/>
+          <w:sz w:val="24"/>
+          <w:szCs w:val="24"/>
+          <w:shd w:val="clear" w:color="auto" w:fill="FFFFFF"/>
+        </w:rPr>
+        <w:t xml:space="preserve"> preprint arXiv:2411.04516</w:t>
+      </w:r>
+      <w:r>
+        <w:rPr>
+          <w:rFonts w:cstheme="minorHAnsi"/>
+          <w:color w:val="222222"/>
+          <w:sz w:val="24"/>
+          <w:szCs w:val="24"/>
+          <w:shd w:val="clear" w:color="auto" w:fill="FFFFFF"/>
+        </w:rPr>
+        <w:t xml:space="preserve">, </w:t>
+      </w:r>
+      <w:hyperlink r:id="rId33" w:history="1">
+        <w:r>
+          <w:rPr>
+            <w:rStyle w:val="Hyperlink"/>
+            <w:rFonts w:cstheme="minorHAnsi"/>
+            <w:sz w:val="24"/>
+            <w:szCs w:val="24"/>
+            <w:shd w:val="clear" w:color="auto" w:fill="FFFFFF"/>
+          </w:rPr>
+          <w:t>https://doi.org/10.48550/arXiv.2411.04516</w:t>
+        </w:r>
+      </w:hyperlink>
+    </w:p>
+    <w:p>
+      <w:pPr>
+        <w:pStyle w:val="ListParagraph"/>
+        <w:numPr>
+          <w:ilvl w:val="0"/>
+          <w:numId w:val="2"/>
+        </w:numPr>
+        <w:spacing w:line="276" w:lineRule="auto"/>
+        <w:rPr>
+          <w:rFonts w:cstheme="minorHAnsi"/>
+          <w:sz w:val="24"/>
+          <w:szCs w:val="24"/>
+        </w:rPr>
+      </w:pPr>
+      <w:r>
+        <w:rPr>
+          <w:rFonts w:cstheme="minorHAnsi"/>
+          <w:color w:val="222222"/>
+          <w:sz w:val="24"/>
+          <w:szCs w:val="24"/>
+          <w:shd w:val="clear" w:color="auto" w:fill="FFFFFF"/>
+        </w:rPr>
+        <w:t xml:space="preserve">Hu, J., Tian, H., &amp; </w:t>
+      </w:r>
+      <w:proofErr w:type="spellStart"/>
+      <w:r>
+        <w:rPr>
+          <w:rFonts w:cstheme="minorHAnsi"/>
+          <w:color w:val="222222"/>
+          <w:sz w:val="24"/>
+          <w:szCs w:val="24"/>
+          <w:shd w:val="clear" w:color="auto" w:fill="FFFFFF"/>
+        </w:rPr>
+        <w:t>Guo</w:t>
+      </w:r>
+      <w:proofErr w:type="spellEnd"/>
+      <w:r>
+        <w:rPr>
+          <w:rFonts w:cstheme="minorHAnsi"/>
+          <w:color w:val="222222"/>
+          <w:sz w:val="24"/>
+          <w:szCs w:val="24"/>
+          <w:shd w:val="clear" w:color="auto" w:fill="FFFFFF"/>
+        </w:rPr>
+        <w:t>, Q. (2025). Discovering Dynamics with Kolmogorov Arnold Networks: Linear Multistep Method-Based Algorithms and Error Estimation. </w:t>
+      </w:r>
+      <w:proofErr w:type="spellStart"/>
+      <w:r>
+        <w:rPr>
+          <w:rFonts w:cstheme="minorHAnsi"/>
+          <w:i/>
+          <w:iCs/>
+          <w:color w:val="222222"/>
+          <w:sz w:val="24"/>
+          <w:szCs w:val="24"/>
+          <w:shd w:val="clear" w:color="auto" w:fill="FFFFFF"/>
+        </w:rPr>
+        <w:t>arXiv</w:t>
+      </w:r>
+      <w:proofErr w:type="spellEnd"/>
+      <w:r>
+        <w:rPr>
+          <w:rFonts w:cstheme="minorHAnsi"/>
+          <w:i/>
+          <w:iCs/>
+          <w:color w:val="222222"/>
+          <w:sz w:val="24"/>
+          <w:szCs w:val="24"/>
+          <w:shd w:val="clear" w:color="auto" w:fill="FFFFFF"/>
+        </w:rPr>
+        <w:t xml:space="preserve"> preprint arXiv:2501.15066</w:t>
+      </w:r>
+      <w:r>
+        <w:rPr>
+          <w:rFonts w:cstheme="minorHAnsi"/>
+          <w:color w:val="222222"/>
+          <w:sz w:val="24"/>
+          <w:szCs w:val="24"/>
+          <w:shd w:val="clear" w:color="auto" w:fill="FFFFFF"/>
+        </w:rPr>
+        <w:t xml:space="preserve">, </w:t>
+      </w:r>
+      <w:hyperlink r:id="rId34" w:history="1">
+        <w:r>
+          <w:rPr>
+            <w:rStyle w:val="Hyperlink"/>
+            <w:rFonts w:cstheme="minorHAnsi"/>
+            <w:sz w:val="24"/>
+            <w:szCs w:val="24"/>
+            <w:shd w:val="clear" w:color="auto" w:fill="FFFFFF"/>
+          </w:rPr>
+          <w:t>https://doi.org/10.48550/arXiv.2501.15066</w:t>
+        </w:r>
+      </w:hyperlink>
+    </w:p>
+    <w:p>
+      <w:pPr>
+        <w:pStyle w:val="ListParagraph"/>
+        <w:numPr>
+          <w:ilvl w:val="0"/>
+          <w:numId w:val="2"/>
+        </w:numPr>
+        <w:spacing w:line="276" w:lineRule="auto"/>
+        <w:rPr>
+          <w:rFonts w:cstheme="minorHAnsi"/>
+          <w:sz w:val="24"/>
+          <w:szCs w:val="24"/>
+        </w:rPr>
+      </w:pPr>
+      <w:proofErr w:type="spellStart"/>
+      <w:r>
+        <w:rPr>
+          <w:rFonts w:cstheme="minorHAnsi"/>
+          <w:color w:val="222222"/>
+          <w:sz w:val="24"/>
+          <w:szCs w:val="24"/>
+          <w:shd w:val="clear" w:color="auto" w:fill="FFFFFF"/>
+        </w:rPr>
+        <w:t>Shuai</w:t>
+      </w:r>
+      <w:proofErr w:type="spellEnd"/>
+      <w:r>
+        <w:rPr>
+          <w:rFonts w:cstheme="minorHAnsi"/>
+          <w:color w:val="222222"/>
+          <w:sz w:val="24"/>
+          <w:szCs w:val="24"/>
+          <w:shd w:val="clear" w:color="auto" w:fill="FFFFFF"/>
+        </w:rPr>
+        <w:t xml:space="preserve">, H., &amp; Li, F. (2025). Physics-informed </w:t>
+      </w:r>
+      <w:proofErr w:type="spellStart"/>
+      <w:r>
+        <w:rPr>
+          <w:rFonts w:cstheme="minorHAnsi"/>
+          <w:color w:val="222222"/>
+          <w:sz w:val="24"/>
+          <w:szCs w:val="24"/>
+          <w:shd w:val="clear" w:color="auto" w:fill="FFFFFF"/>
+        </w:rPr>
+        <w:t>kolmogorov-arnold</w:t>
+      </w:r>
+      <w:proofErr w:type="spellEnd"/>
+      <w:r>
+        <w:rPr>
+          <w:rFonts w:cstheme="minorHAnsi"/>
+          <w:color w:val="222222"/>
+          <w:sz w:val="24"/>
+          <w:szCs w:val="24"/>
+          <w:shd w:val="clear" w:color="auto" w:fill="FFFFFF"/>
+        </w:rPr>
+        <w:t xml:space="preserve"> networks for power system dynamics. </w:t>
+      </w:r>
+      <w:r>
+        <w:rPr>
+          <w:rFonts w:cstheme="minorHAnsi"/>
+          <w:i/>
+          <w:iCs/>
+          <w:color w:val="222222"/>
+          <w:sz w:val="24"/>
+          <w:szCs w:val="24"/>
+          <w:shd w:val="clear" w:color="auto" w:fill="FFFFFF"/>
+        </w:rPr>
+        <w:t>IEEE Open Access Journal of Power and Energy</w:t>
+      </w:r>
+      <w:r>
+        <w:rPr>
+          <w:rFonts w:cstheme="minorHAnsi"/>
+          <w:color w:val="222222"/>
+          <w:sz w:val="24"/>
+          <w:szCs w:val="24"/>
+          <w:shd w:val="clear" w:color="auto" w:fill="FFFFFF"/>
+        </w:rPr>
+        <w:t xml:space="preserve">, </w:t>
+      </w:r>
+      <w:hyperlink r:id="rId35" w:history="1">
+        <w:r>
+          <w:rPr>
+            <w:rStyle w:val="Hyperlink"/>
+            <w:rFonts w:cstheme="minorHAnsi"/>
+            <w:sz w:val="24"/>
+            <w:szCs w:val="24"/>
+            <w:shd w:val="clear" w:color="auto" w:fill="FFFFFF"/>
+          </w:rPr>
+          <w:t>https://doi.org/10.1109/OAJPE.2025.3529928</w:t>
+        </w:r>
+      </w:hyperlink>
+    </w:p>
+    <w:p>
+      <w:pPr>
+        <w:pStyle w:val="ListParagraph"/>
+        <w:numPr>
+          <w:ilvl w:val="0"/>
+          <w:numId w:val="2"/>
+        </w:numPr>
+        <w:spacing w:line="276" w:lineRule="auto"/>
+        <w:rPr>
+          <w:rFonts w:cstheme="minorHAnsi"/>
+          <w:sz w:val="24"/>
+          <w:szCs w:val="24"/>
+        </w:rPr>
+      </w:pPr>
+      <w:proofErr w:type="spellStart"/>
+      <w:r>
+        <w:rPr>
+          <w:rFonts w:cstheme="minorHAnsi"/>
+          <w:color w:val="222222"/>
+          <w:sz w:val="24"/>
+          <w:szCs w:val="24"/>
+          <w:shd w:val="clear" w:color="auto" w:fill="FFFFFF"/>
+        </w:rPr>
+        <w:t>Kupriyanov</w:t>
+      </w:r>
+      <w:proofErr w:type="spellEnd"/>
+      <w:r>
+        <w:rPr>
+          <w:rFonts w:cstheme="minorHAnsi"/>
+          <w:color w:val="222222"/>
+          <w:sz w:val="24"/>
+          <w:szCs w:val="24"/>
+          <w:shd w:val="clear" w:color="auto" w:fill="FFFFFF"/>
+        </w:rPr>
+        <w:t xml:space="preserve">, G., </w:t>
+      </w:r>
+      <w:proofErr w:type="spellStart"/>
+      <w:r>
+        <w:rPr>
+          <w:rFonts w:cstheme="minorHAnsi"/>
+          <w:color w:val="222222"/>
+          <w:sz w:val="24"/>
+          <w:szCs w:val="24"/>
+          <w:shd w:val="clear" w:color="auto" w:fill="FFFFFF"/>
+        </w:rPr>
+        <w:t>Isaev</w:t>
+      </w:r>
+      <w:proofErr w:type="spellEnd"/>
+      <w:r>
+        <w:rPr>
+          <w:rFonts w:cstheme="minorHAnsi"/>
+          <w:color w:val="222222"/>
+          <w:sz w:val="24"/>
+          <w:szCs w:val="24"/>
+          <w:shd w:val="clear" w:color="auto" w:fill="FFFFFF"/>
+        </w:rPr>
+        <w:t xml:space="preserve">, I., </w:t>
+      </w:r>
+      <w:proofErr w:type="spellStart"/>
+      <w:r>
+        <w:rPr>
+          <w:rFonts w:cstheme="minorHAnsi"/>
+          <w:color w:val="222222"/>
+          <w:sz w:val="24"/>
+          <w:szCs w:val="24"/>
+          <w:shd w:val="clear" w:color="auto" w:fill="FFFFFF"/>
+        </w:rPr>
+        <w:t>Laptinskiy</w:t>
+      </w:r>
+      <w:proofErr w:type="spellEnd"/>
+      <w:r>
+        <w:rPr>
+          <w:rFonts w:cstheme="minorHAnsi"/>
+          <w:color w:val="222222"/>
+          <w:sz w:val="24"/>
+          <w:szCs w:val="24"/>
+          <w:shd w:val="clear" w:color="auto" w:fill="FFFFFF"/>
+        </w:rPr>
+        <w:t xml:space="preserve">, K., </w:t>
+      </w:r>
+      <w:proofErr w:type="spellStart"/>
+      <w:r>
+        <w:rPr>
+          <w:rFonts w:cstheme="minorHAnsi"/>
+          <w:color w:val="222222"/>
+          <w:sz w:val="24"/>
+          <w:szCs w:val="24"/>
+          <w:shd w:val="clear" w:color="auto" w:fill="FFFFFF"/>
+        </w:rPr>
+        <w:t>Dolenko</w:t>
+      </w:r>
+      <w:proofErr w:type="spellEnd"/>
+      <w:r>
+        <w:rPr>
+          <w:rFonts w:cstheme="minorHAnsi"/>
+          <w:color w:val="222222"/>
+          <w:sz w:val="24"/>
+          <w:szCs w:val="24"/>
+          <w:shd w:val="clear" w:color="auto" w:fill="FFFFFF"/>
+        </w:rPr>
+        <w:t xml:space="preserve">, T., &amp; </w:t>
+      </w:r>
+      <w:proofErr w:type="spellStart"/>
+      <w:r>
+        <w:rPr>
+          <w:rFonts w:cstheme="minorHAnsi"/>
+          <w:color w:val="222222"/>
+          <w:sz w:val="24"/>
+          <w:szCs w:val="24"/>
+          <w:shd w:val="clear" w:color="auto" w:fill="FFFFFF"/>
+        </w:rPr>
+        <w:t>Dolenko</w:t>
+      </w:r>
+      <w:proofErr w:type="spellEnd"/>
+      <w:r>
+        <w:rPr>
+          <w:rFonts w:cstheme="minorHAnsi"/>
+          <w:color w:val="222222"/>
+          <w:sz w:val="24"/>
+          <w:szCs w:val="24"/>
+          <w:shd w:val="clear" w:color="auto" w:fill="FFFFFF"/>
+        </w:rPr>
+        <w:t>, S. (2024). Solution of an Inverse Problem of Optical Spectroscopy Using Kolmogorov-Arnold Networks. </w:t>
+      </w:r>
+      <w:r>
+        <w:rPr>
+          <w:rFonts w:cstheme="minorHAnsi"/>
+          <w:i/>
+          <w:iCs/>
+          <w:color w:val="222222"/>
+          <w:sz w:val="24"/>
+          <w:szCs w:val="24"/>
+          <w:shd w:val="clear" w:color="auto" w:fill="FFFFFF"/>
+        </w:rPr>
+        <w:t>Optical Memory and Neural Networks</w:t>
+      </w:r>
+      <w:r>
+        <w:rPr>
+          <w:rFonts w:cstheme="minorHAnsi"/>
+          <w:color w:val="222222"/>
+          <w:sz w:val="24"/>
+          <w:szCs w:val="24"/>
+          <w:shd w:val="clear" w:color="auto" w:fill="FFFFFF"/>
+        </w:rPr>
+        <w:t>, </w:t>
+      </w:r>
+      <w:r>
+        <w:rPr>
+          <w:rFonts w:cstheme="minorHAnsi"/>
+          <w:i/>
+          <w:iCs/>
+          <w:color w:val="222222"/>
+          <w:sz w:val="24"/>
+          <w:szCs w:val="24"/>
+          <w:shd w:val="clear" w:color="auto" w:fill="FFFFFF"/>
+        </w:rPr>
+        <w:t>33</w:t>
+      </w:r>
+      <w:r>
+        <w:rPr>
+          <w:rFonts w:cstheme="minorHAnsi"/>
+          <w:color w:val="222222"/>
+          <w:sz w:val="24"/>
+          <w:szCs w:val="24"/>
+          <w:shd w:val="clear" w:color="auto" w:fill="FFFFFF"/>
+        </w:rPr>
+        <w:t>(</w:t>
+      </w:r>
+      <w:proofErr w:type="spellStart"/>
+      <w:r>
+        <w:rPr>
+          <w:rFonts w:cstheme="minorHAnsi"/>
+          <w:color w:val="222222"/>
+          <w:sz w:val="24"/>
+          <w:szCs w:val="24"/>
+          <w:shd w:val="clear" w:color="auto" w:fill="FFFFFF"/>
+        </w:rPr>
+        <w:t>Suppl</w:t>
+      </w:r>
+      <w:proofErr w:type="spellEnd"/>
+      <w:r>
+        <w:rPr>
+          <w:rFonts w:cstheme="minorHAnsi"/>
+          <w:color w:val="222222"/>
+          <w:sz w:val="24"/>
+          <w:szCs w:val="24"/>
+          <w:shd w:val="clear" w:color="auto" w:fill="FFFFFF"/>
+        </w:rPr>
+        <w:t xml:space="preserve"> 3), S475-S482</w:t>
+      </w:r>
+      <w:r>
+        <w:rPr>
+          <w:rFonts w:cstheme="minorHAnsi"/>
+          <w:color w:val="222222"/>
+          <w:sz w:val="24"/>
+          <w:szCs w:val="24"/>
+          <w:shd w:val="clear" w:color="auto" w:fill="FFFFFF"/>
+        </w:rPr>
+        <w:t xml:space="preserve">, </w:t>
+      </w:r>
+      <w:hyperlink r:id="rId36" w:history="1">
+        <w:r>
+          <w:rPr>
+            <w:rStyle w:val="Hyperlink"/>
+            <w:rFonts w:cstheme="minorHAnsi"/>
+            <w:sz w:val="24"/>
+            <w:szCs w:val="24"/>
+            <w:shd w:val="clear" w:color="auto" w:fill="FFFFFF"/>
+          </w:rPr>
+          <w:t>https://doi.org/10.3103/S1060992X24700747</w:t>
+        </w:r>
+      </w:hyperlink>
+    </w:p>
+    <w:p>
+      <w:pPr>
+        <w:pStyle w:val="ListParagraph"/>
+        <w:spacing w:line="276" w:lineRule="auto"/>
+        <w:rPr>
+          <w:rFonts w:cstheme="minorHAnsi"/>
+          <w:sz w:val="24"/>
+          <w:szCs w:val="24"/>
+        </w:rPr>
+      </w:pPr>
+      <w:bookmarkStart w:id="2" w:name="_GoBack"/>
+      <w:bookmarkEnd w:id="2"/>
+    </w:p>
     <w:sectPr>
       <w:pgSz w:w="12240" w:h="15840"/>
       <w:pgMar w:top="1440" w:right="1440" w:bottom="1440" w:left="1440" w:header="720" w:footer="720" w:gutter="0"/>
@@ -29226,7 +30538,7 @@
 </file>
 
 <file path=word/numbering.xml><?xml version="1.0" encoding="utf-8"?>
-<w:numbering xmlns:wpc="http://schemas.microsoft.com/office/word/2010/wordprocessingCanvas" xmlns:cx="http://schemas.microsoft.com/office/drawing/2014/chartex" xmlns:cx1="http://schemas.microsoft.com/office/drawing/2015/9/8/chartex" xmlns:cx2="http://schemas.microsoft.com/office/drawing/2015/10/21/chartex" xmlns:cx3="http://schemas.microsoft.com/office/drawing/2016/5/9/chartex" xmlns:cx4="http://schemas.microsoft.com/office/drawing/2016/5/10/chartex" xmlns:cx5="http://schemas.microsoft.com/office/drawing/2016/5/11/chartex" xmlns:cx6="http://schemas.microsoft.com/office/drawing/2016/5/12/chartex" xmlns:cx7="http://schemas.microsoft.com/office/drawing/2016/5/13/chartex" xmlns:cx8="http://schemas.microsoft.com/office/drawing/2016/5/14/chartex" xmlns:mc="http://schemas.openxmlformats.org/markup-compatibility/2006" xmlns:aink="http://schemas.microsoft.com/office/drawing/2016/ink" xmlns:am3d="http://schemas.microsoft.com/office/drawing/2017/model3d" xmlns:o="urn:schemas-microsoft-com:office:office" xmlns:oel="http://schemas.microsoft.com/office/2019/extlst" xmlns:r="http://schemas.openxmlformats.org/officeDocument/2006/relationships" xmlns:m="http://schemas.openxmlformats.org/officeDocument/2006/math" xmlns:v="urn:schemas-microsoft-com:vml" xmlns:wp14="http://schemas.microsoft.com/office/word/2010/wordprocessingDrawing" xmlns:wp="http://schemas.openxmlformats.org/drawingml/2006/wordprocessingDrawing" xmlns:w10="urn:schemas-microsoft-com:office:word" xmlns:w="http://schemas.openxmlformats.org/wordprocessingml/2006/main" xmlns:w14="http://schemas.microsoft.com/office/word/2010/wordml" xmlns:w15="http://schemas.microsoft.com/office/word/2012/wordml" xmlns:w16cex="http://schemas.microsoft.com/office/word/2018/wordml/cex" xmlns:w16cid="http://schemas.microsoft.com/office/word/2016/wordml/cid" xmlns:w16="http://schemas.microsoft.com/office/word/2018/wordml" xmlns:w16du="http://schemas.microsoft.com/office/word/2023/wordml/word16du" xmlns:w16sdtdh="http://schemas.microsoft.com/office/word/2020/wordml/sdtdatahash" xmlns:w16sdtfl="http://schemas.microsoft.com/office/word/2024/wordml/sdtformatlock" xmlns:w16se="http://schemas.microsoft.com/office/word/2015/wordml/symex" xmlns:wpg="http://schemas.microsoft.com/office/word/2010/wordprocessingGroup" xmlns:wpi="http://schemas.microsoft.com/office/word/2010/wordprocessingInk" xmlns:wne="http://schemas.microsoft.com/office/word/2006/wordml" xmlns:wps="http://schemas.microsoft.com/office/word/2010/wordprocessingShape" mc:Ignorable="w14 w15 w16se w16cid w16 w16cex w16sdtdh w16sdtfl w16du wp14">
+<w:numbering xmlns:wpc="http://schemas.microsoft.com/office/word/2010/wordprocessingCanvas" xmlns:cx="http://schemas.microsoft.com/office/drawing/2014/chartex" xmlns:mc="http://schemas.openxmlformats.org/markup-compatibility/2006" xmlns:o="urn:schemas-microsoft-com:office:office" xmlns:r="http://schemas.openxmlformats.org/officeDocument/2006/relationships" xmlns:m="http://schemas.openxmlformats.org/officeDocument/2006/math" xmlns:v="urn:schemas-microsoft-com:vml" xmlns:wp14="http://schemas.microsoft.com/office/word/2010/wordprocessingDrawing" xmlns:wp="http://schemas.openxmlformats.org/drawingml/2006/wordprocessingDrawing" xmlns:w10="urn:schemas-microsoft-com:office:word" xmlns:w="http://schemas.openxmlformats.org/wordprocessingml/2006/main" xmlns:w14="http://schemas.microsoft.com/office/word/2010/wordml" xmlns:w15="http://schemas.microsoft.com/office/word/2012/wordml" xmlns:w16se="http://schemas.microsoft.com/office/word/2015/wordml/symex" xmlns:wpg="http://schemas.microsoft.com/office/word/2010/wordprocessingGroup" xmlns:wpi="http://schemas.microsoft.com/office/word/2010/wordprocessingInk" xmlns:wne="http://schemas.microsoft.com/office/word/2006/wordml" xmlns:wps="http://schemas.microsoft.com/office/word/2010/wordprocessingShape" mc:Ignorable="w14 w15 w16se wp14">
   <w:abstractNum w:abstractNumId="0" w15:restartNumberingAfterBreak="0">
     <w:nsid w:val="0E877390"/>
     <w:multiLevelType w:val="multilevel"/>
@@ -29938,29 +31250,29 @@
       </w:rPr>
     </w:lvl>
   </w:abstractNum>
-  <w:num w:numId="1" w16cid:durableId="1208488982">
+  <w:num w:numId="1">
     <w:abstractNumId w:val="4"/>
   </w:num>
-  <w:num w:numId="2" w16cid:durableId="660236313">
+  <w:num w:numId="2">
     <w:abstractNumId w:val="3"/>
   </w:num>
-  <w:num w:numId="3" w16cid:durableId="1841844849">
+  <w:num w:numId="3">
     <w:abstractNumId w:val="1"/>
   </w:num>
-  <w:num w:numId="4" w16cid:durableId="653801679">
+  <w:num w:numId="4">
     <w:abstractNumId w:val="2"/>
   </w:num>
-  <w:num w:numId="5" w16cid:durableId="774251886">
+  <w:num w:numId="5">
     <w:abstractNumId w:val="0"/>
   </w:num>
-  <w:num w:numId="6" w16cid:durableId="812601915">
+  <w:num w:numId="6">
     <w:abstractNumId w:val="5"/>
   </w:num>
 </w:numbering>
 </file>
 
 <file path=word/styles.xml><?xml version="1.0" encoding="utf-8"?>
-<w:styles xmlns:mc="http://schemas.openxmlformats.org/markup-compatibility/2006" xmlns:r="http://schemas.openxmlformats.org/officeDocument/2006/relationships" xmlns:w="http://schemas.openxmlformats.org/wordprocessingml/2006/main" xmlns:w14="http://schemas.microsoft.com/office/word/2010/wordml" xmlns:w15="http://schemas.microsoft.com/office/word/2012/wordml" xmlns:w16cex="http://schemas.microsoft.com/office/word/2018/wordml/cex" xmlns:w16cid="http://schemas.microsoft.com/office/word/2016/wordml/cid" xmlns:w16="http://schemas.microsoft.com/office/word/2018/wordml" xmlns:w16du="http://schemas.microsoft.com/office/word/2023/wordml/word16du" xmlns:w16sdtdh="http://schemas.microsoft.com/office/word/2020/wordml/sdtdatahash" xmlns:w16sdtfl="http://schemas.microsoft.com/office/word/2024/wordml/sdtformatlock" xmlns:w16se="http://schemas.microsoft.com/office/word/2015/wordml/symex" mc:Ignorable="w14 w15 w16se w16cid w16 w16cex w16sdtdh w16sdtfl w16du">
+<w:styles xmlns:mc="http://schemas.openxmlformats.org/markup-compatibility/2006" xmlns:r="http://schemas.openxmlformats.org/officeDocument/2006/relationships" xmlns:w="http://schemas.openxmlformats.org/wordprocessingml/2006/main" xmlns:w14="http://schemas.microsoft.com/office/word/2010/wordml" xmlns:w15="http://schemas.microsoft.com/office/word/2012/wordml" xmlns:w16se="http://schemas.microsoft.com/office/word/2015/wordml/symex" mc:Ignorable="w14 w15 w16se">
   <w:docDefaults>
     <w:rPrDefault>
       <w:rPr>
@@ -29976,7 +31288,7 @@
       </w:pPr>
     </w:pPrDefault>
   </w:docDefaults>
-  <w:latentStyles w:defLockedState="0" w:defUIPriority="99" w:defSemiHidden="0" w:defUnhideWhenUsed="0" w:defQFormat="0" w:count="376">
+  <w:latentStyles w:defLockedState="0" w:defUIPriority="99" w:defSemiHidden="0" w:defUnhideWhenUsed="0" w:defQFormat="0" w:count="371">
     <w:lsdException w:name="Normal" w:uiPriority="0" w:qFormat="1"/>
     <w:lsdException w:name="heading 1" w:uiPriority="9" w:qFormat="1"/>
     <w:lsdException w:name="heading 2" w:semiHidden="1" w:uiPriority="9" w:unhideWhenUsed="1" w:qFormat="1"/>
@@ -30348,11 +31660,6 @@
     <w:lsdException w:name="List Table 5 Dark Accent 6" w:uiPriority="50"/>
     <w:lsdException w:name="List Table 6 Colorful Accent 6" w:uiPriority="51"/>
     <w:lsdException w:name="List Table 7 Colorful Accent 6" w:uiPriority="52"/>
-    <w:lsdException w:name="Mention" w:semiHidden="1" w:unhideWhenUsed="1"/>
-    <w:lsdException w:name="Smart Hyperlink" w:semiHidden="1" w:unhideWhenUsed="1"/>
-    <w:lsdException w:name="Hashtag" w:semiHidden="1" w:unhideWhenUsed="1"/>
-    <w:lsdException w:name="Unresolved Mention" w:semiHidden="1" w:unhideWhenUsed="1"/>
-    <w:lsdException w:name="Smart Link" w:semiHidden="1" w:unhideWhenUsed="1"/>
   </w:latentStyles>
   <w:style w:type="paragraph" w:default="1" w:styleId="Normal">
     <w:name w:val="Normal"/>
@@ -30490,7 +31797,7 @@
       </w:tblBorders>
     </w:tblPr>
   </w:style>
-  <w:style w:type="character" w:styleId="UnresolvedMention">
+  <w:style w:type="character" w:customStyle="1" w:styleId="UnresolvedMention">
     <w:name w:val="Unresolved Mention"/>
     <w:basedOn w:val="DefaultParagraphFont"/>
     <w:uiPriority w:val="99"/>

</xml_diff>

<commit_message>
Merge papers, added mismatched info
</commit_message>
<xml_diff>
--- a/The paper.docx
+++ b/The paper.docx
@@ -1,6 +1,6 @@
 
 <file path=word/document.xml><?xml version="1.0" encoding="utf-8"?>
-<w:document xmlns:wpc="http://schemas.microsoft.com/office/word/2010/wordprocessingCanvas" xmlns:cx="http://schemas.microsoft.com/office/drawing/2014/chartex" xmlns:mc="http://schemas.openxmlformats.org/markup-compatibility/2006" xmlns:o="urn:schemas-microsoft-com:office:office" xmlns:r="http://schemas.openxmlformats.org/officeDocument/2006/relationships" xmlns:m="http://schemas.openxmlformats.org/officeDocument/2006/math" xmlns:v="urn:schemas-microsoft-com:vml" xmlns:wp14="http://schemas.microsoft.com/office/word/2010/wordprocessingDrawing" xmlns:wp="http://schemas.openxmlformats.org/drawingml/2006/wordprocessingDrawing" xmlns:w10="urn:schemas-microsoft-com:office:word" xmlns:w="http://schemas.openxmlformats.org/wordprocessingml/2006/main" xmlns:w14="http://schemas.microsoft.com/office/word/2010/wordml" xmlns:w15="http://schemas.microsoft.com/office/word/2012/wordml" xmlns:w16se="http://schemas.microsoft.com/office/word/2015/wordml/symex" xmlns:wpg="http://schemas.microsoft.com/office/word/2010/wordprocessingGroup" xmlns:wpi="http://schemas.microsoft.com/office/word/2010/wordprocessingInk" xmlns:wne="http://schemas.microsoft.com/office/word/2006/wordml" xmlns:wps="http://schemas.microsoft.com/office/word/2010/wordprocessingShape" mc:Ignorable="w14 w15 w16se wp14">
+<w:document xmlns:wpc="http://schemas.microsoft.com/office/word/2010/wordprocessingCanvas" xmlns:cx="http://schemas.microsoft.com/office/drawing/2014/chartex" xmlns:cx1="http://schemas.microsoft.com/office/drawing/2015/9/8/chartex" xmlns:cx2="http://schemas.microsoft.com/office/drawing/2015/10/21/chartex" xmlns:cx3="http://schemas.microsoft.com/office/drawing/2016/5/9/chartex" xmlns:cx4="http://schemas.microsoft.com/office/drawing/2016/5/10/chartex" xmlns:cx5="http://schemas.microsoft.com/office/drawing/2016/5/11/chartex" xmlns:cx6="http://schemas.microsoft.com/office/drawing/2016/5/12/chartex" xmlns:cx7="http://schemas.microsoft.com/office/drawing/2016/5/13/chartex" xmlns:cx8="http://schemas.microsoft.com/office/drawing/2016/5/14/chartex" xmlns:mc="http://schemas.openxmlformats.org/markup-compatibility/2006" xmlns:aink="http://schemas.microsoft.com/office/drawing/2016/ink" xmlns:am3d="http://schemas.microsoft.com/office/drawing/2017/model3d" xmlns:o="urn:schemas-microsoft-com:office:office" xmlns:oel="http://schemas.microsoft.com/office/2019/extlst" xmlns:r="http://schemas.openxmlformats.org/officeDocument/2006/relationships" xmlns:m="http://schemas.openxmlformats.org/officeDocument/2006/math" xmlns:v="urn:schemas-microsoft-com:vml" xmlns:wp14="http://schemas.microsoft.com/office/word/2010/wordprocessingDrawing" xmlns:wp="http://schemas.openxmlformats.org/drawingml/2006/wordprocessingDrawing" xmlns:w10="urn:schemas-microsoft-com:office:word" xmlns:w="http://schemas.openxmlformats.org/wordprocessingml/2006/main" xmlns:w14="http://schemas.microsoft.com/office/word/2010/wordml" xmlns:w15="http://schemas.microsoft.com/office/word/2012/wordml" xmlns:w16cex="http://schemas.microsoft.com/office/word/2018/wordml/cex" xmlns:w16cid="http://schemas.microsoft.com/office/word/2016/wordml/cid" xmlns:w16="http://schemas.microsoft.com/office/word/2018/wordml" xmlns:w16du="http://schemas.microsoft.com/office/word/2023/wordml/word16du" xmlns:w16sdtdh="http://schemas.microsoft.com/office/word/2020/wordml/sdtdatahash" xmlns:w16sdtfl="http://schemas.microsoft.com/office/word/2024/wordml/sdtformatlock" xmlns:w16se="http://schemas.microsoft.com/office/word/2015/wordml/symex" xmlns:wpg="http://schemas.microsoft.com/office/word/2010/wordprocessingGroup" xmlns:wpi="http://schemas.microsoft.com/office/word/2010/wordprocessingInk" xmlns:wne="http://schemas.microsoft.com/office/word/2006/wordml" xmlns:wps="http://schemas.microsoft.com/office/word/2010/wordprocessingShape" mc:Ignorable="w14 w15 w16se w16cid w16 w16cex w16sdtdh w16sdtfl w16du wp14">
   <w:body>
     <w:p>
       <w:pPr>
@@ -33,7 +33,7 @@
           <w:szCs w:val="36"/>
           <w:highlight w:val="yellow"/>
         </w:rPr>
-        <w:t>16</w:t>
+        <w:t>1</w:t>
       </w:r>
       <w:r>
         <w:rPr>
@@ -44,6 +44,17 @@
           <w:szCs w:val="36"/>
           <w:highlight w:val="yellow"/>
         </w:rPr>
+        <w:t>7</w:t>
+      </w:r>
+      <w:r>
+        <w:rPr>
+          <w:rFonts w:cstheme="minorHAnsi"/>
+          <w:b/>
+          <w:bCs/>
+          <w:sz w:val="36"/>
+          <w:szCs w:val="36"/>
+          <w:highlight w:val="yellow"/>
+        </w:rPr>
         <w:t>/02/2025</w:t>
       </w:r>
     </w:p>
@@ -332,8 +343,18 @@
           <w:sz w:val="28"/>
           <w:szCs w:val="28"/>
         </w:rPr>
-        <w:t>Morteza Farrokhnejad</w:t>
-      </w:r>
+        <w:t xml:space="preserve">Morteza </w:t>
+      </w:r>
+      <w:proofErr w:type="spellStart"/>
+      <w:r>
+        <w:rPr>
+          <w:rFonts w:cstheme="minorHAnsi"/>
+          <w:sz w:val="28"/>
+          <w:szCs w:val="28"/>
+        </w:rPr>
+        <w:t>Farrokhnejad</w:t>
+      </w:r>
+      <w:proofErr w:type="spellEnd"/>
       <w:r>
         <w:rPr>
           <w:rFonts w:cstheme="minorHAnsi"/>
@@ -398,8 +419,18 @@
           <w:sz w:val="28"/>
           <w:szCs w:val="28"/>
         </w:rPr>
-        <w:t>, Ali Farrokhnejad</w:t>
-      </w:r>
+        <w:t xml:space="preserve">, Ali </w:t>
+      </w:r>
+      <w:proofErr w:type="spellStart"/>
+      <w:r>
+        <w:rPr>
+          <w:rFonts w:cstheme="minorHAnsi"/>
+          <w:sz w:val="28"/>
+          <w:szCs w:val="28"/>
+        </w:rPr>
+        <w:t>Farrokhnejad</w:t>
+      </w:r>
+      <w:proofErr w:type="spellEnd"/>
       <w:r>
         <w:rPr>
           <w:rFonts w:cstheme="minorHAnsi"/>
@@ -466,8 +497,18 @@
           <w:sz w:val="28"/>
           <w:szCs w:val="28"/>
         </w:rPr>
-        <w:t>, Ahmet Rizaner</w:t>
-      </w:r>
+        <w:t xml:space="preserve">, Ahmet </w:t>
+      </w:r>
+      <w:proofErr w:type="spellStart"/>
+      <w:r>
+        <w:rPr>
+          <w:rFonts w:cstheme="minorHAnsi"/>
+          <w:sz w:val="28"/>
+          <w:szCs w:val="28"/>
+        </w:rPr>
+        <w:t>Rizaner</w:t>
+      </w:r>
+      <w:proofErr w:type="spellEnd"/>
       <w:r>
         <w:rPr>
           <w:rFonts w:cstheme="minorHAnsi"/>
@@ -710,7 +751,25 @@
           <w:sz w:val="24"/>
           <w:szCs w:val="24"/>
         </w:rPr>
-        <w:t>Ordinary Differential Equations (ODEs) are fundamental in modeling various scientific and engineering systems, yet their solution is often computationally challenging, particularly when closed-form solutions are unavailable. Traditional numerical methods such as Runge-Kutta and finite differences have been employed, but they come with limitations in efficiency and computational cost. This paper explores the use of the Kolmogorov-Arnold Network (KAN) for the numerical resolution of first-order ODEs, an emerging architecture based on the Kolmogorov-Arnold theorem. The KAN's unique approach to function approximation, using a decomposition of multivariate functions into univariate components, allows for high precision with fewer parameters and faster convergence than traditional neural networks like Radial Basis Function Neural Networks (RBFNNs) and Wavelet Neural Networks (WNNs). The efficacy of the KAN model is demonstrated through comparison with other methods on example ODEs, showing comparable, if not superior accuracy. The findings suggest that KAN presents a promising alternative for solving complex ODEs, offering enhanced computational efficiency and robustness over traditional techniques and other neural network models.</w:t>
+        <w:t>Ordinary Differential Equations (ODEs) are fundamental in modeling various scientific and engineering systems, yet their solution is often computationally challenging, particularly when closed-form solutions are unavailable. Traditional numerical methods such as Runge-</w:t>
+      </w:r>
+      <w:proofErr w:type="spellStart"/>
+      <w:r>
+        <w:rPr>
+          <w:rFonts w:cstheme="minorHAnsi"/>
+          <w:sz w:val="24"/>
+          <w:szCs w:val="24"/>
+        </w:rPr>
+        <w:t>Kutta</w:t>
+      </w:r>
+      <w:proofErr w:type="spellEnd"/>
+      <w:r>
+        <w:rPr>
+          <w:rFonts w:cstheme="minorHAnsi"/>
+          <w:sz w:val="24"/>
+          <w:szCs w:val="24"/>
+        </w:rPr>
+        <w:t xml:space="preserve"> and finite differences have been employed, but they come with limitations in efficiency and computational cost. This paper explores the use of the Kolmogorov-Arnold Network (KAN) for the numerical resolution of first-order ODEs, an emerging architecture based on the Kolmogorov-Arnold theorem. The KAN's unique approach to function approximation, using a decomposition of multivariate functions into univariate components, allows for high precision with fewer parameters and faster convergence than traditional neural networks like Radial Basis Function Neural Networks (RBFNNs) and Wavelet Neural Networks (WNNs). The efficacy of the KAN model is demonstrated through comparison with other methods on example ODEs, showing comparable, if not superior accuracy. The findings suggest that KAN presents a promising alternative for solving complex ODEs, offering enhanced computational efficiency and robustness over traditional techniques and other neural network models.</w:t>
       </w:r>
     </w:p>
     <w:p>
@@ -778,7 +837,25 @@
           <w:sz w:val="24"/>
           <w:szCs w:val="24"/>
         </w:rPr>
-        <w:t>]. The inherent complexity of ODEs presents significant challenges in their solution, as numerous cases do not yield closed-form solutions, necessitating the utilization of numerical or approximation techniques. Established numerical methodologies, including the Runge-Kutta technique, finite difference approach, and shooting method, have historically been employed to tackle these chall</w:t>
+        <w:t>]. The inherent complexity of ODEs presents significant challenges in their solution, as numerous cases do not yield closed-form solutions, necessitating the utilization of numerical or approximation techniques. Established numerical methodologies, including the Runge-</w:t>
+      </w:r>
+      <w:proofErr w:type="spellStart"/>
+      <w:r>
+        <w:rPr>
+          <w:rFonts w:cstheme="minorHAnsi"/>
+          <w:sz w:val="24"/>
+          <w:szCs w:val="24"/>
+        </w:rPr>
+        <w:t>Kutta</w:t>
+      </w:r>
+      <w:proofErr w:type="spellEnd"/>
+      <w:r>
+        <w:rPr>
+          <w:rFonts w:cstheme="minorHAnsi"/>
+          <w:sz w:val="24"/>
+          <w:szCs w:val="24"/>
+        </w:rPr>
+        <w:t xml:space="preserve"> technique, finite difference approach, and shooting method, have historically been employed to tackle these chall</w:t>
       </w:r>
       <w:r>
         <w:rPr>
@@ -859,7 +936,16 @@
           <w:sz w:val="24"/>
           <w:szCs w:val="24"/>
         </w:rPr>
-        <w:t>e demonstrated the efficacy of Multilayer P</w:t>
+        <w:t xml:space="preserve">e demonstrated the efficacy of Multilayer </w:t>
+      </w:r>
+      <w:proofErr w:type="spellStart"/>
+      <w:r>
+        <w:rPr>
+          <w:rFonts w:cstheme="minorHAnsi"/>
+          <w:sz w:val="24"/>
+          <w:szCs w:val="24"/>
+        </w:rPr>
+        <w:t>P</w:t>
       </w:r>
       <w:r>
         <w:rPr>
@@ -883,7 +969,16 @@
           <w:sz w:val="24"/>
           <w:szCs w:val="24"/>
         </w:rPr>
-        <w:t>ceptrons (MLPs) in a</w:t>
+        <w:t>ceptrons</w:t>
+      </w:r>
+      <w:proofErr w:type="spellEnd"/>
+      <w:r>
+        <w:rPr>
+          <w:rFonts w:cstheme="minorHAnsi"/>
+          <w:sz w:val="24"/>
+          <w:szCs w:val="24"/>
+        </w:rPr>
+        <w:t xml:space="preserve"> (MLPs) in a</w:t>
       </w:r>
       <w:r>
         <w:rPr>
@@ -2712,6 +2807,7 @@
         </w:rPr>
         <w:t xml:space="preserve"> of la</w:t>
       </w:r>
+      <w:proofErr w:type="spellStart"/>
       <w:r>
         <w:rPr>
           <w:rFonts w:cstheme="minorHAnsi"/>
@@ -2720,6 +2816,7 @@
         </w:rPr>
         <w:t>yer</w:t>
       </w:r>
+      <w:proofErr w:type="spellEnd"/>
       <w:r>
         <w:rPr>
           <w:rFonts w:cstheme="minorHAnsi"/>
@@ -4001,13 +4098,23 @@
         </w:rPr>
         <w:t xml:space="preserve"> layers, t</w:t>
       </w:r>
-      <w:r>
-        <w:rPr>
-          <w:rFonts w:cstheme="minorHAnsi"/>
-          <w:sz w:val="24"/>
-          <w:szCs w:val="24"/>
-        </w:rPr>
-        <w:t>he output</w:t>
+      <w:proofErr w:type="spellStart"/>
+      <w:r>
+        <w:rPr>
+          <w:rFonts w:cstheme="minorHAnsi"/>
+          <w:sz w:val="24"/>
+          <w:szCs w:val="24"/>
+        </w:rPr>
+        <w:t>he</w:t>
+      </w:r>
+      <w:proofErr w:type="spellEnd"/>
+      <w:r>
+        <w:rPr>
+          <w:rFonts w:cstheme="minorHAnsi"/>
+          <w:sz w:val="24"/>
+          <w:szCs w:val="24"/>
+        </w:rPr>
+        <w:t xml:space="preserve"> output</w:t>
       </w:r>
       <w:r>
         <w:rPr>
@@ -5267,7 +5374,25 @@
           <w:sz w:val="24"/>
           <w:szCs w:val="24"/>
         </w:rPr>
-        <w:t xml:space="preserve">hts into the selection of basis </w:t>
+        <w:t xml:space="preserve">hts into the selection of </w:t>
+      </w:r>
+      <w:proofErr w:type="spellStart"/>
+      <w:r>
+        <w:rPr>
+          <w:rFonts w:cstheme="minorHAnsi"/>
+          <w:sz w:val="24"/>
+          <w:szCs w:val="24"/>
+        </w:rPr>
+        <w:t>basis</w:t>
+      </w:r>
+      <w:proofErr w:type="spellEnd"/>
+      <w:r>
+        <w:rPr>
+          <w:rFonts w:cstheme="minorHAnsi"/>
+          <w:sz w:val="24"/>
+          <w:szCs w:val="24"/>
+        </w:rPr>
+        <w:t xml:space="preserve"> </w:t>
       </w:r>
       <w:r>
         <w:rPr>
@@ -8262,7 +8387,6 @@
           <w:rFonts w:eastAsiaTheme="minorEastAsia" w:cstheme="minorHAnsi"/>
           <w:sz w:val="24"/>
           <w:szCs w:val="24"/>
-          <w:highlight w:val="yellow"/>
         </w:rPr>
       </w:pPr>
       <w:r>
@@ -8270,27 +8394,86 @@
           <w:rFonts w:eastAsiaTheme="minorEastAsia" w:cstheme="minorHAnsi"/>
           <w:sz w:val="24"/>
           <w:szCs w:val="24"/>
-          <w:highlight w:val="yellow"/>
-        </w:rPr>
-        <w:t>&lt;</w:t>
-      </w:r>
+        </w:rPr>
+        <w:t xml:space="preserve">To maintain comparability, the same KAN architecture was employed to evaluate all numerical examples below. The shape of the architecture is [1, 14, 6, 1], consisting of 1 input </w:t>
+      </w:r>
+      <m:oMath>
+        <m:r>
+          <w:rPr>
+            <w:rFonts w:ascii="Cambria Math" w:hAnsi="Cambria Math" w:cstheme="minorHAnsi"/>
+            <w:sz w:val="24"/>
+            <w:szCs w:val="24"/>
+          </w:rPr>
+          <m:t>t</m:t>
+        </m:r>
+      </m:oMath>
       <w:r>
         <w:rPr>
           <w:rFonts w:eastAsiaTheme="minorEastAsia" w:cstheme="minorHAnsi"/>
-          <w:sz w:val="24"/>
-          <w:szCs w:val="24"/>
-          <w:highlight w:val="yellow"/>
-        </w:rPr>
-        <w:t>ADD ARCHITECTURE DETAILS AFTER CODE REVIEW</w:t>
-      </w:r>
+          <w:iCs/>
+          <w:sz w:val="24"/>
+          <w:szCs w:val="24"/>
+        </w:rPr>
+        <w:t xml:space="preserve">, 1 output </w:t>
+      </w:r>
+      <m:oMath>
+        <m:r>
+          <w:rPr>
+            <w:rFonts w:ascii="Cambria Math" w:hAnsi="Cambria Math" w:cstheme="minorHAnsi"/>
+            <w:sz w:val="24"/>
+            <w:szCs w:val="24"/>
+          </w:rPr>
+          <m:t>z(t)</m:t>
+        </m:r>
+      </m:oMath>
       <w:r>
         <w:rPr>
           <w:rFonts w:eastAsiaTheme="minorEastAsia" w:cstheme="minorHAnsi"/>
-          <w:sz w:val="24"/>
-          <w:szCs w:val="24"/>
-          <w:highlight w:val="yellow"/>
-        </w:rPr>
-        <w:t>&gt;</w:t>
+          <w:iCs/>
+          <w:sz w:val="24"/>
+          <w:szCs w:val="24"/>
+        </w:rPr>
+        <w:t xml:space="preserve">, and 14 nodes and 6 nodes between the input and output, in that order. </w:t>
+      </w:r>
+      <w:r>
+        <w:rPr>
+          <w:rFonts w:eastAsiaTheme="minorEastAsia" w:cstheme="minorHAnsi"/>
+          <w:sz w:val="24"/>
+          <w:szCs w:val="24"/>
+        </w:rPr>
+        <w:t>For the spline definition of the activation functions, cubic B-splines were sampled at 100 points</w:t>
+      </w:r>
+      <w:r>
+        <w:rPr>
+          <w:rFonts w:eastAsiaTheme="minorEastAsia" w:cstheme="minorHAnsi"/>
+          <w:sz w:val="24"/>
+          <w:szCs w:val="24"/>
+        </w:rPr>
+        <w:t xml:space="preserve"> in the range [-5, 5]</w:t>
+      </w:r>
+      <w:r>
+        <w:rPr>
+          <w:rFonts w:eastAsiaTheme="minorEastAsia" w:cstheme="minorHAnsi"/>
+          <w:sz w:val="24"/>
+          <w:szCs w:val="24"/>
+        </w:rPr>
+        <w:t>. The basis function was kept as</w:t>
+      </w:r>
+      <w:r>
+        <w:rPr>
+          <w:rFonts w:eastAsiaTheme="minorEastAsia" w:cstheme="minorHAnsi"/>
+          <w:sz w:val="24"/>
+          <w:szCs w:val="24"/>
+        </w:rPr>
+        <w:t xml:space="preserve"> </w:t>
+      </w:r>
+      <w:r>
+        <w:rPr>
+          <w:rFonts w:eastAsiaTheme="minorEastAsia" w:cstheme="minorHAnsi"/>
+          <w:sz w:val="24"/>
+          <w:szCs w:val="24"/>
+        </w:rPr>
+        <w:t>defined in equation 3.</w:t>
       </w:r>
     </w:p>
     <w:p>
@@ -9085,6 +9268,7 @@
                 <w:szCs w:val="24"/>
               </w:rPr>
             </w:pPr>
+            <w:proofErr w:type="spellStart"/>
             <w:r>
               <w:rPr>
                 <w:rFonts w:asciiTheme="majorHAnsi" w:eastAsia="Times New Roman" w:hAnsiTheme="majorHAnsi" w:cstheme="majorHAnsi"/>
@@ -9095,6 +9279,7 @@
               </w:rPr>
               <w:t>RungeKutta</w:t>
             </w:r>
+            <w:proofErr w:type="spellEnd"/>
           </w:p>
         </w:tc>
         <w:tc>
@@ -9115,6 +9300,7 @@
                 <w:szCs w:val="24"/>
               </w:rPr>
             </w:pPr>
+            <w:proofErr w:type="spellStart"/>
             <w:r>
               <w:rPr>
                 <w:rFonts w:asciiTheme="majorHAnsi" w:eastAsia="Times New Roman" w:hAnsiTheme="majorHAnsi" w:cstheme="majorHAnsi"/>
@@ -9123,7 +9309,18 @@
                 <w:sz w:val="24"/>
                 <w:szCs w:val="24"/>
               </w:rPr>
-              <w:t>RBFNet (n=9) [3]</w:t>
+              <w:t>RBFNet</w:t>
+            </w:r>
+            <w:proofErr w:type="spellEnd"/>
+            <w:r>
+              <w:rPr>
+                <w:rFonts w:asciiTheme="majorHAnsi" w:eastAsia="Times New Roman" w:hAnsiTheme="majorHAnsi" w:cstheme="majorHAnsi"/>
+                <w:b/>
+                <w:bCs/>
+                <w:sz w:val="24"/>
+                <w:szCs w:val="24"/>
+              </w:rPr>
+              <w:t xml:space="preserve"> (n=9) [3]</w:t>
             </w:r>
           </w:p>
         </w:tc>
@@ -12757,6 +12954,7 @@
                 <w:sz w:val="24"/>
                 <w:szCs w:val="24"/>
               </w:rPr>
+              <w:lastRenderedPageBreak/>
               <w:t>0.95</w:t>
             </w:r>
           </w:p>
@@ -13554,7 +13752,25 @@
           <w:sz w:val="24"/>
           <w:szCs w:val="24"/>
         </w:rPr>
-        <w:t>, including RBFNet and RBFNN</w:t>
+        <w:t xml:space="preserve">, including </w:t>
+      </w:r>
+      <w:proofErr w:type="spellStart"/>
+      <w:r>
+        <w:rPr>
+          <w:rFonts w:cstheme="minorHAnsi"/>
+          <w:sz w:val="24"/>
+          <w:szCs w:val="24"/>
+        </w:rPr>
+        <w:t>RBFNet</w:t>
+      </w:r>
+      <w:proofErr w:type="spellEnd"/>
+      <w:r>
+        <w:rPr>
+          <w:rFonts w:cstheme="minorHAnsi"/>
+          <w:sz w:val="24"/>
+          <w:szCs w:val="24"/>
+        </w:rPr>
+        <w:t xml:space="preserve"> and RBFNN</w:t>
       </w:r>
       <w:r>
         <w:rPr>
@@ -14267,7 +14483,6 @@
                 <w:sz w:val="24"/>
                 <w:szCs w:val="24"/>
               </w:rPr>
-              <w:lastRenderedPageBreak/>
               <w:t>x</w:t>
             </w:r>
           </w:p>
@@ -14589,6 +14804,7 @@
                 <w:szCs w:val="24"/>
               </w:rPr>
             </w:pPr>
+            <w:proofErr w:type="spellStart"/>
             <w:r>
               <w:rPr>
                 <w:rFonts w:asciiTheme="majorHAnsi" w:eastAsia="Times New Roman" w:hAnsiTheme="majorHAnsi" w:cstheme="majorHAnsi"/>
@@ -14609,6 +14825,7 @@
               </w:rPr>
               <w:t>et</w:t>
             </w:r>
+            <w:proofErr w:type="spellEnd"/>
             <w:r>
               <w:rPr>
                 <w:rFonts w:asciiTheme="majorHAnsi" w:eastAsia="Times New Roman" w:hAnsiTheme="majorHAnsi" w:cstheme="majorHAnsi"/>
@@ -20075,6 +20292,7 @@
                 <w:szCs w:val="24"/>
               </w:rPr>
             </w:pPr>
+            <w:proofErr w:type="spellStart"/>
             <w:r>
               <w:rPr>
                 <w:rFonts w:asciiTheme="majorHAnsi" w:eastAsia="Times New Roman" w:hAnsiTheme="majorHAnsi" w:cstheme="majorHAnsi"/>
@@ -20083,8 +20301,9 @@
                 <w:sz w:val="24"/>
                 <w:szCs w:val="24"/>
               </w:rPr>
-              <w:t>RBFNet (n=21)</w:t>
-            </w:r>
+              <w:t>RBFNet</w:t>
+            </w:r>
+            <w:proofErr w:type="spellEnd"/>
             <w:r>
               <w:rPr>
                 <w:rFonts w:asciiTheme="majorHAnsi" w:eastAsia="Times New Roman" w:hAnsiTheme="majorHAnsi" w:cstheme="majorHAnsi"/>
@@ -20093,20 +20312,9 @@
                 <w:sz w:val="24"/>
                 <w:szCs w:val="24"/>
               </w:rPr>
-              <w:t xml:space="preserve"> [3]</w:t>
-            </w:r>
-          </w:p>
-        </w:tc>
-        <w:tc>
-          <w:tcPr>
-            <w:tcW w:w="1055" w:type="pct"/>
-            <w:vAlign w:val="center"/>
-            <w:hideMark/>
-          </w:tcPr>
-          <w:p>
-            <w:pPr>
-              <w:spacing w:after="0" w:line="240" w:lineRule="auto"/>
-              <w:jc w:val="center"/>
+              <w:t xml:space="preserve"> (n=21)</w:t>
+            </w:r>
+            <w:r>
               <w:rPr>
                 <w:rFonts w:asciiTheme="majorHAnsi" w:eastAsia="Times New Roman" w:hAnsiTheme="majorHAnsi" w:cstheme="majorHAnsi"/>
                 <w:b/>
@@ -20114,8 +20322,20 @@
                 <w:sz w:val="24"/>
                 <w:szCs w:val="24"/>
               </w:rPr>
-            </w:pPr>
-            <w:r>
+              <w:t xml:space="preserve"> [3]</w:t>
+            </w:r>
+          </w:p>
+        </w:tc>
+        <w:tc>
+          <w:tcPr>
+            <w:tcW w:w="1055" w:type="pct"/>
+            <w:vAlign w:val="center"/>
+            <w:hideMark/>
+          </w:tcPr>
+          <w:p>
+            <w:pPr>
+              <w:spacing w:after="0" w:line="240" w:lineRule="auto"/>
+              <w:jc w:val="center"/>
               <w:rPr>
                 <w:rFonts w:asciiTheme="majorHAnsi" w:eastAsia="Times New Roman" w:hAnsiTheme="majorHAnsi" w:cstheme="majorHAnsi"/>
                 <w:b/>
@@ -20123,8 +20343,7 @@
                 <w:sz w:val="24"/>
                 <w:szCs w:val="24"/>
               </w:rPr>
-              <w:t>RBFNN (n=21)</w:t>
-            </w:r>
+            </w:pPr>
             <w:r>
               <w:rPr>
                 <w:rFonts w:asciiTheme="majorHAnsi" w:eastAsia="Times New Roman" w:hAnsiTheme="majorHAnsi" w:cstheme="majorHAnsi"/>
@@ -20133,20 +20352,9 @@
                 <w:sz w:val="24"/>
                 <w:szCs w:val="24"/>
               </w:rPr>
-              <w:t xml:space="preserve"> [2]</w:t>
-            </w:r>
-          </w:p>
-        </w:tc>
-        <w:tc>
-          <w:tcPr>
-            <w:tcW w:w="802" w:type="pct"/>
-            <w:vAlign w:val="center"/>
-            <w:hideMark/>
-          </w:tcPr>
-          <w:p>
-            <w:pPr>
-              <w:spacing w:after="0" w:line="240" w:lineRule="auto"/>
-              <w:jc w:val="center"/>
+              <w:t>RBFNN (n=21)</w:t>
+            </w:r>
+            <w:r>
               <w:rPr>
                 <w:rFonts w:asciiTheme="majorHAnsi" w:eastAsia="Times New Roman" w:hAnsiTheme="majorHAnsi" w:cstheme="majorHAnsi"/>
                 <w:b/>
@@ -20154,8 +20362,20 @@
                 <w:sz w:val="24"/>
                 <w:szCs w:val="24"/>
               </w:rPr>
-            </w:pPr>
-            <w:r>
+              <w:t xml:space="preserve"> [2]</w:t>
+            </w:r>
+          </w:p>
+        </w:tc>
+        <w:tc>
+          <w:tcPr>
+            <w:tcW w:w="802" w:type="pct"/>
+            <w:vAlign w:val="center"/>
+            <w:hideMark/>
+          </w:tcPr>
+          <w:p>
+            <w:pPr>
+              <w:spacing w:after="0" w:line="240" w:lineRule="auto"/>
+              <w:jc w:val="center"/>
               <w:rPr>
                 <w:rFonts w:asciiTheme="majorHAnsi" w:eastAsia="Times New Roman" w:hAnsiTheme="majorHAnsi" w:cstheme="majorHAnsi"/>
                 <w:b/>
@@ -20163,8 +20383,7 @@
                 <w:sz w:val="24"/>
                 <w:szCs w:val="24"/>
               </w:rPr>
-              <w:t>RBFNN (n=90)</w:t>
-            </w:r>
+            </w:pPr>
             <w:r>
               <w:rPr>
                 <w:rFonts w:asciiTheme="majorHAnsi" w:eastAsia="Times New Roman" w:hAnsiTheme="majorHAnsi" w:cstheme="majorHAnsi"/>
@@ -20173,19 +20392,9 @@
                 <w:sz w:val="24"/>
                 <w:szCs w:val="24"/>
               </w:rPr>
-              <w:t xml:space="preserve"> [2]</w:t>
-            </w:r>
-          </w:p>
-        </w:tc>
-        <w:tc>
-          <w:tcPr>
-            <w:tcW w:w="918" w:type="pct"/>
-            <w:vAlign w:val="center"/>
-          </w:tcPr>
-          <w:p>
-            <w:pPr>
-              <w:spacing w:after="0" w:line="240" w:lineRule="auto"/>
-              <w:jc w:val="center"/>
+              <w:t>RBFNN (n=90)</w:t>
+            </w:r>
+            <w:r>
               <w:rPr>
                 <w:rFonts w:asciiTheme="majorHAnsi" w:eastAsia="Times New Roman" w:hAnsiTheme="majorHAnsi" w:cstheme="majorHAnsi"/>
                 <w:b/>
@@ -20193,8 +20402,15 @@
                 <w:sz w:val="24"/>
                 <w:szCs w:val="24"/>
               </w:rPr>
-            </w:pPr>
-          </w:p>
+              <w:t xml:space="preserve"> [2]</w:t>
+            </w:r>
+          </w:p>
+        </w:tc>
+        <w:tc>
+          <w:tcPr>
+            <w:tcW w:w="918" w:type="pct"/>
+            <w:vAlign w:val="center"/>
+          </w:tcPr>
           <w:p>
             <w:pPr>
               <w:spacing w:after="0" w:line="240" w:lineRule="auto"/>
@@ -20207,7 +20423,11 @@
                 <w:szCs w:val="24"/>
               </w:rPr>
             </w:pPr>
-            <w:r>
+          </w:p>
+          <w:p>
+            <w:pPr>
+              <w:spacing w:after="0" w:line="240" w:lineRule="auto"/>
+              <w:jc w:val="center"/>
               <w:rPr>
                 <w:rFonts w:asciiTheme="majorHAnsi" w:eastAsia="Times New Roman" w:hAnsiTheme="majorHAnsi" w:cstheme="majorHAnsi"/>
                 <w:b/>
@@ -20215,6 +20435,15 @@
                 <w:sz w:val="24"/>
                 <w:szCs w:val="24"/>
               </w:rPr>
+            </w:pPr>
+            <w:r>
+              <w:rPr>
+                <w:rFonts w:asciiTheme="majorHAnsi" w:eastAsia="Times New Roman" w:hAnsiTheme="majorHAnsi" w:cstheme="majorHAnsi"/>
+                <w:b/>
+                <w:bCs/>
+                <w:sz w:val="24"/>
+                <w:szCs w:val="24"/>
+              </w:rPr>
               <w:t>KAN</w:t>
             </w:r>
           </w:p>
@@ -20871,6 +21100,7 @@
                 <w:sz w:val="24"/>
                 <w:szCs w:val="24"/>
               </w:rPr>
+              <w:lastRenderedPageBreak/>
               <w:t>0.60</w:t>
             </w:r>
           </w:p>
@@ -21656,7 +21886,6 @@
                 <w:sz w:val="24"/>
                 <w:szCs w:val="24"/>
               </w:rPr>
-              <w:lastRenderedPageBreak/>
               <w:t>1.35</w:t>
             </w:r>
           </w:p>
@@ -23957,17 +24186,7 @@
           <w:sz w:val="24"/>
           <w:szCs w:val="24"/>
         </w:rPr>
-        <w:t xml:space="preserve"> does not have </w:t>
-      </w:r>
-      <w:bookmarkStart w:id="2" w:name="_GoBack"/>
-      <w:bookmarkEnd w:id="2"/>
-      <w:r>
-        <w:rPr>
-          <w:rFonts w:eastAsiaTheme="minorEastAsia" w:cstheme="minorHAnsi"/>
-          <w:sz w:val="24"/>
-          <w:szCs w:val="24"/>
-        </w:rPr>
-        <w:t>the best performance compared to other RBFNN models in Table 3, the approximation is still quite accurate, and the difference in the error level is highly negligible in the majority of use cases.</w:t>
+        <w:t xml:space="preserve"> does not have the best performance compared to other RBFNN models in Table 3, the approximation is still quite accurate, and the difference in the error level is highly negligible in the majority of use cases.</w:t>
       </w:r>
     </w:p>
     <w:p>
@@ -29092,6 +29311,7 @@
           <w:szCs w:val="24"/>
         </w:rPr>
       </w:pPr>
+      <w:proofErr w:type="spellStart"/>
       <w:r>
         <w:rPr>
           <w:b/>
@@ -29099,8 +29319,9 @@
           <w:sz w:val="24"/>
           <w:szCs w:val="24"/>
         </w:rPr>
-        <w:t>CRediT authorship contribution statement</w:t>
-      </w:r>
+        <w:t>CRediT</w:t>
+      </w:r>
+      <w:proofErr w:type="spellEnd"/>
       <w:r>
         <w:rPr>
           <w:b/>
@@ -29108,7 +29329,7 @@
           <w:sz w:val="24"/>
           <w:szCs w:val="24"/>
         </w:rPr>
-        <w:t xml:space="preserve"> </w:t>
+        <w:t xml:space="preserve"> authorship contribution statement</w:t>
       </w:r>
       <w:r>
         <w:rPr>
@@ -29116,6 +29337,15 @@
           <w:bCs/>
           <w:sz w:val="24"/>
           <w:szCs w:val="24"/>
+        </w:rPr>
+        <w:t xml:space="preserve"> </w:t>
+      </w:r>
+      <w:r>
+        <w:rPr>
+          <w:b/>
+          <w:bCs/>
+          <w:sz w:val="24"/>
+          <w:szCs w:val="24"/>
           <w:highlight w:val="yellow"/>
         </w:rPr>
         <w:t>(Change info below if needed)</w:t>
@@ -29123,7 +29353,15 @@
     </w:p>
     <w:p>
       <w:r>
-        <w:t>Morteza Farroknejad: Writing – review &amp; editing, Writing – original draft, Methodology, Formal analysis, Da</w:t>
+        <w:t xml:space="preserve">Morteza </w:t>
+      </w:r>
+      <w:proofErr w:type="spellStart"/>
+      <w:r>
+        <w:t>Farroknejad</w:t>
+      </w:r>
+      <w:proofErr w:type="spellEnd"/>
+      <w:r>
+        <w:t>: Writing – review &amp; editing, Writing – original draft, Methodology, Formal analysis, Da</w:t>
       </w:r>
       <w:r>
         <w:t>ta curation, Conceptualization.</w:t>
@@ -29139,7 +29377,15 @@
         </w:rPr>
       </w:pPr>
       <w:r>
-        <w:t xml:space="preserve">Ali Farrokhnejad: </w:t>
+        <w:t xml:space="preserve">Ali </w:t>
+      </w:r>
+      <w:proofErr w:type="spellStart"/>
+      <w:r>
+        <w:t>Farrokhnejad</w:t>
+      </w:r>
+      <w:proofErr w:type="spellEnd"/>
+      <w:r>
+        <w:t xml:space="preserve">: </w:t>
       </w:r>
       <w:r>
         <w:t>Conceptualization.  Writing – review &amp; editing, Resources, Methodology, Formal analysis.</w:t>
@@ -29155,7 +29401,15 @@
         </w:rPr>
       </w:pPr>
       <w:r>
-        <w:t>Ahmet Rizaner:</w:t>
+        <w:t xml:space="preserve">Ahmet </w:t>
+      </w:r>
+      <w:proofErr w:type="spellStart"/>
+      <w:r>
+        <w:t>Rizaner</w:t>
+      </w:r>
+      <w:proofErr w:type="spellEnd"/>
+      <w:r>
+        <w:t>:</w:t>
       </w:r>
       <w:r>
         <w:t xml:space="preserve"> </w:t>
@@ -29679,6 +29933,7 @@
           <w:szCs w:val="24"/>
         </w:rPr>
       </w:pPr>
+      <w:proofErr w:type="spellStart"/>
       <w:r>
         <w:rPr>
           <w:rFonts w:cstheme="minorHAnsi"/>
@@ -29687,7 +29942,40 @@
           <w:szCs w:val="24"/>
           <w:shd w:val="clear" w:color="auto" w:fill="FFFFFF"/>
         </w:rPr>
-        <w:t>Rizaner, F. B., &amp; Rizaner, A. (2018). Approximate solutions of initial value problems for ordinary differential equations using radial basis function networks. </w:t>
+        <w:t>Rizaner</w:t>
+      </w:r>
+      <w:proofErr w:type="spellEnd"/>
+      <w:r>
+        <w:rPr>
+          <w:rFonts w:cstheme="minorHAnsi"/>
+          <w:color w:val="222222"/>
+          <w:sz w:val="24"/>
+          <w:szCs w:val="24"/>
+          <w:shd w:val="clear" w:color="auto" w:fill="FFFFFF"/>
+        </w:rPr>
+        <w:t xml:space="preserve">, F. B., &amp; </w:t>
+      </w:r>
+      <w:proofErr w:type="spellStart"/>
+      <w:r>
+        <w:rPr>
+          <w:rFonts w:cstheme="minorHAnsi"/>
+          <w:color w:val="222222"/>
+          <w:sz w:val="24"/>
+          <w:szCs w:val="24"/>
+          <w:shd w:val="clear" w:color="auto" w:fill="FFFFFF"/>
+        </w:rPr>
+        <w:t>Rizaner</w:t>
+      </w:r>
+      <w:proofErr w:type="spellEnd"/>
+      <w:r>
+        <w:rPr>
+          <w:rFonts w:cstheme="minorHAnsi"/>
+          <w:color w:val="222222"/>
+          <w:sz w:val="24"/>
+          <w:szCs w:val="24"/>
+          <w:shd w:val="clear" w:color="auto" w:fill="FFFFFF"/>
+        </w:rPr>
+        <w:t>, A. (2018). Approximate solutions of initial value problems for ordinary differential equations using radial basis function networks. </w:t>
       </w:r>
       <w:r>
         <w:rPr>
@@ -29767,7 +30055,29 @@
           <w:szCs w:val="24"/>
           <w:shd w:val="clear" w:color="auto" w:fill="FFFFFF"/>
         </w:rPr>
-        <w:t>Dwivedi, V., &amp; Srinivasan, B. (2020). Physics informed extreme learning machine (pielm)–a rapid method for the numerical solution of partial differential equations. </w:t>
+        <w:t>Dwivedi, V., &amp; Srinivasan, B. (2020). Physics informed extreme learning machine (</w:t>
+      </w:r>
+      <w:proofErr w:type="spellStart"/>
+      <w:r>
+        <w:rPr>
+          <w:rFonts w:cstheme="minorHAnsi"/>
+          <w:color w:val="222222"/>
+          <w:sz w:val="24"/>
+          <w:szCs w:val="24"/>
+          <w:shd w:val="clear" w:color="auto" w:fill="FFFFFF"/>
+        </w:rPr>
+        <w:t>pielm</w:t>
+      </w:r>
+      <w:proofErr w:type="spellEnd"/>
+      <w:r>
+        <w:rPr>
+          <w:rFonts w:cstheme="minorHAnsi"/>
+          <w:color w:val="222222"/>
+          <w:sz w:val="24"/>
+          <w:szCs w:val="24"/>
+          <w:shd w:val="clear" w:color="auto" w:fill="FFFFFF"/>
+        </w:rPr>
+        <w:t>)–a rapid method for the numerical solution of partial differential equations. </w:t>
       </w:r>
       <w:r>
         <w:rPr>
@@ -29938,7 +30248,29 @@
           <w:szCs w:val="24"/>
           <w:shd w:val="clear" w:color="auto" w:fill="FFFFFF"/>
         </w:rPr>
-        <w:t>Kich, V. A., Bottega, J. A., Steinmetz, R., Grando, R. B., Yorozu, A., &amp; Ohya, A. (2024, October). Kolmogorov-Arnold Networks for Online Reinforcement Learning. In </w:t>
+        <w:t xml:space="preserve">Kich, V. A., Bottega, J. A., Steinmetz, R., Grando, R. B., Yorozu, A., &amp; </w:t>
+      </w:r>
+      <w:proofErr w:type="spellStart"/>
+      <w:r>
+        <w:rPr>
+          <w:rFonts w:cstheme="minorHAnsi"/>
+          <w:color w:val="222222"/>
+          <w:sz w:val="24"/>
+          <w:szCs w:val="24"/>
+          <w:shd w:val="clear" w:color="auto" w:fill="FFFFFF"/>
+        </w:rPr>
+        <w:t>Ohya</w:t>
+      </w:r>
+      <w:proofErr w:type="spellEnd"/>
+      <w:r>
+        <w:rPr>
+          <w:rFonts w:cstheme="minorHAnsi"/>
+          <w:color w:val="222222"/>
+          <w:sz w:val="24"/>
+          <w:szCs w:val="24"/>
+          <w:shd w:val="clear" w:color="auto" w:fill="FFFFFF"/>
+        </w:rPr>
+        <w:t>, A. (2024, October). Kolmogorov-Arnold Networks for Online Reinforcement Learning. In </w:t>
       </w:r>
       <w:r>
         <w:rPr>
@@ -30022,8 +30354,53 @@
           <w:szCs w:val="24"/>
           <w:shd w:val="clear" w:color="auto" w:fill="FFFFFF"/>
         </w:rPr>
-        <w:t>Yu, T., Qiu, J., Yang, J., &amp; Oseledets, I. (2024). Sinc kolmogorov-arnold network and its applications on physics-informed neural networks. </w:t>
-      </w:r>
+        <w:t xml:space="preserve">Yu, T., Qiu, J., Yang, J., &amp; </w:t>
+      </w:r>
+      <w:proofErr w:type="spellStart"/>
+      <w:r>
+        <w:rPr>
+          <w:rFonts w:cstheme="minorHAnsi"/>
+          <w:color w:val="222222"/>
+          <w:sz w:val="24"/>
+          <w:szCs w:val="24"/>
+          <w:shd w:val="clear" w:color="auto" w:fill="FFFFFF"/>
+        </w:rPr>
+        <w:t>Oseledets</w:t>
+      </w:r>
+      <w:proofErr w:type="spellEnd"/>
+      <w:r>
+        <w:rPr>
+          <w:rFonts w:cstheme="minorHAnsi"/>
+          <w:color w:val="222222"/>
+          <w:sz w:val="24"/>
+          <w:szCs w:val="24"/>
+          <w:shd w:val="clear" w:color="auto" w:fill="FFFFFF"/>
+        </w:rPr>
+        <w:t xml:space="preserve">, I. (2024). Sinc </w:t>
+      </w:r>
+      <w:proofErr w:type="spellStart"/>
+      <w:r>
+        <w:rPr>
+          <w:rFonts w:cstheme="minorHAnsi"/>
+          <w:color w:val="222222"/>
+          <w:sz w:val="24"/>
+          <w:szCs w:val="24"/>
+          <w:shd w:val="clear" w:color="auto" w:fill="FFFFFF"/>
+        </w:rPr>
+        <w:t>kolmogorov-arnold</w:t>
+      </w:r>
+      <w:proofErr w:type="spellEnd"/>
+      <w:r>
+        <w:rPr>
+          <w:rFonts w:cstheme="minorHAnsi"/>
+          <w:color w:val="222222"/>
+          <w:sz w:val="24"/>
+          <w:szCs w:val="24"/>
+          <w:shd w:val="clear" w:color="auto" w:fill="FFFFFF"/>
+        </w:rPr>
+        <w:t xml:space="preserve"> network and its applications on physics-informed neural networks. </w:t>
+      </w:r>
+      <w:proofErr w:type="spellStart"/>
       <w:r>
         <w:rPr>
           <w:rFonts w:cstheme="minorHAnsi"/>
@@ -30034,7 +30411,20 @@
           <w:szCs w:val="24"/>
           <w:shd w:val="clear" w:color="auto" w:fill="FFFFFF"/>
         </w:rPr>
-        <w:t>arXiv preprint arXiv:2410.04096</w:t>
+        <w:t>arXiv</w:t>
+      </w:r>
+      <w:proofErr w:type="spellEnd"/>
+      <w:r>
+        <w:rPr>
+          <w:rFonts w:cstheme="minorHAnsi"/>
+          <w:i/>
+          <w:iCs/>
+          <w:color w:val="222222"/>
+          <w:sz w:val="24"/>
+          <w:szCs w:val="24"/>
+          <w:shd w:val="clear" w:color="auto" w:fill="FFFFFF"/>
+        </w:rPr>
+        <w:t xml:space="preserve"> preprint arXiv:2410.04096</w:t>
       </w:r>
       <w:r>
         <w:rPr>
@@ -30069,8 +30459,75 @@
           <w:szCs w:val="24"/>
           <w:shd w:val="clear" w:color="auto" w:fill="FFFFFF"/>
         </w:rPr>
-        <w:t>Jahin, M. A., Masud, M. A., Mridha, M. F., Aung, Z., &amp; Dey, N. (2024). Kacq-dcnn: Uncertainty-aware interpretable kolmogorov-arnold classical-quantum dual-channel neural network for heart disease detection. </w:t>
-      </w:r>
+        <w:t xml:space="preserve">Jahin, M. A., Masud, M. A., </w:t>
+      </w:r>
+      <w:proofErr w:type="spellStart"/>
+      <w:r>
+        <w:rPr>
+          <w:rFonts w:cstheme="minorHAnsi"/>
+          <w:color w:val="222222"/>
+          <w:sz w:val="24"/>
+          <w:szCs w:val="24"/>
+          <w:shd w:val="clear" w:color="auto" w:fill="FFFFFF"/>
+        </w:rPr>
+        <w:t>Mridha</w:t>
+      </w:r>
+      <w:proofErr w:type="spellEnd"/>
+      <w:r>
+        <w:rPr>
+          <w:rFonts w:cstheme="minorHAnsi"/>
+          <w:color w:val="222222"/>
+          <w:sz w:val="24"/>
+          <w:szCs w:val="24"/>
+          <w:shd w:val="clear" w:color="auto" w:fill="FFFFFF"/>
+        </w:rPr>
+        <w:t xml:space="preserve">, M. F., Aung, Z., &amp; Dey, N. (2024). </w:t>
+      </w:r>
+      <w:proofErr w:type="spellStart"/>
+      <w:r>
+        <w:rPr>
+          <w:rFonts w:cstheme="minorHAnsi"/>
+          <w:color w:val="222222"/>
+          <w:sz w:val="24"/>
+          <w:szCs w:val="24"/>
+          <w:shd w:val="clear" w:color="auto" w:fill="FFFFFF"/>
+        </w:rPr>
+        <w:t>Kacq-dcnn</w:t>
+      </w:r>
+      <w:proofErr w:type="spellEnd"/>
+      <w:r>
+        <w:rPr>
+          <w:rFonts w:cstheme="minorHAnsi"/>
+          <w:color w:val="222222"/>
+          <w:sz w:val="24"/>
+          <w:szCs w:val="24"/>
+          <w:shd w:val="clear" w:color="auto" w:fill="FFFFFF"/>
+        </w:rPr>
+        <w:t xml:space="preserve">: Uncertainty-aware interpretable </w:t>
+      </w:r>
+      <w:proofErr w:type="spellStart"/>
+      <w:r>
+        <w:rPr>
+          <w:rFonts w:cstheme="minorHAnsi"/>
+          <w:color w:val="222222"/>
+          <w:sz w:val="24"/>
+          <w:szCs w:val="24"/>
+          <w:shd w:val="clear" w:color="auto" w:fill="FFFFFF"/>
+        </w:rPr>
+        <w:t>kolmogorov-arnold</w:t>
+      </w:r>
+      <w:proofErr w:type="spellEnd"/>
+      <w:r>
+        <w:rPr>
+          <w:rFonts w:cstheme="minorHAnsi"/>
+          <w:color w:val="222222"/>
+          <w:sz w:val="24"/>
+          <w:szCs w:val="24"/>
+          <w:shd w:val="clear" w:color="auto" w:fill="FFFFFF"/>
+        </w:rPr>
+        <w:t xml:space="preserve"> classical-quantum dual-channel neural network for heart disease detection. </w:t>
+      </w:r>
+      <w:proofErr w:type="spellStart"/>
       <w:r>
         <w:rPr>
           <w:rFonts w:cstheme="minorHAnsi"/>
@@ -30081,7 +30538,20 @@
           <w:szCs w:val="24"/>
           <w:shd w:val="clear" w:color="auto" w:fill="FFFFFF"/>
         </w:rPr>
-        <w:t>arXiv preprint arXiv:2410.07446</w:t>
+        <w:t>arXiv</w:t>
+      </w:r>
+      <w:proofErr w:type="spellEnd"/>
+      <w:r>
+        <w:rPr>
+          <w:rFonts w:cstheme="minorHAnsi"/>
+          <w:i/>
+          <w:iCs/>
+          <w:color w:val="222222"/>
+          <w:sz w:val="24"/>
+          <w:szCs w:val="24"/>
+          <w:shd w:val="clear" w:color="auto" w:fill="FFFFFF"/>
+        </w:rPr>
+        <w:t xml:space="preserve"> preprint arXiv:2410.07446</w:t>
       </w:r>
       <w:r>
         <w:rPr>
@@ -30226,8 +30696,22 @@
           <w:szCs w:val="24"/>
           <w:shd w:val="clear" w:color="auto" w:fill="FFFFFF"/>
         </w:rPr>
-        <w:t>GAMM‐Mitteilungen</w:t>
-      </w:r>
+        <w:t>GAMM‐</w:t>
+      </w:r>
+      <w:proofErr w:type="spellStart"/>
+      <w:r>
+        <w:rPr>
+          <w:rFonts w:cstheme="minorHAnsi"/>
+          <w:i/>
+          <w:iCs/>
+          <w:color w:val="222222"/>
+          <w:sz w:val="24"/>
+          <w:szCs w:val="24"/>
+          <w:shd w:val="clear" w:color="auto" w:fill="FFFFFF"/>
+        </w:rPr>
+        <w:t>Mitteilungen</w:t>
+      </w:r>
+      <w:proofErr w:type="spellEnd"/>
       <w:r>
         <w:rPr>
           <w:rFonts w:cstheme="minorHAnsi"/>
@@ -30295,7 +30779,51 @@
           <w:szCs w:val="24"/>
           <w:shd w:val="clear" w:color="auto" w:fill="FFFFFF"/>
         </w:rPr>
-        <w:t>Goswami, S., Kontolati, K., Shields, M. D., &amp; Karniadakis, G. E. (2022). Deep transfer operator learning for partial differential equations under conditional shift. </w:t>
+        <w:t xml:space="preserve">Goswami, S., </w:t>
+      </w:r>
+      <w:proofErr w:type="spellStart"/>
+      <w:r>
+        <w:rPr>
+          <w:rFonts w:cstheme="minorHAnsi"/>
+          <w:color w:val="222222"/>
+          <w:sz w:val="24"/>
+          <w:szCs w:val="24"/>
+          <w:shd w:val="clear" w:color="auto" w:fill="FFFFFF"/>
+        </w:rPr>
+        <w:t>Kontolati</w:t>
+      </w:r>
+      <w:proofErr w:type="spellEnd"/>
+      <w:r>
+        <w:rPr>
+          <w:rFonts w:cstheme="minorHAnsi"/>
+          <w:color w:val="222222"/>
+          <w:sz w:val="24"/>
+          <w:szCs w:val="24"/>
+          <w:shd w:val="clear" w:color="auto" w:fill="FFFFFF"/>
+        </w:rPr>
+        <w:t xml:space="preserve">, K., Shields, M. D., &amp; </w:t>
+      </w:r>
+      <w:proofErr w:type="spellStart"/>
+      <w:r>
+        <w:rPr>
+          <w:rFonts w:cstheme="minorHAnsi"/>
+          <w:color w:val="222222"/>
+          <w:sz w:val="24"/>
+          <w:szCs w:val="24"/>
+          <w:shd w:val="clear" w:color="auto" w:fill="FFFFFF"/>
+        </w:rPr>
+        <w:t>Karniadakis</w:t>
+      </w:r>
+      <w:proofErr w:type="spellEnd"/>
+      <w:r>
+        <w:rPr>
+          <w:rFonts w:cstheme="minorHAnsi"/>
+          <w:color w:val="222222"/>
+          <w:sz w:val="24"/>
+          <w:szCs w:val="24"/>
+          <w:shd w:val="clear" w:color="auto" w:fill="FFFFFF"/>
+        </w:rPr>
+        <w:t>, G. E. (2022). Deep transfer operator learning for partial differential equations under conditional shift. </w:t>
       </w:r>
       <w:r>
         <w:rPr>
@@ -30375,7 +30903,29 @@
           <w:szCs w:val="24"/>
           <w:shd w:val="clear" w:color="auto" w:fill="FFFFFF"/>
         </w:rPr>
-        <w:t>Soleymani, F., &amp; Zhu, S. (2021). RBF-FD solution for a financial partial-integro differential equation utilizing the generalized multiquadric function. </w:t>
+        <w:t>Soleymani, F., &amp; Zhu, S. (2021). RBF-FD solution for a financial partial-</w:t>
+      </w:r>
+      <w:proofErr w:type="spellStart"/>
+      <w:r>
+        <w:rPr>
+          <w:rFonts w:cstheme="minorHAnsi"/>
+          <w:color w:val="222222"/>
+          <w:sz w:val="24"/>
+          <w:szCs w:val="24"/>
+          <w:shd w:val="clear" w:color="auto" w:fill="FFFFFF"/>
+        </w:rPr>
+        <w:t>integro</w:t>
+      </w:r>
+      <w:proofErr w:type="spellEnd"/>
+      <w:r>
+        <w:rPr>
+          <w:rFonts w:cstheme="minorHAnsi"/>
+          <w:color w:val="222222"/>
+          <w:sz w:val="24"/>
+          <w:szCs w:val="24"/>
+          <w:shd w:val="clear" w:color="auto" w:fill="FFFFFF"/>
+        </w:rPr>
+        <w:t xml:space="preserve"> differential equation utilizing the generalized multiquadric function. </w:t>
       </w:r>
       <w:r>
         <w:rPr>
@@ -30610,6 +31160,7 @@
           <w:szCs w:val="24"/>
         </w:rPr>
       </w:pPr>
+      <w:proofErr w:type="spellStart"/>
       <w:r>
         <w:rPr>
           <w:rFonts w:cstheme="minorHAnsi"/>
@@ -30618,7 +31169,18 @@
           <w:szCs w:val="24"/>
           <w:shd w:val="clear" w:color="auto" w:fill="FFFFFF"/>
         </w:rPr>
-        <w:t>Selitskiy, S. (2022). Kolmogorov's Gate Non-linearity as a Step toward Much Smaller Artificial Neural Networks. In </w:t>
+        <w:t>Selitskiy</w:t>
+      </w:r>
+      <w:proofErr w:type="spellEnd"/>
+      <w:r>
+        <w:rPr>
+          <w:rFonts w:cstheme="minorHAnsi"/>
+          <w:color w:val="222222"/>
+          <w:sz w:val="24"/>
+          <w:szCs w:val="24"/>
+          <w:shd w:val="clear" w:color="auto" w:fill="FFFFFF"/>
+        </w:rPr>
+        <w:t>, S. (2022). Kolmogorov's Gate Non-linearity as a Step toward Much Smaller Artificial Neural Networks. In </w:t>
       </w:r>
       <w:r>
         <w:rPr>
@@ -30675,6 +31237,7 @@
         </w:rPr>
         <w:t>van Deventer, H., van Rensburg, P. J., &amp; Bosman, A. (2022). KASAM: Spline Additive Models for Function Approximation. </w:t>
       </w:r>
+      <w:proofErr w:type="spellStart"/>
       <w:r>
         <w:rPr>
           <w:rFonts w:cstheme="minorHAnsi"/>
@@ -30685,7 +31248,20 @@
           <w:szCs w:val="24"/>
           <w:shd w:val="clear" w:color="auto" w:fill="FFFFFF"/>
         </w:rPr>
-        <w:t>arXiv preprint arXiv:2205.06376</w:t>
+        <w:t>arXiv</w:t>
+      </w:r>
+      <w:proofErr w:type="spellEnd"/>
+      <w:r>
+        <w:rPr>
+          <w:rFonts w:cstheme="minorHAnsi"/>
+          <w:i/>
+          <w:iCs/>
+          <w:color w:val="222222"/>
+          <w:sz w:val="24"/>
+          <w:szCs w:val="24"/>
+          <w:shd w:val="clear" w:color="auto" w:fill="FFFFFF"/>
+        </w:rPr>
+        <w:t xml:space="preserve"> preprint arXiv:2205.06376</w:t>
       </w:r>
       <w:r>
         <w:rPr>
@@ -30720,8 +31296,9 @@
           <w:szCs w:val="24"/>
           <w:shd w:val="clear" w:color="auto" w:fill="FFFFFF"/>
         </w:rPr>
-        <w:t>Shukla, K., Toscano, J. D., Wang, Z., Zou, Z., &amp; Karniadakis, G. E. (2024). A comprehensive and FAIR comparison between MLP and KAN representations for differential equations</w:t>
-      </w:r>
+        <w:t xml:space="preserve">Shukla, K., Toscano, J. D., Wang, Z., Zou, Z., &amp; </w:t>
+      </w:r>
+      <w:proofErr w:type="spellStart"/>
       <w:r>
         <w:rPr>
           <w:rFonts w:cstheme="minorHAnsi"/>
@@ -30730,6 +31307,27 @@
           <w:szCs w:val="24"/>
           <w:shd w:val="clear" w:color="auto" w:fill="FFFFFF"/>
         </w:rPr>
+        <w:t>Karniadakis</w:t>
+      </w:r>
+      <w:proofErr w:type="spellEnd"/>
+      <w:r>
+        <w:rPr>
+          <w:rFonts w:cstheme="minorHAnsi"/>
+          <w:color w:val="222222"/>
+          <w:sz w:val="24"/>
+          <w:szCs w:val="24"/>
+          <w:shd w:val="clear" w:color="auto" w:fill="FFFFFF"/>
+        </w:rPr>
+        <w:t>, G. E. (2024). A comprehensive and FAIR comparison between MLP and KAN representations for differential equations</w:t>
+      </w:r>
+      <w:r>
+        <w:rPr>
+          <w:rFonts w:cstheme="minorHAnsi"/>
+          <w:color w:val="222222"/>
+          <w:sz w:val="24"/>
+          <w:szCs w:val="24"/>
+          <w:shd w:val="clear" w:color="auto" w:fill="FFFFFF"/>
+        </w:rPr>
         <w:t xml:space="preserve"> </w:t>
       </w:r>
       <w:r>
@@ -30742,6 +31340,7 @@
         </w:rPr>
         <w:t>and operator networks. </w:t>
       </w:r>
+      <w:proofErr w:type="spellStart"/>
       <w:r>
         <w:rPr>
           <w:rFonts w:cstheme="minorHAnsi"/>
@@ -30752,7 +31351,20 @@
           <w:szCs w:val="24"/>
           <w:shd w:val="clear" w:color="auto" w:fill="FFFFFF"/>
         </w:rPr>
-        <w:t>arXiv preprint arXiv:2406.02917</w:t>
+        <w:t>arXiv</w:t>
+      </w:r>
+      <w:proofErr w:type="spellEnd"/>
+      <w:r>
+        <w:rPr>
+          <w:rFonts w:cstheme="minorHAnsi"/>
+          <w:i/>
+          <w:iCs/>
+          <w:color w:val="222222"/>
+          <w:sz w:val="24"/>
+          <w:szCs w:val="24"/>
+          <w:shd w:val="clear" w:color="auto" w:fill="FFFFFF"/>
+        </w:rPr>
+        <w:t xml:space="preserve"> preprint arXiv:2406.02917</w:t>
       </w:r>
       <w:r>
         <w:rPr>
@@ -30787,8 +31399,9 @@
           <w:szCs w:val="24"/>
           <w:shd w:val="clear" w:color="auto" w:fill="FFFFFF"/>
         </w:rPr>
-        <w:t xml:space="preserve">Liu, Z., Wang, Y., Vaidya, S., Ruehle, F., Halverson, J., Soljačić, M., </w:t>
-      </w:r>
+        <w:t xml:space="preserve">Liu, Z., Wang, Y., Vaidya, S., Ruehle, F., Halverson, J., </w:t>
+      </w:r>
+      <w:proofErr w:type="spellStart"/>
       <w:r>
         <w:rPr>
           <w:rFonts w:cstheme="minorHAnsi"/>
@@ -30797,6 +31410,27 @@
           <w:szCs w:val="24"/>
           <w:shd w:val="clear" w:color="auto" w:fill="FFFFFF"/>
         </w:rPr>
+        <w:t>Soljačić</w:t>
+      </w:r>
+      <w:proofErr w:type="spellEnd"/>
+      <w:r>
+        <w:rPr>
+          <w:rFonts w:cstheme="minorHAnsi"/>
+          <w:color w:val="222222"/>
+          <w:sz w:val="24"/>
+          <w:szCs w:val="24"/>
+          <w:shd w:val="clear" w:color="auto" w:fill="FFFFFF"/>
+        </w:rPr>
+        <w:t xml:space="preserve">, M., </w:t>
+      </w:r>
+      <w:r>
+        <w:rPr>
+          <w:rFonts w:cstheme="minorHAnsi"/>
+          <w:color w:val="222222"/>
+          <w:sz w:val="24"/>
+          <w:szCs w:val="24"/>
+          <w:shd w:val="clear" w:color="auto" w:fill="FFFFFF"/>
+        </w:rPr>
         <w:t xml:space="preserve">Hou, T.Y. </w:t>
       </w:r>
       <w:r>
@@ -30807,8 +31441,53 @@
           <w:szCs w:val="24"/>
           <w:shd w:val="clear" w:color="auto" w:fill="FFFFFF"/>
         </w:rPr>
-        <w:t>&amp; Tegmark, M. (2024). Kan: Kolmogorov-arnold networks. </w:t>
-      </w:r>
+        <w:t xml:space="preserve">&amp; </w:t>
+      </w:r>
+      <w:proofErr w:type="spellStart"/>
+      <w:r>
+        <w:rPr>
+          <w:rFonts w:cstheme="minorHAnsi"/>
+          <w:color w:val="222222"/>
+          <w:sz w:val="24"/>
+          <w:szCs w:val="24"/>
+          <w:shd w:val="clear" w:color="auto" w:fill="FFFFFF"/>
+        </w:rPr>
+        <w:t>Tegmark</w:t>
+      </w:r>
+      <w:proofErr w:type="spellEnd"/>
+      <w:r>
+        <w:rPr>
+          <w:rFonts w:cstheme="minorHAnsi"/>
+          <w:color w:val="222222"/>
+          <w:sz w:val="24"/>
+          <w:szCs w:val="24"/>
+          <w:shd w:val="clear" w:color="auto" w:fill="FFFFFF"/>
+        </w:rPr>
+        <w:t>, M. (2024). Kan: Kolmogorov-</w:t>
+      </w:r>
+      <w:proofErr w:type="spellStart"/>
+      <w:r>
+        <w:rPr>
+          <w:rFonts w:cstheme="minorHAnsi"/>
+          <w:color w:val="222222"/>
+          <w:sz w:val="24"/>
+          <w:szCs w:val="24"/>
+          <w:shd w:val="clear" w:color="auto" w:fill="FFFFFF"/>
+        </w:rPr>
+        <w:t>arnold</w:t>
+      </w:r>
+      <w:proofErr w:type="spellEnd"/>
+      <w:r>
+        <w:rPr>
+          <w:rFonts w:cstheme="minorHAnsi"/>
+          <w:color w:val="222222"/>
+          <w:sz w:val="24"/>
+          <w:szCs w:val="24"/>
+          <w:shd w:val="clear" w:color="auto" w:fill="FFFFFF"/>
+        </w:rPr>
+        <w:t xml:space="preserve"> networks. </w:t>
+      </w:r>
+      <w:proofErr w:type="spellStart"/>
       <w:r>
         <w:rPr>
           <w:rFonts w:cstheme="minorHAnsi"/>
@@ -30819,7 +31498,20 @@
           <w:szCs w:val="24"/>
           <w:shd w:val="clear" w:color="auto" w:fill="FFFFFF"/>
         </w:rPr>
-        <w:t>arXiv preprint arXiv:2404.19756</w:t>
+        <w:t>arXiv</w:t>
+      </w:r>
+      <w:proofErr w:type="spellEnd"/>
+      <w:r>
+        <w:rPr>
+          <w:rFonts w:cstheme="minorHAnsi"/>
+          <w:i/>
+          <w:iCs/>
+          <w:color w:val="222222"/>
+          <w:sz w:val="24"/>
+          <w:szCs w:val="24"/>
+          <w:shd w:val="clear" w:color="auto" w:fill="FFFFFF"/>
+        </w:rPr>
+        <w:t xml:space="preserve"> preprint arXiv:2404.19756</w:t>
       </w:r>
       <w:r>
         <w:rPr>
@@ -30858,6 +31550,7 @@
           <w:szCs w:val="24"/>
         </w:rPr>
       </w:pPr>
+      <w:proofErr w:type="spellStart"/>
       <w:r>
         <w:rPr>
           <w:rFonts w:cstheme="minorHAnsi"/>
@@ -30866,7 +31559,40 @@
           <w:szCs w:val="24"/>
           <w:shd w:val="clear" w:color="auto" w:fill="FFFFFF"/>
         </w:rPr>
-        <w:t>Haweel, T. I., &amp; Abdelhameed, T. N. (2015, February). Power series neural network solution for ordinary differential equations with initial conditions. In </w:t>
+        <w:t>Haweel</w:t>
+      </w:r>
+      <w:proofErr w:type="spellEnd"/>
+      <w:r>
+        <w:rPr>
+          <w:rFonts w:cstheme="minorHAnsi"/>
+          <w:color w:val="222222"/>
+          <w:sz w:val="24"/>
+          <w:szCs w:val="24"/>
+          <w:shd w:val="clear" w:color="auto" w:fill="FFFFFF"/>
+        </w:rPr>
+        <w:t xml:space="preserve">, T. I., &amp; </w:t>
+      </w:r>
+      <w:proofErr w:type="spellStart"/>
+      <w:r>
+        <w:rPr>
+          <w:rFonts w:cstheme="minorHAnsi"/>
+          <w:color w:val="222222"/>
+          <w:sz w:val="24"/>
+          <w:szCs w:val="24"/>
+          <w:shd w:val="clear" w:color="auto" w:fill="FFFFFF"/>
+        </w:rPr>
+        <w:t>Abdelhameed</w:t>
+      </w:r>
+      <w:proofErr w:type="spellEnd"/>
+      <w:r>
+        <w:rPr>
+          <w:rFonts w:cstheme="minorHAnsi"/>
+          <w:color w:val="222222"/>
+          <w:sz w:val="24"/>
+          <w:szCs w:val="24"/>
+          <w:shd w:val="clear" w:color="auto" w:fill="FFFFFF"/>
+        </w:rPr>
+        <w:t>, T. N. (2015, February). Power series neural network solution for ordinary differential equations with initial conditions. In </w:t>
       </w:r>
       <w:r>
         <w:rPr>
@@ -31011,6 +31737,7 @@
         </w:rPr>
         <w:t>Hou, Y., &amp; Zhang, D. (2024). A comprehensive survey on Kolmogorov Arnold networks (KAN). </w:t>
       </w:r>
+      <w:proofErr w:type="spellStart"/>
       <w:r>
         <w:rPr>
           <w:rFonts w:cstheme="minorHAnsi"/>
@@ -31021,7 +31748,20 @@
           <w:szCs w:val="24"/>
           <w:shd w:val="clear" w:color="auto" w:fill="FFFFFF"/>
         </w:rPr>
-        <w:t>arXiv preprint arXiv:2407.11075</w:t>
+        <w:t>arXiv</w:t>
+      </w:r>
+      <w:proofErr w:type="spellEnd"/>
+      <w:r>
+        <w:rPr>
+          <w:rFonts w:cstheme="minorHAnsi"/>
+          <w:i/>
+          <w:iCs/>
+          <w:color w:val="222222"/>
+          <w:sz w:val="24"/>
+          <w:szCs w:val="24"/>
+          <w:shd w:val="clear" w:color="auto" w:fill="FFFFFF"/>
+        </w:rPr>
+        <w:t xml:space="preserve"> preprint arXiv:2407.11075</w:t>
       </w:r>
       <w:r>
         <w:rPr>
@@ -31071,6 +31811,7 @@
         <w:lastRenderedPageBreak/>
         <w:t>Basina, D., Vishal, J. R., Choudhary, A., &amp; Chakravarthi, B. (2024). KAT to KANs: A Review of Kolmogorov-Arnold Networks and the Neural Leap Forward. </w:t>
       </w:r>
+      <w:proofErr w:type="spellStart"/>
       <w:r>
         <w:rPr>
           <w:rFonts w:cstheme="minorHAnsi"/>
@@ -31081,7 +31822,20 @@
           <w:szCs w:val="24"/>
           <w:shd w:val="clear" w:color="auto" w:fill="FFFFFF"/>
         </w:rPr>
-        <w:t>arXiv preprint arXiv:2411.10622</w:t>
+        <w:t>arXiv</w:t>
+      </w:r>
+      <w:proofErr w:type="spellEnd"/>
+      <w:r>
+        <w:rPr>
+          <w:rFonts w:cstheme="minorHAnsi"/>
+          <w:i/>
+          <w:iCs/>
+          <w:color w:val="222222"/>
+          <w:sz w:val="24"/>
+          <w:szCs w:val="24"/>
+          <w:shd w:val="clear" w:color="auto" w:fill="FFFFFF"/>
+        </w:rPr>
+        <w:t xml:space="preserve"> preprint arXiv:2411.10622</w:t>
       </w:r>
       <w:r>
         <w:rPr>
@@ -31128,8 +31882,97 @@
           <w:szCs w:val="24"/>
           <w:shd w:val="clear" w:color="auto" w:fill="FFFFFF"/>
         </w:rPr>
-        <w:t>Vaca-Rubio, C. J., Blanco, L., Pereira, R., &amp; Caus, M. Kolmogorov-arnold networks (kans) for time series analysis. arXiv 2024. </w:t>
-      </w:r>
+        <w:t xml:space="preserve">Vaca-Rubio, C. J., Blanco, L., Pereira, R., &amp; </w:t>
+      </w:r>
+      <w:proofErr w:type="spellStart"/>
+      <w:r>
+        <w:rPr>
+          <w:rFonts w:cstheme="minorHAnsi"/>
+          <w:color w:val="222222"/>
+          <w:sz w:val="24"/>
+          <w:szCs w:val="24"/>
+          <w:shd w:val="clear" w:color="auto" w:fill="FFFFFF"/>
+        </w:rPr>
+        <w:t>Caus</w:t>
+      </w:r>
+      <w:proofErr w:type="spellEnd"/>
+      <w:r>
+        <w:rPr>
+          <w:rFonts w:cstheme="minorHAnsi"/>
+          <w:color w:val="222222"/>
+          <w:sz w:val="24"/>
+          <w:szCs w:val="24"/>
+          <w:shd w:val="clear" w:color="auto" w:fill="FFFFFF"/>
+        </w:rPr>
+        <w:t>, M. Kolmogorov-</w:t>
+      </w:r>
+      <w:proofErr w:type="spellStart"/>
+      <w:r>
+        <w:rPr>
+          <w:rFonts w:cstheme="minorHAnsi"/>
+          <w:color w:val="222222"/>
+          <w:sz w:val="24"/>
+          <w:szCs w:val="24"/>
+          <w:shd w:val="clear" w:color="auto" w:fill="FFFFFF"/>
+        </w:rPr>
+        <w:t>arnold</w:t>
+      </w:r>
+      <w:proofErr w:type="spellEnd"/>
+      <w:r>
+        <w:rPr>
+          <w:rFonts w:cstheme="minorHAnsi"/>
+          <w:color w:val="222222"/>
+          <w:sz w:val="24"/>
+          <w:szCs w:val="24"/>
+          <w:shd w:val="clear" w:color="auto" w:fill="FFFFFF"/>
+        </w:rPr>
+        <w:t xml:space="preserve"> networks (</w:t>
+      </w:r>
+      <w:proofErr w:type="spellStart"/>
+      <w:r>
+        <w:rPr>
+          <w:rFonts w:cstheme="minorHAnsi"/>
+          <w:color w:val="222222"/>
+          <w:sz w:val="24"/>
+          <w:szCs w:val="24"/>
+          <w:shd w:val="clear" w:color="auto" w:fill="FFFFFF"/>
+        </w:rPr>
+        <w:t>kans</w:t>
+      </w:r>
+      <w:proofErr w:type="spellEnd"/>
+      <w:r>
+        <w:rPr>
+          <w:rFonts w:cstheme="minorHAnsi"/>
+          <w:color w:val="222222"/>
+          <w:sz w:val="24"/>
+          <w:szCs w:val="24"/>
+          <w:shd w:val="clear" w:color="auto" w:fill="FFFFFF"/>
+        </w:rPr>
+        <w:t xml:space="preserve">) for time series analysis. </w:t>
+      </w:r>
+      <w:proofErr w:type="spellStart"/>
+      <w:r>
+        <w:rPr>
+          <w:rFonts w:cstheme="minorHAnsi"/>
+          <w:color w:val="222222"/>
+          <w:sz w:val="24"/>
+          <w:szCs w:val="24"/>
+          <w:shd w:val="clear" w:color="auto" w:fill="FFFFFF"/>
+        </w:rPr>
+        <w:t>arXiv</w:t>
+      </w:r>
+      <w:proofErr w:type="spellEnd"/>
+      <w:r>
+        <w:rPr>
+          <w:rFonts w:cstheme="minorHAnsi"/>
+          <w:color w:val="222222"/>
+          <w:sz w:val="24"/>
+          <w:szCs w:val="24"/>
+          <w:shd w:val="clear" w:color="auto" w:fill="FFFFFF"/>
+        </w:rPr>
+        <w:t xml:space="preserve"> 2024. </w:t>
+      </w:r>
+      <w:proofErr w:type="spellStart"/>
       <w:r>
         <w:rPr>
           <w:rFonts w:cstheme="minorHAnsi"/>
@@ -31140,7 +31983,20 @@
           <w:szCs w:val="24"/>
           <w:shd w:val="clear" w:color="auto" w:fill="FFFFFF"/>
         </w:rPr>
-        <w:t>arXiv preprint arXiv:2405.08790</w:t>
+        <w:t>arXiv</w:t>
+      </w:r>
+      <w:proofErr w:type="spellEnd"/>
+      <w:r>
+        <w:rPr>
+          <w:rFonts w:cstheme="minorHAnsi"/>
+          <w:i/>
+          <w:iCs/>
+          <w:color w:val="222222"/>
+          <w:sz w:val="24"/>
+          <w:szCs w:val="24"/>
+          <w:shd w:val="clear" w:color="auto" w:fill="FFFFFF"/>
+        </w:rPr>
+        <w:t xml:space="preserve"> preprint arXiv:2405.08790</w:t>
       </w:r>
       <w:r>
         <w:rPr>
@@ -31179,6 +32035,7 @@
           <w:szCs w:val="24"/>
         </w:rPr>
       </w:pPr>
+      <w:proofErr w:type="spellStart"/>
       <w:r>
         <w:rPr>
           <w:rFonts w:cstheme="minorHAnsi"/>
@@ -31187,8 +32044,42 @@
           <w:szCs w:val="24"/>
           <w:shd w:val="clear" w:color="auto" w:fill="FFFFFF"/>
         </w:rPr>
-        <w:t>Drokin, I. (2024). Kolmogorov-arnold convolutions: Design principles and empirical studies. </w:t>
-      </w:r>
+        <w:t>Drokin</w:t>
+      </w:r>
+      <w:proofErr w:type="spellEnd"/>
+      <w:r>
+        <w:rPr>
+          <w:rFonts w:cstheme="minorHAnsi"/>
+          <w:color w:val="222222"/>
+          <w:sz w:val="24"/>
+          <w:szCs w:val="24"/>
+          <w:shd w:val="clear" w:color="auto" w:fill="FFFFFF"/>
+        </w:rPr>
+        <w:t>, I. (2024). Kolmogorov-</w:t>
+      </w:r>
+      <w:proofErr w:type="spellStart"/>
+      <w:r>
+        <w:rPr>
+          <w:rFonts w:cstheme="minorHAnsi"/>
+          <w:color w:val="222222"/>
+          <w:sz w:val="24"/>
+          <w:szCs w:val="24"/>
+          <w:shd w:val="clear" w:color="auto" w:fill="FFFFFF"/>
+        </w:rPr>
+        <w:t>arnold</w:t>
+      </w:r>
+      <w:proofErr w:type="spellEnd"/>
+      <w:r>
+        <w:rPr>
+          <w:rFonts w:cstheme="minorHAnsi"/>
+          <w:color w:val="222222"/>
+          <w:sz w:val="24"/>
+          <w:szCs w:val="24"/>
+          <w:shd w:val="clear" w:color="auto" w:fill="FFFFFF"/>
+        </w:rPr>
+        <w:t xml:space="preserve"> convolutions: Design principles and empirical studies. </w:t>
+      </w:r>
+      <w:proofErr w:type="spellStart"/>
       <w:r>
         <w:rPr>
           <w:rFonts w:cstheme="minorHAnsi"/>
@@ -31199,7 +32090,20 @@
           <w:szCs w:val="24"/>
           <w:shd w:val="clear" w:color="auto" w:fill="FFFFFF"/>
         </w:rPr>
-        <w:t xml:space="preserve">arXiv preprint arXiv:2407.01092, </w:t>
+        <w:t>arXiv</w:t>
+      </w:r>
+      <w:proofErr w:type="spellEnd"/>
+      <w:r>
+        <w:rPr>
+          <w:rFonts w:cstheme="minorHAnsi"/>
+          <w:i/>
+          <w:iCs/>
+          <w:color w:val="222222"/>
+          <w:sz w:val="24"/>
+          <w:szCs w:val="24"/>
+          <w:shd w:val="clear" w:color="auto" w:fill="FFFFFF"/>
+        </w:rPr>
+        <w:t xml:space="preserve"> preprint arXiv:2407.01092, </w:t>
       </w:r>
       <w:hyperlink r:id="rId32" w:history="1">
         <w:r>
@@ -31238,7 +32142,29 @@
           <w:szCs w:val="24"/>
           <w:shd w:val="clear" w:color="auto" w:fill="FFFFFF"/>
         </w:rPr>
-        <w:t>Danish, M. U., &amp; Grolinger, K. (2025). Kolmogorov–Arnold recurrent network for short term load forecasting across diverse consumers. </w:t>
+        <w:t xml:space="preserve">Danish, M. U., &amp; </w:t>
+      </w:r>
+      <w:proofErr w:type="spellStart"/>
+      <w:r>
+        <w:rPr>
+          <w:rFonts w:cstheme="minorHAnsi"/>
+          <w:color w:val="222222"/>
+          <w:sz w:val="24"/>
+          <w:szCs w:val="24"/>
+          <w:shd w:val="clear" w:color="auto" w:fill="FFFFFF"/>
+        </w:rPr>
+        <w:t>Grolinger</w:t>
+      </w:r>
+      <w:proofErr w:type="spellEnd"/>
+      <w:r>
+        <w:rPr>
+          <w:rFonts w:cstheme="minorHAnsi"/>
+          <w:color w:val="222222"/>
+          <w:sz w:val="24"/>
+          <w:szCs w:val="24"/>
+          <w:shd w:val="clear" w:color="auto" w:fill="FFFFFF"/>
+        </w:rPr>
+        <w:t>, K. (2025). Kolmogorov–Arnold recurrent network for short term load forecasting across diverse consumers. </w:t>
       </w:r>
       <w:r>
         <w:rPr>
@@ -31319,7 +32245,29 @@
           <w:szCs w:val="24"/>
           <w:shd w:val="clear" w:color="auto" w:fill="FFFFFF"/>
         </w:rPr>
-        <w:t>Rigas, S., Papachristou, M., Papadopoulos, T., Anagnostopoulos, F., &amp; Alexandridis, G. (2024). Adaptive training of grid-dependent physics-informed kolmogorov-arnold networks. </w:t>
+        <w:t xml:space="preserve">Rigas, S., Papachristou, M., Papadopoulos, T., Anagnostopoulos, F., &amp; Alexandridis, G. (2024). Adaptive training of grid-dependent physics-informed </w:t>
+      </w:r>
+      <w:proofErr w:type="spellStart"/>
+      <w:r>
+        <w:rPr>
+          <w:rFonts w:cstheme="minorHAnsi"/>
+          <w:color w:val="222222"/>
+          <w:sz w:val="24"/>
+          <w:szCs w:val="24"/>
+          <w:shd w:val="clear" w:color="auto" w:fill="FFFFFF"/>
+        </w:rPr>
+        <w:t>kolmogorov-arnold</w:t>
+      </w:r>
+      <w:proofErr w:type="spellEnd"/>
+      <w:r>
+        <w:rPr>
+          <w:rFonts w:cstheme="minorHAnsi"/>
+          <w:color w:val="222222"/>
+          <w:sz w:val="24"/>
+          <w:szCs w:val="24"/>
+          <w:shd w:val="clear" w:color="auto" w:fill="FFFFFF"/>
+        </w:rPr>
+        <w:t xml:space="preserve"> networks. </w:t>
       </w:r>
       <w:r>
         <w:rPr>
@@ -31370,6 +32318,7 @@
           <w:szCs w:val="24"/>
         </w:rPr>
       </w:pPr>
+      <w:proofErr w:type="spellStart"/>
       <w:r>
         <w:rPr>
           <w:rFonts w:cstheme="minorHAnsi"/>
@@ -31378,8 +32327,42 @@
           <w:szCs w:val="24"/>
           <w:shd w:val="clear" w:color="auto" w:fill="FFFFFF"/>
         </w:rPr>
-        <w:t>Somvanshi, S., Javed, S. A., Islam, M. M., Pandit, D., &amp; Das, S. (2024). A survey on kolmogorov-arnold network. </w:t>
-      </w:r>
+        <w:t>Somvanshi</w:t>
+      </w:r>
+      <w:proofErr w:type="spellEnd"/>
+      <w:r>
+        <w:rPr>
+          <w:rFonts w:cstheme="minorHAnsi"/>
+          <w:color w:val="222222"/>
+          <w:sz w:val="24"/>
+          <w:szCs w:val="24"/>
+          <w:shd w:val="clear" w:color="auto" w:fill="FFFFFF"/>
+        </w:rPr>
+        <w:t xml:space="preserve">, S., Javed, S. A., Islam, M. M., Pandit, D., &amp; Das, S. (2024). A survey on </w:t>
+      </w:r>
+      <w:proofErr w:type="spellStart"/>
+      <w:r>
+        <w:rPr>
+          <w:rFonts w:cstheme="minorHAnsi"/>
+          <w:color w:val="222222"/>
+          <w:sz w:val="24"/>
+          <w:szCs w:val="24"/>
+          <w:shd w:val="clear" w:color="auto" w:fill="FFFFFF"/>
+        </w:rPr>
+        <w:t>kolmogorov-arnold</w:t>
+      </w:r>
+      <w:proofErr w:type="spellEnd"/>
+      <w:r>
+        <w:rPr>
+          <w:rFonts w:cstheme="minorHAnsi"/>
+          <w:color w:val="222222"/>
+          <w:sz w:val="24"/>
+          <w:szCs w:val="24"/>
+          <w:shd w:val="clear" w:color="auto" w:fill="FFFFFF"/>
+        </w:rPr>
+        <w:t xml:space="preserve"> network. </w:t>
+      </w:r>
+      <w:proofErr w:type="spellStart"/>
       <w:r>
         <w:rPr>
           <w:rFonts w:cstheme="minorHAnsi"/>
@@ -31390,7 +32373,20 @@
           <w:szCs w:val="24"/>
           <w:shd w:val="clear" w:color="auto" w:fill="FFFFFF"/>
         </w:rPr>
-        <w:t>arXiv preprint arXiv:2411.06078</w:t>
+        <w:t>arXiv</w:t>
+      </w:r>
+      <w:proofErr w:type="spellEnd"/>
+      <w:r>
+        <w:rPr>
+          <w:rFonts w:cstheme="minorHAnsi"/>
+          <w:i/>
+          <w:iCs/>
+          <w:color w:val="222222"/>
+          <w:sz w:val="24"/>
+          <w:szCs w:val="24"/>
+          <w:shd w:val="clear" w:color="auto" w:fill="FFFFFF"/>
+        </w:rPr>
+        <w:t xml:space="preserve"> preprint arXiv:2411.06078</w:t>
       </w:r>
       <w:r>
         <w:rPr>
@@ -31439,6 +32435,7 @@
         </w:rPr>
         <w:t>Guo, C., Sun, L., Li, S., Yuan, Z., &amp; Wang, C. (2024). Physics-informed Kolmogorov-Arnold Network with Chebyshev Polynomials for Fluid Mechanics. </w:t>
       </w:r>
+      <w:proofErr w:type="spellStart"/>
       <w:r>
         <w:rPr>
           <w:rFonts w:cstheme="minorHAnsi"/>
@@ -31449,7 +32446,20 @@
           <w:szCs w:val="24"/>
           <w:shd w:val="clear" w:color="auto" w:fill="FFFFFF"/>
         </w:rPr>
-        <w:t>arXiv preprint arXiv:2411.04516</w:t>
+        <w:t>arXiv</w:t>
+      </w:r>
+      <w:proofErr w:type="spellEnd"/>
+      <w:r>
+        <w:rPr>
+          <w:rFonts w:cstheme="minorHAnsi"/>
+          <w:i/>
+          <w:iCs/>
+          <w:color w:val="222222"/>
+          <w:sz w:val="24"/>
+          <w:szCs w:val="24"/>
+          <w:shd w:val="clear" w:color="auto" w:fill="FFFFFF"/>
+        </w:rPr>
+        <w:t xml:space="preserve"> preprint arXiv:2411.04516</w:t>
       </w:r>
       <w:r>
         <w:rPr>
@@ -31498,6 +32508,7 @@
         </w:rPr>
         <w:t>Hu, J., Tian, H., &amp; Guo, Q. (2025). Discovering Dynamics with Kolmogorov Arnold Networks: Linear Multistep Method-Based Algorithms and Error Estimation. </w:t>
       </w:r>
+      <w:proofErr w:type="spellStart"/>
       <w:r>
         <w:rPr>
           <w:rFonts w:cstheme="minorHAnsi"/>
@@ -31508,7 +32519,20 @@
           <w:szCs w:val="24"/>
           <w:shd w:val="clear" w:color="auto" w:fill="FFFFFF"/>
         </w:rPr>
-        <w:t>arXiv preprint arXiv:2501.15066</w:t>
+        <w:t>arXiv</w:t>
+      </w:r>
+      <w:proofErr w:type="spellEnd"/>
+      <w:r>
+        <w:rPr>
+          <w:rFonts w:cstheme="minorHAnsi"/>
+          <w:i/>
+          <w:iCs/>
+          <w:color w:val="222222"/>
+          <w:sz w:val="24"/>
+          <w:szCs w:val="24"/>
+          <w:shd w:val="clear" w:color="auto" w:fill="FFFFFF"/>
+        </w:rPr>
+        <w:t xml:space="preserve"> preprint arXiv:2501.15066</w:t>
       </w:r>
       <w:r>
         <w:rPr>
@@ -31555,7 +32579,29 @@
           <w:szCs w:val="24"/>
           <w:shd w:val="clear" w:color="auto" w:fill="FFFFFF"/>
         </w:rPr>
-        <w:t>Shuai, H., &amp; Li, F. (2025). Physics-informed kolmogorov-arnold networks for power system dynamics. </w:t>
+        <w:t xml:space="preserve">Shuai, H., &amp; Li, F. (2025). Physics-informed </w:t>
+      </w:r>
+      <w:proofErr w:type="spellStart"/>
+      <w:r>
+        <w:rPr>
+          <w:rFonts w:cstheme="minorHAnsi"/>
+          <w:color w:val="222222"/>
+          <w:sz w:val="24"/>
+          <w:szCs w:val="24"/>
+          <w:shd w:val="clear" w:color="auto" w:fill="FFFFFF"/>
+        </w:rPr>
+        <w:t>kolmogorov-arnold</w:t>
+      </w:r>
+      <w:proofErr w:type="spellEnd"/>
+      <w:r>
+        <w:rPr>
+          <w:rFonts w:cstheme="minorHAnsi"/>
+          <w:color w:val="222222"/>
+          <w:sz w:val="24"/>
+          <w:szCs w:val="24"/>
+          <w:shd w:val="clear" w:color="auto" w:fill="FFFFFF"/>
+        </w:rPr>
+        <w:t xml:space="preserve"> networks for power system dynamics. </w:t>
       </w:r>
       <w:r>
         <w:rPr>
@@ -31614,7 +32660,73 @@
           <w:szCs w:val="24"/>
           <w:shd w:val="clear" w:color="auto" w:fill="FFFFFF"/>
         </w:rPr>
-        <w:t>Kupriyanov, G., Isaev, I., Laptinskiy, K., Dolenko, T., &amp; Dolenko, S. (2024). Solution of an Inverse Problem of Optical Spectroscopy Using Kolmogorov-Arnold Networks. </w:t>
+        <w:t xml:space="preserve">Kupriyanov, G., Isaev, I., </w:t>
+      </w:r>
+      <w:proofErr w:type="spellStart"/>
+      <w:r>
+        <w:rPr>
+          <w:rFonts w:cstheme="minorHAnsi"/>
+          <w:color w:val="222222"/>
+          <w:sz w:val="24"/>
+          <w:szCs w:val="24"/>
+          <w:shd w:val="clear" w:color="auto" w:fill="FFFFFF"/>
+        </w:rPr>
+        <w:t>Laptinskiy</w:t>
+      </w:r>
+      <w:proofErr w:type="spellEnd"/>
+      <w:r>
+        <w:rPr>
+          <w:rFonts w:cstheme="minorHAnsi"/>
+          <w:color w:val="222222"/>
+          <w:sz w:val="24"/>
+          <w:szCs w:val="24"/>
+          <w:shd w:val="clear" w:color="auto" w:fill="FFFFFF"/>
+        </w:rPr>
+        <w:t xml:space="preserve">, K., </w:t>
+      </w:r>
+      <w:proofErr w:type="spellStart"/>
+      <w:r>
+        <w:rPr>
+          <w:rFonts w:cstheme="minorHAnsi"/>
+          <w:color w:val="222222"/>
+          <w:sz w:val="24"/>
+          <w:szCs w:val="24"/>
+          <w:shd w:val="clear" w:color="auto" w:fill="FFFFFF"/>
+        </w:rPr>
+        <w:t>Dolenko</w:t>
+      </w:r>
+      <w:proofErr w:type="spellEnd"/>
+      <w:r>
+        <w:rPr>
+          <w:rFonts w:cstheme="minorHAnsi"/>
+          <w:color w:val="222222"/>
+          <w:sz w:val="24"/>
+          <w:szCs w:val="24"/>
+          <w:shd w:val="clear" w:color="auto" w:fill="FFFFFF"/>
+        </w:rPr>
+        <w:t xml:space="preserve">, T., &amp; </w:t>
+      </w:r>
+      <w:proofErr w:type="spellStart"/>
+      <w:r>
+        <w:rPr>
+          <w:rFonts w:cstheme="minorHAnsi"/>
+          <w:color w:val="222222"/>
+          <w:sz w:val="24"/>
+          <w:szCs w:val="24"/>
+          <w:shd w:val="clear" w:color="auto" w:fill="FFFFFF"/>
+        </w:rPr>
+        <w:t>Dolenko</w:t>
+      </w:r>
+      <w:proofErr w:type="spellEnd"/>
+      <w:r>
+        <w:rPr>
+          <w:rFonts w:cstheme="minorHAnsi"/>
+          <w:color w:val="222222"/>
+          <w:sz w:val="24"/>
+          <w:szCs w:val="24"/>
+          <w:shd w:val="clear" w:color="auto" w:fill="FFFFFF"/>
+        </w:rPr>
+        <w:t>, S. (2024). Solution of an Inverse Problem of Optical Spectroscopy Using Kolmogorov-Arnold Networks. </w:t>
       </w:r>
       <w:r>
         <w:rPr>
@@ -31695,7 +32807,7 @@
 </file>
 
 <file path=word/endnotes.xml><?xml version="1.0" encoding="utf-8"?>
-<w:endnotes xmlns:wpc="http://schemas.microsoft.com/office/word/2010/wordprocessingCanvas" xmlns:cx="http://schemas.microsoft.com/office/drawing/2014/chartex" xmlns:mc="http://schemas.openxmlformats.org/markup-compatibility/2006" xmlns:o="urn:schemas-microsoft-com:office:office" xmlns:r="http://schemas.openxmlformats.org/officeDocument/2006/relationships" xmlns:m="http://schemas.openxmlformats.org/officeDocument/2006/math" xmlns:v="urn:schemas-microsoft-com:vml" xmlns:wp14="http://schemas.microsoft.com/office/word/2010/wordprocessingDrawing" xmlns:wp="http://schemas.openxmlformats.org/drawingml/2006/wordprocessingDrawing" xmlns:w10="urn:schemas-microsoft-com:office:word" xmlns:w="http://schemas.openxmlformats.org/wordprocessingml/2006/main" xmlns:w14="http://schemas.microsoft.com/office/word/2010/wordml" xmlns:w15="http://schemas.microsoft.com/office/word/2012/wordml" xmlns:w16se="http://schemas.microsoft.com/office/word/2015/wordml/symex" xmlns:wpg="http://schemas.microsoft.com/office/word/2010/wordprocessingGroup" xmlns:wpi="http://schemas.microsoft.com/office/word/2010/wordprocessingInk" xmlns:wne="http://schemas.microsoft.com/office/word/2006/wordml" xmlns:wps="http://schemas.microsoft.com/office/word/2010/wordprocessingShape" mc:Ignorable="w14 w15 w16se wp14">
+<w:endnotes xmlns:wpc="http://schemas.microsoft.com/office/word/2010/wordprocessingCanvas" xmlns:cx="http://schemas.microsoft.com/office/drawing/2014/chartex" xmlns:cx1="http://schemas.microsoft.com/office/drawing/2015/9/8/chartex" xmlns:cx2="http://schemas.microsoft.com/office/drawing/2015/10/21/chartex" xmlns:cx3="http://schemas.microsoft.com/office/drawing/2016/5/9/chartex" xmlns:cx4="http://schemas.microsoft.com/office/drawing/2016/5/10/chartex" xmlns:cx5="http://schemas.microsoft.com/office/drawing/2016/5/11/chartex" xmlns:cx6="http://schemas.microsoft.com/office/drawing/2016/5/12/chartex" xmlns:cx7="http://schemas.microsoft.com/office/drawing/2016/5/13/chartex" xmlns:cx8="http://schemas.microsoft.com/office/drawing/2016/5/14/chartex" xmlns:mc="http://schemas.openxmlformats.org/markup-compatibility/2006" xmlns:aink="http://schemas.microsoft.com/office/drawing/2016/ink" xmlns:am3d="http://schemas.microsoft.com/office/drawing/2017/model3d" xmlns:o="urn:schemas-microsoft-com:office:office" xmlns:oel="http://schemas.microsoft.com/office/2019/extlst" xmlns:r="http://schemas.openxmlformats.org/officeDocument/2006/relationships" xmlns:m="http://schemas.openxmlformats.org/officeDocument/2006/math" xmlns:v="urn:schemas-microsoft-com:vml" xmlns:wp14="http://schemas.microsoft.com/office/word/2010/wordprocessingDrawing" xmlns:wp="http://schemas.openxmlformats.org/drawingml/2006/wordprocessingDrawing" xmlns:w10="urn:schemas-microsoft-com:office:word" xmlns:w="http://schemas.openxmlformats.org/wordprocessingml/2006/main" xmlns:w14="http://schemas.microsoft.com/office/word/2010/wordml" xmlns:w15="http://schemas.microsoft.com/office/word/2012/wordml" xmlns:w16cex="http://schemas.microsoft.com/office/word/2018/wordml/cex" xmlns:w16cid="http://schemas.microsoft.com/office/word/2016/wordml/cid" xmlns:w16="http://schemas.microsoft.com/office/word/2018/wordml" xmlns:w16du="http://schemas.microsoft.com/office/word/2023/wordml/word16du" xmlns:w16sdtdh="http://schemas.microsoft.com/office/word/2020/wordml/sdtdatahash" xmlns:w16sdtfl="http://schemas.microsoft.com/office/word/2024/wordml/sdtformatlock" xmlns:w16se="http://schemas.microsoft.com/office/word/2015/wordml/symex" xmlns:wpg="http://schemas.microsoft.com/office/word/2010/wordprocessingGroup" xmlns:wpi="http://schemas.microsoft.com/office/word/2010/wordprocessingInk" xmlns:wne="http://schemas.microsoft.com/office/word/2006/wordml" xmlns:wps="http://schemas.microsoft.com/office/word/2010/wordprocessingShape" mc:Ignorable="w14 w15 w16se w16cid w16 w16cex w16sdtdh w16sdtfl w16du wp14">
   <w:endnote w:type="separator" w:id="-1">
     <w:p>
       <w:pPr>
@@ -31720,7 +32832,7 @@
 </file>
 
 <file path=word/footnotes.xml><?xml version="1.0" encoding="utf-8"?>
-<w:footnotes xmlns:wpc="http://schemas.microsoft.com/office/word/2010/wordprocessingCanvas" xmlns:cx="http://schemas.microsoft.com/office/drawing/2014/chartex" xmlns:mc="http://schemas.openxmlformats.org/markup-compatibility/2006" xmlns:o="urn:schemas-microsoft-com:office:office" xmlns:r="http://schemas.openxmlformats.org/officeDocument/2006/relationships" xmlns:m="http://schemas.openxmlformats.org/officeDocument/2006/math" xmlns:v="urn:schemas-microsoft-com:vml" xmlns:wp14="http://schemas.microsoft.com/office/word/2010/wordprocessingDrawing" xmlns:wp="http://schemas.openxmlformats.org/drawingml/2006/wordprocessingDrawing" xmlns:w10="urn:schemas-microsoft-com:office:word" xmlns:w="http://schemas.openxmlformats.org/wordprocessingml/2006/main" xmlns:w14="http://schemas.microsoft.com/office/word/2010/wordml" xmlns:w15="http://schemas.microsoft.com/office/word/2012/wordml" xmlns:w16se="http://schemas.microsoft.com/office/word/2015/wordml/symex" xmlns:wpg="http://schemas.microsoft.com/office/word/2010/wordprocessingGroup" xmlns:wpi="http://schemas.microsoft.com/office/word/2010/wordprocessingInk" xmlns:wne="http://schemas.microsoft.com/office/word/2006/wordml" xmlns:wps="http://schemas.microsoft.com/office/word/2010/wordprocessingShape" mc:Ignorable="w14 w15 w16se wp14">
+<w:footnotes xmlns:wpc="http://schemas.microsoft.com/office/word/2010/wordprocessingCanvas" xmlns:cx="http://schemas.microsoft.com/office/drawing/2014/chartex" xmlns:cx1="http://schemas.microsoft.com/office/drawing/2015/9/8/chartex" xmlns:cx2="http://schemas.microsoft.com/office/drawing/2015/10/21/chartex" xmlns:cx3="http://schemas.microsoft.com/office/drawing/2016/5/9/chartex" xmlns:cx4="http://schemas.microsoft.com/office/drawing/2016/5/10/chartex" xmlns:cx5="http://schemas.microsoft.com/office/drawing/2016/5/11/chartex" xmlns:cx6="http://schemas.microsoft.com/office/drawing/2016/5/12/chartex" xmlns:cx7="http://schemas.microsoft.com/office/drawing/2016/5/13/chartex" xmlns:cx8="http://schemas.microsoft.com/office/drawing/2016/5/14/chartex" xmlns:mc="http://schemas.openxmlformats.org/markup-compatibility/2006" xmlns:aink="http://schemas.microsoft.com/office/drawing/2016/ink" xmlns:am3d="http://schemas.microsoft.com/office/drawing/2017/model3d" xmlns:o="urn:schemas-microsoft-com:office:office" xmlns:oel="http://schemas.microsoft.com/office/2019/extlst" xmlns:r="http://schemas.openxmlformats.org/officeDocument/2006/relationships" xmlns:m="http://schemas.openxmlformats.org/officeDocument/2006/math" xmlns:v="urn:schemas-microsoft-com:vml" xmlns:wp14="http://schemas.microsoft.com/office/word/2010/wordprocessingDrawing" xmlns:wp="http://schemas.openxmlformats.org/drawingml/2006/wordprocessingDrawing" xmlns:w10="urn:schemas-microsoft-com:office:word" xmlns:w="http://schemas.openxmlformats.org/wordprocessingml/2006/main" xmlns:w14="http://schemas.microsoft.com/office/word/2010/wordml" xmlns:w15="http://schemas.microsoft.com/office/word/2012/wordml" xmlns:w16cex="http://schemas.microsoft.com/office/word/2018/wordml/cex" xmlns:w16cid="http://schemas.microsoft.com/office/word/2016/wordml/cid" xmlns:w16="http://schemas.microsoft.com/office/word/2018/wordml" xmlns:w16du="http://schemas.microsoft.com/office/word/2023/wordml/word16du" xmlns:w16sdtdh="http://schemas.microsoft.com/office/word/2020/wordml/sdtdatahash" xmlns:w16sdtfl="http://schemas.microsoft.com/office/word/2024/wordml/sdtformatlock" xmlns:w16se="http://schemas.microsoft.com/office/word/2015/wordml/symex" xmlns:wpg="http://schemas.microsoft.com/office/word/2010/wordprocessingGroup" xmlns:wpi="http://schemas.microsoft.com/office/word/2010/wordprocessingInk" xmlns:wne="http://schemas.microsoft.com/office/word/2006/wordml" xmlns:wps="http://schemas.microsoft.com/office/word/2010/wordprocessingShape" mc:Ignorable="w14 w15 w16se w16cid w16 w16cex w16sdtdh w16sdtfl w16du wp14">
   <w:footnote w:type="separator" w:id="-1">
     <w:p>
       <w:pPr>
@@ -31745,7 +32857,7 @@
 </file>
 
 <file path=word/numbering.xml><?xml version="1.0" encoding="utf-8"?>
-<w:numbering xmlns:wpc="http://schemas.microsoft.com/office/word/2010/wordprocessingCanvas" xmlns:cx="http://schemas.microsoft.com/office/drawing/2014/chartex" xmlns:mc="http://schemas.openxmlformats.org/markup-compatibility/2006" xmlns:o="urn:schemas-microsoft-com:office:office" xmlns:r="http://schemas.openxmlformats.org/officeDocument/2006/relationships" xmlns:m="http://schemas.openxmlformats.org/officeDocument/2006/math" xmlns:v="urn:schemas-microsoft-com:vml" xmlns:wp14="http://schemas.microsoft.com/office/word/2010/wordprocessingDrawing" xmlns:wp="http://schemas.openxmlformats.org/drawingml/2006/wordprocessingDrawing" xmlns:w10="urn:schemas-microsoft-com:office:word" xmlns:w="http://schemas.openxmlformats.org/wordprocessingml/2006/main" xmlns:w14="http://schemas.microsoft.com/office/word/2010/wordml" xmlns:w15="http://schemas.microsoft.com/office/word/2012/wordml" xmlns:w16se="http://schemas.microsoft.com/office/word/2015/wordml/symex" xmlns:wpg="http://schemas.microsoft.com/office/word/2010/wordprocessingGroup" xmlns:wpi="http://schemas.microsoft.com/office/word/2010/wordprocessingInk" xmlns:wne="http://schemas.microsoft.com/office/word/2006/wordml" xmlns:wps="http://schemas.microsoft.com/office/word/2010/wordprocessingShape" mc:Ignorable="w14 w15 w16se wp14">
+<w:numbering xmlns:wpc="http://schemas.microsoft.com/office/word/2010/wordprocessingCanvas" xmlns:cx="http://schemas.microsoft.com/office/drawing/2014/chartex" xmlns:cx1="http://schemas.microsoft.com/office/drawing/2015/9/8/chartex" xmlns:cx2="http://schemas.microsoft.com/office/drawing/2015/10/21/chartex" xmlns:cx3="http://schemas.microsoft.com/office/drawing/2016/5/9/chartex" xmlns:cx4="http://schemas.microsoft.com/office/drawing/2016/5/10/chartex" xmlns:cx5="http://schemas.microsoft.com/office/drawing/2016/5/11/chartex" xmlns:cx6="http://schemas.microsoft.com/office/drawing/2016/5/12/chartex" xmlns:cx7="http://schemas.microsoft.com/office/drawing/2016/5/13/chartex" xmlns:cx8="http://schemas.microsoft.com/office/drawing/2016/5/14/chartex" xmlns:mc="http://schemas.openxmlformats.org/markup-compatibility/2006" xmlns:aink="http://schemas.microsoft.com/office/drawing/2016/ink" xmlns:am3d="http://schemas.microsoft.com/office/drawing/2017/model3d" xmlns:o="urn:schemas-microsoft-com:office:office" xmlns:oel="http://schemas.microsoft.com/office/2019/extlst" xmlns:r="http://schemas.openxmlformats.org/officeDocument/2006/relationships" xmlns:m="http://schemas.openxmlformats.org/officeDocument/2006/math" xmlns:v="urn:schemas-microsoft-com:vml" xmlns:wp14="http://schemas.microsoft.com/office/word/2010/wordprocessingDrawing" xmlns:wp="http://schemas.openxmlformats.org/drawingml/2006/wordprocessingDrawing" xmlns:w10="urn:schemas-microsoft-com:office:word" xmlns:w="http://schemas.openxmlformats.org/wordprocessingml/2006/main" xmlns:w14="http://schemas.microsoft.com/office/word/2010/wordml" xmlns:w15="http://schemas.microsoft.com/office/word/2012/wordml" xmlns:w16cex="http://schemas.microsoft.com/office/word/2018/wordml/cex" xmlns:w16cid="http://schemas.microsoft.com/office/word/2016/wordml/cid" xmlns:w16="http://schemas.microsoft.com/office/word/2018/wordml" xmlns:w16du="http://schemas.microsoft.com/office/word/2023/wordml/word16du" xmlns:w16sdtdh="http://schemas.microsoft.com/office/word/2020/wordml/sdtdatahash" xmlns:w16sdtfl="http://schemas.microsoft.com/office/word/2024/wordml/sdtformatlock" xmlns:w16se="http://schemas.microsoft.com/office/word/2015/wordml/symex" xmlns:wpg="http://schemas.microsoft.com/office/word/2010/wordprocessingGroup" xmlns:wpi="http://schemas.microsoft.com/office/word/2010/wordprocessingInk" xmlns:wne="http://schemas.microsoft.com/office/word/2006/wordml" xmlns:wps="http://schemas.microsoft.com/office/word/2010/wordprocessingShape" mc:Ignorable="w14 w15 w16se w16cid w16 w16cex w16sdtdh w16sdtfl w16du wp14">
   <w:abstractNum w:abstractNumId="0" w15:restartNumberingAfterBreak="0">
     <w:nsid w:val="0E877390"/>
     <w:multiLevelType w:val="multilevel"/>
@@ -32457,29 +33569,29 @@
       </w:rPr>
     </w:lvl>
   </w:abstractNum>
-  <w:num w:numId="1">
+  <w:num w:numId="1" w16cid:durableId="1467507014">
     <w:abstractNumId w:val="4"/>
   </w:num>
-  <w:num w:numId="2">
+  <w:num w:numId="2" w16cid:durableId="1431974779">
     <w:abstractNumId w:val="3"/>
   </w:num>
-  <w:num w:numId="3">
+  <w:num w:numId="3" w16cid:durableId="11030674">
     <w:abstractNumId w:val="1"/>
   </w:num>
-  <w:num w:numId="4">
+  <w:num w:numId="4" w16cid:durableId="929657602">
     <w:abstractNumId w:val="2"/>
   </w:num>
-  <w:num w:numId="5">
+  <w:num w:numId="5" w16cid:durableId="1737118889">
     <w:abstractNumId w:val="0"/>
   </w:num>
-  <w:num w:numId="6">
+  <w:num w:numId="6" w16cid:durableId="1154446647">
     <w:abstractNumId w:val="5"/>
   </w:num>
 </w:numbering>
 </file>
 
 <file path=word/styles.xml><?xml version="1.0" encoding="utf-8"?>
-<w:styles xmlns:mc="http://schemas.openxmlformats.org/markup-compatibility/2006" xmlns:r="http://schemas.openxmlformats.org/officeDocument/2006/relationships" xmlns:w="http://schemas.openxmlformats.org/wordprocessingml/2006/main" xmlns:w14="http://schemas.microsoft.com/office/word/2010/wordml" xmlns:w15="http://schemas.microsoft.com/office/word/2012/wordml" xmlns:w16se="http://schemas.microsoft.com/office/word/2015/wordml/symex" mc:Ignorable="w14 w15 w16se">
+<w:styles xmlns:mc="http://schemas.openxmlformats.org/markup-compatibility/2006" xmlns:r="http://schemas.openxmlformats.org/officeDocument/2006/relationships" xmlns:w="http://schemas.openxmlformats.org/wordprocessingml/2006/main" xmlns:w14="http://schemas.microsoft.com/office/word/2010/wordml" xmlns:w15="http://schemas.microsoft.com/office/word/2012/wordml" xmlns:w16cex="http://schemas.microsoft.com/office/word/2018/wordml/cex" xmlns:w16cid="http://schemas.microsoft.com/office/word/2016/wordml/cid" xmlns:w16="http://schemas.microsoft.com/office/word/2018/wordml" xmlns:w16du="http://schemas.microsoft.com/office/word/2023/wordml/word16du" xmlns:w16sdtdh="http://schemas.microsoft.com/office/word/2020/wordml/sdtdatahash" xmlns:w16sdtfl="http://schemas.microsoft.com/office/word/2024/wordml/sdtformatlock" xmlns:w16se="http://schemas.microsoft.com/office/word/2015/wordml/symex" mc:Ignorable="w14 w15 w16se w16cid w16 w16cex w16sdtdh w16sdtfl w16du">
   <w:docDefaults>
     <w:rPrDefault>
       <w:rPr>
@@ -32495,7 +33607,7 @@
       </w:pPr>
     </w:pPrDefault>
   </w:docDefaults>
-  <w:latentStyles w:defLockedState="0" w:defUIPriority="99" w:defSemiHidden="0" w:defUnhideWhenUsed="0" w:defQFormat="0" w:count="371">
+  <w:latentStyles w:defLockedState="0" w:defUIPriority="99" w:defSemiHidden="0" w:defUnhideWhenUsed="0" w:defQFormat="0" w:count="376">
     <w:lsdException w:name="Normal" w:uiPriority="0" w:qFormat="1"/>
     <w:lsdException w:name="heading 1" w:uiPriority="9" w:qFormat="1"/>
     <w:lsdException w:name="heading 2" w:semiHidden="1" w:uiPriority="9" w:unhideWhenUsed="1" w:qFormat="1"/>
@@ -32867,6 +33979,11 @@
     <w:lsdException w:name="List Table 5 Dark Accent 6" w:uiPriority="50"/>
     <w:lsdException w:name="List Table 6 Colorful Accent 6" w:uiPriority="51"/>
     <w:lsdException w:name="List Table 7 Colorful Accent 6" w:uiPriority="52"/>
+    <w:lsdException w:name="Mention" w:semiHidden="1" w:unhideWhenUsed="1"/>
+    <w:lsdException w:name="Smart Hyperlink" w:semiHidden="1" w:unhideWhenUsed="1"/>
+    <w:lsdException w:name="Hashtag" w:semiHidden="1" w:unhideWhenUsed="1"/>
+    <w:lsdException w:name="Unresolved Mention" w:semiHidden="1" w:unhideWhenUsed="1"/>
+    <w:lsdException w:name="Smart Link" w:semiHidden="1" w:unhideWhenUsed="1"/>
   </w:latentStyles>
   <w:style w:type="paragraph" w:default="1" w:styleId="Normal">
     <w:name w:val="Normal"/>

</xml_diff>

<commit_message>
All paraphrased except conclusion.
Double-check the yellow parts.
</commit_message>
<xml_diff>
--- a/The paper.docx
+++ b/The paper.docx
@@ -833,14 +833,7 @@
           <w:sz w:val="24"/>
           <w:szCs w:val="24"/>
         </w:rPr>
-        <w:t>uch</w:t>
-      </w:r>
-      <w:r>
-        <w:rPr>
-          <w:sz w:val="24"/>
-          <w:szCs w:val="24"/>
-        </w:rPr>
-        <w:t xml:space="preserve"> methodologies are accompanied by constraints regarding their efficiency and associated computational expenses.</w:t>
+        <w:t>uch methodologies are accompanied by constraints regarding their efficiency and associated computational expenses.</w:t>
       </w:r>
       <w:r>
         <w:rPr>
@@ -3001,17 +2994,47 @@
           <w:sz w:val="24"/>
           <w:szCs w:val="24"/>
         </w:rPr>
-        <w:t>The implications of this research transcend the direct ut</w:t>
-      </w:r>
-      <w:bookmarkStart w:id="0" w:name="_GoBack"/>
-      <w:bookmarkEnd w:id="0"/>
-      <w:r>
-        <w:rPr>
-          <w:rFonts w:cstheme="minorHAnsi"/>
-          <w:sz w:val="24"/>
-          <w:szCs w:val="24"/>
-        </w:rPr>
-        <w:t>ilization of KAN in the context of ODEs. By establishing its efficacy as a versatile function approximator, this investigation enriches the field of computational mathematics and neural network-based modeling. The findings derived from this study are anticipated to guide the advancement of next-generation computational methodologies adept at solving intricate scientific and engineering challenges, consequently, the KAN constitutes a significant progression in the application of machine learning techniques for the resolution of differential equations.</w:t>
+        <w:t>The implications of this research transcend the direct utilization of KAN in the context of ODEs. By establishing its efficacy as a versatile function approximator, this investigation enriches the field of computational mathematics and neural network-based modeling. The findings derived from this study are anticipated to guide the advancement of next-generation computational methodologies adept at solving intricate scientific and engineering challenges, consequently, the KAN constitutes a significant progression in the application of machine learning techniques for the resolution of differential equations</w:t>
+      </w:r>
+      <w:r>
+        <w:rPr>
+          <w:rFonts w:cstheme="minorHAnsi"/>
+          <w:sz w:val="24"/>
+          <w:szCs w:val="24"/>
+        </w:rPr>
+        <w:t>. Its unique</w:t>
+      </w:r>
+      <w:r>
+        <w:rPr>
+          <w:rFonts w:cstheme="minorHAnsi"/>
+          <w:sz w:val="24"/>
+          <w:szCs w:val="24"/>
+        </w:rPr>
+        <w:t xml:space="preserve"> architectural framework and theoretical foundations establish it as a </w:t>
+      </w:r>
+      <w:r>
+        <w:rPr>
+          <w:rFonts w:cstheme="minorHAnsi"/>
+          <w:sz w:val="24"/>
+          <w:szCs w:val="24"/>
+        </w:rPr>
+        <w:t>suitable</w:t>
+      </w:r>
+      <w:r>
+        <w:rPr>
+          <w:rFonts w:cstheme="minorHAnsi"/>
+          <w:sz w:val="24"/>
+          <w:szCs w:val="24"/>
+        </w:rPr>
+        <w:t xml:space="preserve"> alternative to prevailing A</w:t>
+      </w:r>
+      <w:r>
+        <w:rPr>
+          <w:rFonts w:cstheme="minorHAnsi"/>
+          <w:sz w:val="24"/>
+          <w:szCs w:val="24"/>
+        </w:rPr>
+        <w:t xml:space="preserve">NN methodologies for function approximation. This research </w:t>
       </w:r>
       <w:r>
         <w:rPr>
@@ -3020,15 +3043,101 @@
           <w:szCs w:val="24"/>
           <w:highlight w:val="yellow"/>
         </w:rPr>
-        <w:t>(PROCEED PARAPHRASING HERE)</w:t>
-      </w:r>
-      <w:r>
-        <w:rPr>
-          <w:rFonts w:cstheme="minorHAnsi"/>
-          <w:sz w:val="24"/>
-          <w:szCs w:val="24"/>
-        </w:rPr>
-        <w:t xml:space="preserve"> Its distinctive architectural framework and theoretical foundations establish it as a formidable alternative to prevailing ANN methodologies for function approximation. This research aims to enhance the current capabilities of neural network-based approaches in addressing first-order ODEs by leveraging KAN, thereby facilitating advancements in computational mathematics and related fields.</w:t>
+        <w:t>aims to enhance the current capabilities of neural network-based approaches in</w:t>
+      </w:r>
+      <w:r>
+        <w:rPr>
+          <w:rFonts w:cstheme="minorHAnsi"/>
+          <w:sz w:val="24"/>
+          <w:szCs w:val="24"/>
+          <w:highlight w:val="yellow"/>
+        </w:rPr>
+        <w:t xml:space="preserve"> approximating </w:t>
+      </w:r>
+      <w:r>
+        <w:rPr>
+          <w:rFonts w:cstheme="minorHAnsi"/>
+          <w:sz w:val="24"/>
+          <w:szCs w:val="24"/>
+          <w:highlight w:val="yellow"/>
+        </w:rPr>
+        <w:t>first-order ODEs</w:t>
+      </w:r>
+      <w:r>
+        <w:rPr>
+          <w:rFonts w:cstheme="minorHAnsi"/>
+          <w:sz w:val="24"/>
+          <w:szCs w:val="24"/>
+          <w:highlight w:val="yellow"/>
+        </w:rPr>
+        <w:t>’</w:t>
+      </w:r>
+      <w:r>
+        <w:rPr>
+          <w:rFonts w:cstheme="minorHAnsi"/>
+          <w:sz w:val="24"/>
+          <w:szCs w:val="24"/>
+          <w:highlight w:val="yellow"/>
+        </w:rPr>
+        <w:t xml:space="preserve"> </w:t>
+      </w:r>
+      <w:r>
+        <w:rPr>
+          <w:rFonts w:cstheme="minorHAnsi"/>
+          <w:sz w:val="24"/>
+          <w:szCs w:val="24"/>
+          <w:highlight w:val="yellow"/>
+        </w:rPr>
+        <w:t>solutions</w:t>
+      </w:r>
+      <w:r>
+        <w:rPr>
+          <w:rFonts w:cstheme="minorHAnsi"/>
+          <w:sz w:val="24"/>
+          <w:szCs w:val="24"/>
+        </w:rPr>
+        <w:t xml:space="preserve"> </w:t>
+      </w:r>
+      <w:r>
+        <w:rPr>
+          <w:rFonts w:cstheme="minorHAnsi"/>
+          <w:sz w:val="24"/>
+          <w:szCs w:val="24"/>
+        </w:rPr>
+        <w:t>using</w:t>
+      </w:r>
+      <w:r>
+        <w:rPr>
+          <w:rFonts w:cstheme="minorHAnsi"/>
+          <w:sz w:val="24"/>
+          <w:szCs w:val="24"/>
+        </w:rPr>
+        <w:t xml:space="preserve"> KAN, thereby facilitating advancements in computational mathematics and </w:t>
+      </w:r>
+      <w:r>
+        <w:rPr>
+          <w:rFonts w:cstheme="minorHAnsi"/>
+          <w:sz w:val="24"/>
+          <w:szCs w:val="24"/>
+          <w:highlight w:val="yellow"/>
+        </w:rPr>
+        <w:t>other</w:t>
+      </w:r>
+      <w:r>
+        <w:rPr>
+          <w:rFonts w:cstheme="minorHAnsi"/>
+          <w:sz w:val="24"/>
+          <w:szCs w:val="24"/>
+        </w:rPr>
+        <w:t xml:space="preserve"> </w:t>
+      </w:r>
+      <w:r>
+        <w:rPr>
+          <w:rFonts w:cstheme="minorHAnsi"/>
+          <w:sz w:val="24"/>
+          <w:szCs w:val="24"/>
+        </w:rPr>
+        <w:t>related fields.</w:t>
       </w:r>
     </w:p>
     <w:p>
@@ -3044,8 +3153,27 @@
           <w:rFonts w:cstheme="minorHAnsi"/>
           <w:sz w:val="24"/>
           <w:szCs w:val="24"/>
-        </w:rPr>
-        <w:t>The rest of the paper is organized as follows</w:t>
+          <w:highlight w:val="yellow"/>
+        </w:rPr>
+        <w:t xml:space="preserve">The </w:t>
+      </w:r>
+      <w:r>
+        <w:rPr>
+          <w:rFonts w:cstheme="minorHAnsi"/>
+          <w:sz w:val="24"/>
+          <w:szCs w:val="24"/>
+          <w:highlight w:val="yellow"/>
+        </w:rPr>
+        <w:t>content of this</w:t>
+      </w:r>
+      <w:r>
+        <w:rPr>
+          <w:rFonts w:cstheme="minorHAnsi"/>
+          <w:sz w:val="24"/>
+          <w:szCs w:val="24"/>
+          <w:highlight w:val="yellow"/>
+        </w:rPr>
+        <w:t xml:space="preserve"> paper is organized as follows</w:t>
       </w:r>
       <w:r>
         <w:rPr>
@@ -3303,7 +3431,23 @@
           <w:sz w:val="24"/>
           <w:szCs w:val="24"/>
         </w:rPr>
-        <w:t>. This theorem asserts that any continuous multivariate function</w:t>
+        <w:t xml:space="preserve">. This theorem </w:t>
+      </w:r>
+      <w:r>
+        <w:rPr>
+          <w:rFonts w:cstheme="minorHAnsi"/>
+          <w:sz w:val="24"/>
+          <w:szCs w:val="24"/>
+        </w:rPr>
+        <w:t>suggests</w:t>
+      </w:r>
+      <w:r>
+        <w:rPr>
+          <w:rFonts w:cstheme="minorHAnsi"/>
+          <w:sz w:val="24"/>
+          <w:szCs w:val="24"/>
+        </w:rPr>
+        <w:t xml:space="preserve"> that any continuous multivariate function</w:t>
       </w:r>
       <w:r>
         <w:rPr>
@@ -4676,7 +4820,7 @@
             <w:tcW w:w="8905" w:type="dxa"/>
             <w:vAlign w:val="center"/>
           </w:tcPr>
-          <w:bookmarkStart w:id="1" w:name="_Hlk190882513"/>
+          <w:bookmarkStart w:id="0" w:name="_Hlk190882513"/>
           <w:p>
             <w:pPr>
               <w:jc w:val="center"/>
@@ -4727,23 +4871,7 @@
                         <w:sz w:val="28"/>
                         <w:szCs w:val="28"/>
                       </w:rPr>
-                      <m:t>i</m:t>
-                    </m:r>
-                    <m:r>
-                      <w:rPr>
-                        <w:rFonts w:ascii="Cambria Math" w:hAnsi="Cambria Math" w:cstheme="minorHAnsi"/>
-                        <w:sz w:val="28"/>
-                        <w:szCs w:val="28"/>
-                      </w:rPr>
-                      <m:t>,</m:t>
-                    </m:r>
-                    <m:r>
-                      <w:rPr>
-                        <w:rFonts w:ascii="Cambria Math" w:hAnsi="Cambria Math" w:cstheme="minorHAnsi"/>
-                        <w:sz w:val="28"/>
-                        <w:szCs w:val="28"/>
-                      </w:rPr>
-                      <m:t>j</m:t>
+                      <m:t>i,j</m:t>
                     </m:r>
                   </m:sub>
                 </m:sSub>
@@ -4776,7 +4904,7 @@
                     </m:ctrlPr>
                   </m:e>
                 </m:d>
-                <w:bookmarkEnd w:id="1"/>
+                <w:bookmarkEnd w:id="0"/>
                 <m:r>
                   <w:rPr>
                     <w:rFonts w:ascii="Cambria Math" w:hAnsi="Cambria Math" w:cstheme="minorHAnsi"/>
@@ -8558,18 +8686,58 @@
           <w:sz w:val="24"/>
           <w:szCs w:val="24"/>
         </w:rPr>
-        <w:t xml:space="preserve">functions, such as Gaussian RBFs or B-splines, KANs demonstrate enhanced efficacy in approximating solutions to complex differential equations relative to alternative neural network frameworks, therefore, the KAN model serves as a powerful tool for tasks such as solving ODEs. Its theoretical foundation, coupled with its efficient architectural design and adaptability to high-dimensional parameter spaces, positions it as a superior alternative to conventional neural network paradigms. By decomposing multivariate functions into their univariate components, </w:t>
-      </w:r>
-      <w:bookmarkStart w:id="2" w:name="_Hlk188806334"/>
-      <w:r>
-        <w:rPr>
-          <w:rFonts w:cstheme="minorHAnsi"/>
-          <w:sz w:val="24"/>
-          <w:szCs w:val="24"/>
-        </w:rPr>
-        <w:t>KANs enhance computational efficiency and exhibit strong approximation properties, thereby aligning optimally with the requirements of contemporary ODE-solving techniques.</w:t>
-      </w:r>
-      <w:bookmarkEnd w:id="2"/>
+        <w:t>functions, such as Gaussian RBFs or B-splines, KANs demonstrate enhanced efficacy in approximating solutions to complex differential equations relative to alternative neural network frameworks, therefore, the KAN model serves as a powerful tool for tasks such as solving ODEs. Its theoretical foundation,</w:t>
+      </w:r>
+      <w:r>
+        <w:rPr>
+          <w:rFonts w:cstheme="minorHAnsi"/>
+          <w:sz w:val="24"/>
+          <w:szCs w:val="24"/>
+        </w:rPr>
+        <w:t xml:space="preserve"> </w:t>
+      </w:r>
+      <w:r>
+        <w:rPr>
+          <w:rFonts w:cstheme="minorHAnsi"/>
+          <w:sz w:val="24"/>
+          <w:szCs w:val="24"/>
+        </w:rPr>
+        <w:t>alongside</w:t>
+      </w:r>
+      <w:r>
+        <w:rPr>
+          <w:rFonts w:cstheme="minorHAnsi"/>
+          <w:sz w:val="24"/>
+          <w:szCs w:val="24"/>
+        </w:rPr>
+        <w:t xml:space="preserve"> its efficient architectural design and adaptability to high-dimensional parameter spaces, positions it as a superior alternative to conventional neural network paradigms. By decomposing multivariate functions into their univariate components, </w:t>
+      </w:r>
+      <w:bookmarkStart w:id="1" w:name="_Hlk188806334"/>
+      <w:r>
+        <w:rPr>
+          <w:rFonts w:cstheme="minorHAnsi"/>
+          <w:sz w:val="24"/>
+          <w:szCs w:val="24"/>
+        </w:rPr>
+        <w:t xml:space="preserve">KANs enhance computational efficiency and </w:t>
+      </w:r>
+      <w:r>
+        <w:rPr>
+          <w:rFonts w:cstheme="minorHAnsi"/>
+          <w:sz w:val="24"/>
+          <w:szCs w:val="24"/>
+        </w:rPr>
+        <w:t>demonstrate</w:t>
+      </w:r>
+      <w:r>
+        <w:rPr>
+          <w:rFonts w:cstheme="minorHAnsi"/>
+          <w:sz w:val="24"/>
+          <w:szCs w:val="24"/>
+        </w:rPr>
+        <w:t xml:space="preserve"> strong approximation properties, thereby aligning optimally with the requirements of contemporary ODE-solving techniques.</w:t>
+      </w:r>
+      <w:bookmarkEnd w:id="1"/>
     </w:p>
     <w:p>
       <w:pPr>
@@ -8622,7 +8790,23 @@
           <w:sz w:val="24"/>
           <w:szCs w:val="24"/>
         </w:rPr>
-        <w:t xml:space="preserve">There is a plethora of ways to solve ODEs using </w:t>
+        <w:t xml:space="preserve">There </w:t>
+      </w:r>
+      <w:r>
+        <w:rPr>
+          <w:rFonts w:cstheme="minorHAnsi"/>
+          <w:sz w:val="24"/>
+          <w:szCs w:val="24"/>
+        </w:rPr>
+        <w:t xml:space="preserve">are various methodologies </w:t>
+      </w:r>
+      <w:r>
+        <w:rPr>
+          <w:rFonts w:cstheme="minorHAnsi"/>
+          <w:sz w:val="24"/>
+          <w:szCs w:val="24"/>
+        </w:rPr>
+        <w:t xml:space="preserve">to solve ODEs using </w:t>
       </w:r>
       <w:r>
         <w:rPr>
@@ -8835,16 +9019,7 @@
                     <w:sz w:val="28"/>
                     <w:szCs w:val="28"/>
                   </w:rPr>
-                  <m:t>=</m:t>
-                </m:r>
-                <m:r>
-                  <w:rPr>
-                    <w:rFonts w:ascii="Cambria Math" w:hAnsi="Cambria Math" w:cstheme="minorHAnsi"/>
-                    <w:smallCaps/>
-                    <w:sz w:val="28"/>
-                    <w:szCs w:val="28"/>
-                  </w:rPr>
-                  <m:t>f</m:t>
+                  <m:t>=f</m:t>
                 </m:r>
                 <m:d>
                   <m:dPr>
@@ -8866,25 +9041,7 @@
                         <w:sz w:val="28"/>
                         <w:szCs w:val="28"/>
                       </w:rPr>
-                      <m:t>t</m:t>
-                    </m:r>
-                    <m:r>
-                      <w:rPr>
-                        <w:rFonts w:ascii="Cambria Math" w:hAnsi="Cambria Math" w:cstheme="minorHAnsi"/>
-                        <w:smallCaps/>
-                        <w:sz w:val="28"/>
-                        <w:szCs w:val="28"/>
-                      </w:rPr>
-                      <m:t>,</m:t>
-                    </m:r>
-                    <m:r>
-                      <w:rPr>
-                        <w:rFonts w:ascii="Cambria Math" w:hAnsi="Cambria Math" w:cstheme="minorHAnsi"/>
-                        <w:smallCaps/>
-                        <w:sz w:val="28"/>
-                        <w:szCs w:val="28"/>
-                      </w:rPr>
-                      <m:t>y</m:t>
+                      <m:t>t,y</m:t>
                     </m:r>
                     <m:d>
                       <m:dPr>
@@ -8919,16 +9076,7 @@
                     <w:sz w:val="28"/>
                     <w:szCs w:val="28"/>
                   </w:rPr>
-                  <m:t>, </m:t>
-                </m:r>
-                <m:r>
-                  <w:rPr>
-                    <w:rFonts w:ascii="Cambria Math" w:hAnsi="Cambria Math" w:cstheme="minorHAnsi"/>
-                    <w:smallCaps/>
-                    <w:sz w:val="28"/>
-                    <w:szCs w:val="28"/>
-                  </w:rPr>
-                  <m:t>y</m:t>
+                  <m:t>, y</m:t>
                 </m:r>
                 <m:d>
                   <m:dPr>
@@ -8961,16 +9109,7 @@
                     <w:sz w:val="28"/>
                     <w:szCs w:val="28"/>
                   </w:rPr>
-                  <m:t>=</m:t>
-                </m:r>
-                <m:r>
-                  <w:rPr>
-                    <w:rFonts w:ascii="Cambria Math" w:hAnsi="Cambria Math" w:cstheme="minorHAnsi"/>
-                    <w:smallCaps/>
-                    <w:sz w:val="28"/>
-                    <w:szCs w:val="28"/>
-                  </w:rPr>
-                  <m:t>A</m:t>
+                  <m:t>=A</m:t>
                 </m:r>
               </m:oMath>
             </m:oMathPara>
@@ -9286,25 +9425,7 @@
                     <w:sz w:val="28"/>
                     <w:szCs w:val="28"/>
                   </w:rPr>
-                  <m:t>=</m:t>
-                </m:r>
-                <m:r>
-                  <w:rPr>
-                    <w:rFonts w:ascii="Cambria Math" w:hAnsi="Cambria Math" w:cstheme="majorHAnsi"/>
-                    <w:smallCaps/>
-                    <w:sz w:val="28"/>
-                    <w:szCs w:val="28"/>
-                  </w:rPr>
-                  <m:t>A</m:t>
-                </m:r>
-                <m:r>
-                  <w:rPr>
-                    <w:rFonts w:ascii="Cambria Math" w:hAnsi="Cambria Math" w:cstheme="majorHAnsi"/>
-                    <w:smallCaps/>
-                    <w:sz w:val="28"/>
-                    <w:szCs w:val="28"/>
-                  </w:rPr>
-                  <m:t>+</m:t>
+                  <m:t>=A+</m:t>
                 </m:r>
                 <m:d>
                   <m:dPr>
@@ -9326,25 +9447,7 @@
                         <w:sz w:val="28"/>
                         <w:szCs w:val="28"/>
                       </w:rPr>
-                      <m:t>t</m:t>
-                    </m:r>
-                    <m:r>
-                      <w:rPr>
-                        <w:rFonts w:ascii="Cambria Math" w:hAnsi="Cambria Math" w:cstheme="majorHAnsi"/>
-                        <w:smallCaps/>
-                        <w:sz w:val="28"/>
-                        <w:szCs w:val="28"/>
-                      </w:rPr>
-                      <m:t>-</m:t>
-                    </m:r>
-                    <m:r>
-                      <w:rPr>
-                        <w:rFonts w:ascii="Cambria Math" w:hAnsi="Cambria Math" w:cstheme="majorHAnsi"/>
-                        <w:smallCaps/>
-                        <w:sz w:val="28"/>
-                        <w:szCs w:val="28"/>
-                      </w:rPr>
-                      <m:t>a</m:t>
+                      <m:t>t-a</m:t>
                     </m:r>
                   </m:e>
                 </m:d>
@@ -10256,15 +10359,7 @@
                     <w:sz w:val="28"/>
                     <w:szCs w:val="28"/>
                   </w:rPr>
-                  <m:t>-</m:t>
-                </m:r>
-                <m:r>
-                  <w:rPr>
-                    <w:rFonts w:ascii="Cambria Math" w:hAnsi="Cambria Math" w:cstheme="minorHAnsi"/>
-                    <w:sz w:val="28"/>
-                    <w:szCs w:val="28"/>
-                  </w:rPr>
-                  <m:t>η</m:t>
+                  <m:t>-η</m:t>
                 </m:r>
                 <m:f>
                   <m:fPr>
@@ -10864,23 +10959,7 @@
                             <w:sz w:val="28"/>
                             <w:szCs w:val="28"/>
                           </w:rPr>
-                          <m:t>t</m:t>
-                        </m:r>
-                        <m:r>
-                          <w:rPr>
-                            <w:rFonts w:ascii="Cambria Math" w:hAnsi="Cambria Math" w:cstheme="minorHAnsi"/>
-                            <w:sz w:val="28"/>
-                            <w:szCs w:val="28"/>
-                          </w:rPr>
-                          <m:t>-</m:t>
-                        </m:r>
-                        <m:r>
-                          <w:rPr>
-                            <w:rFonts w:ascii="Cambria Math" w:hAnsi="Cambria Math" w:cstheme="minorHAnsi"/>
-                            <w:sz w:val="28"/>
-                            <w:szCs w:val="28"/>
-                          </w:rPr>
-                          <m:t>a</m:t>
+                          <m:t>t-a</m:t>
                         </m:r>
                         <m:ctrlPr>
                           <w:rPr>
@@ -11322,23 +11401,7 @@
                                 <w:sz w:val="28"/>
                                 <w:szCs w:val="28"/>
                               </w:rPr>
-                              <m:t>t</m:t>
-                            </m:r>
-                            <m:r>
-                              <w:rPr>
-                                <w:rFonts w:ascii="Cambria Math" w:hAnsi="Cambria Math" w:cstheme="minorHAnsi"/>
-                                <w:sz w:val="28"/>
-                                <w:szCs w:val="28"/>
-                              </w:rPr>
-                              <m:t>-</m:t>
-                            </m:r>
-                            <m:r>
-                              <w:rPr>
-                                <w:rFonts w:ascii="Cambria Math" w:hAnsi="Cambria Math" w:cstheme="minorHAnsi"/>
-                                <w:sz w:val="28"/>
-                                <w:szCs w:val="28"/>
-                              </w:rPr>
-                              <m:t>a</m:t>
+                              <m:t>t-a</m:t>
                             </m:r>
                             <m:ctrlPr>
                               <w:rPr>
@@ -11804,23 +11867,7 @@
                             <w:sz w:val="28"/>
                             <w:szCs w:val="28"/>
                           </w:rPr>
-                          <m:t>t</m:t>
-                        </m:r>
-                        <m:r>
-                          <w:rPr>
-                            <w:rFonts w:ascii="Cambria Math" w:hAnsi="Cambria Math" w:cstheme="minorHAnsi"/>
-                            <w:sz w:val="28"/>
-                            <w:szCs w:val="28"/>
-                          </w:rPr>
-                          <m:t>-</m:t>
-                        </m:r>
-                        <m:r>
-                          <w:rPr>
-                            <w:rFonts w:ascii="Cambria Math" w:hAnsi="Cambria Math" w:cstheme="minorHAnsi"/>
-                            <w:sz w:val="28"/>
-                            <w:szCs w:val="28"/>
-                          </w:rPr>
-                          <m:t>a</m:t>
+                          <m:t>t-a</m:t>
                         </m:r>
                         <m:ctrlPr>
                           <w:rPr>
@@ -12473,7 +12520,39 @@
           <w:sz w:val="24"/>
           <w:szCs w:val="24"/>
         </w:rPr>
-        <w:t>Additionally, the Mean Squared Error (MSE) and Mean Absolute Error (MAE) were used for evaluating the model</w:t>
+        <w:t xml:space="preserve">Additionally, the Mean Squared Error (MSE) and Mean Absolute Error (MAE) were </w:t>
+      </w:r>
+      <w:r>
+        <w:rPr>
+          <w:rFonts w:eastAsiaTheme="minorEastAsia" w:cstheme="minorHAnsi"/>
+          <w:sz w:val="24"/>
+          <w:szCs w:val="24"/>
+        </w:rPr>
+        <w:t>e</w:t>
+      </w:r>
+      <w:r>
+        <w:rPr>
+          <w:rFonts w:eastAsiaTheme="minorEastAsia" w:cstheme="minorHAnsi"/>
+          <w:sz w:val="24"/>
+          <w:szCs w:val="24"/>
+        </w:rPr>
+        <w:t>m</w:t>
+      </w:r>
+      <w:r>
+        <w:rPr>
+          <w:rFonts w:eastAsiaTheme="minorEastAsia" w:cstheme="minorHAnsi"/>
+          <w:sz w:val="24"/>
+          <w:szCs w:val="24"/>
+        </w:rPr>
+        <w:t>ployed</w:t>
+      </w:r>
+      <w:r>
+        <w:rPr>
+          <w:rFonts w:eastAsiaTheme="minorEastAsia" w:cstheme="minorHAnsi"/>
+          <w:sz w:val="24"/>
+          <w:szCs w:val="24"/>
+        </w:rPr>
+        <w:t xml:space="preserve"> for evaluating the model</w:t>
       </w:r>
       <w:r>
         <w:rPr>
@@ -12498,7 +12577,23 @@
           <w:sz w:val="24"/>
           <w:szCs w:val="24"/>
         </w:rPr>
-        <w:t>MSE measures the average squared difference between the predicted and actual values, providing a measure of the model’s accuracy with emphasis on larger errors. It is defined as:</w:t>
+        <w:t xml:space="preserve">MSE measures the average squared difference between the predicted and actual values, providing a measure of the model’s accuracy with </w:t>
+      </w:r>
+      <w:r>
+        <w:rPr>
+          <w:rFonts w:eastAsiaTheme="minorEastAsia" w:cstheme="minorHAnsi"/>
+          <w:sz w:val="24"/>
+          <w:szCs w:val="24"/>
+        </w:rPr>
+        <w:t>focus</w:t>
+      </w:r>
+      <w:r>
+        <w:rPr>
+          <w:rFonts w:eastAsiaTheme="minorEastAsia" w:cstheme="minorHAnsi"/>
+          <w:sz w:val="24"/>
+          <w:szCs w:val="24"/>
+        </w:rPr>
+        <w:t xml:space="preserve"> on larger errors. It is defined as:</w:t>
       </w:r>
     </w:p>
     <w:tbl>
@@ -13561,15 +13656,7 @@
                         <w:sz w:val="28"/>
                         <w:szCs w:val="28"/>
                       </w:rPr>
-                      <m:t>t</m:t>
-                    </m:r>
-                    <m:r>
-                      <w:rPr>
-                        <w:rFonts w:ascii="Cambria Math" w:hAnsi="Cambria Math"/>
-                        <w:sz w:val="28"/>
-                        <w:szCs w:val="28"/>
-                      </w:rPr>
-                      <m:t>+</m:t>
+                      <m:t>t+</m:t>
                     </m:r>
                     <m:f>
                       <m:fPr>
@@ -13631,23 +13718,7 @@
                             <w:sz w:val="28"/>
                             <w:szCs w:val="28"/>
                           </w:rPr>
-                          <m:t>1+</m:t>
-                        </m:r>
-                        <m:r>
-                          <w:rPr>
-                            <w:rFonts w:ascii="Cambria Math" w:hAnsi="Cambria Math"/>
-                            <w:sz w:val="28"/>
-                            <w:szCs w:val="28"/>
-                          </w:rPr>
-                          <m:t>t</m:t>
-                        </m:r>
-                        <m:r>
-                          <w:rPr>
-                            <w:rFonts w:ascii="Cambria Math" w:hAnsi="Cambria Math"/>
-                            <w:sz w:val="28"/>
-                            <w:szCs w:val="28"/>
-                          </w:rPr>
-                          <m:t>+</m:t>
+                          <m:t>1+t+</m:t>
                         </m:r>
                         <m:sSup>
                           <m:sSupPr>
@@ -13721,23 +13792,7 @@
                     <w:sz w:val="28"/>
                     <w:szCs w:val="28"/>
                   </w:rPr>
-                  <m:t>=2</m:t>
-                </m:r>
-                <m:r>
-                  <w:rPr>
-                    <w:rFonts w:ascii="Cambria Math" w:hAnsi="Cambria Math"/>
-                    <w:sz w:val="28"/>
-                    <w:szCs w:val="28"/>
-                  </w:rPr>
-                  <m:t>t</m:t>
-                </m:r>
-                <m:r>
-                  <w:rPr>
-                    <w:rFonts w:ascii="Cambria Math" w:hAnsi="Cambria Math"/>
-                    <w:sz w:val="28"/>
-                    <w:szCs w:val="28"/>
-                  </w:rPr>
-                  <m:t>+</m:t>
+                  <m:t>=2t+</m:t>
                 </m:r>
                 <m:sSup>
                   <m:sSupPr>
@@ -13879,23 +13934,7 @@
                         <w:sz w:val="28"/>
                         <w:szCs w:val="28"/>
                       </w:rPr>
-                      <m:t>1+</m:t>
-                    </m:r>
-                    <m:r>
-                      <w:rPr>
-                        <w:rFonts w:ascii="Cambria Math" w:hAnsi="Cambria Math"/>
-                        <w:sz w:val="28"/>
-                        <w:szCs w:val="28"/>
-                      </w:rPr>
-                      <m:t>t</m:t>
-                    </m:r>
-                    <m:r>
-                      <w:rPr>
-                        <w:rFonts w:ascii="Cambria Math" w:hAnsi="Cambria Math"/>
-                        <w:sz w:val="28"/>
-                        <w:szCs w:val="28"/>
-                      </w:rPr>
-                      <m:t>+</m:t>
+                      <m:t>1+t+</m:t>
                     </m:r>
                     <m:sSup>
                       <m:sSupPr>
@@ -13954,15 +13993,7 @@
                     <w:sz w:val="28"/>
                     <w:szCs w:val="28"/>
                   </w:rPr>
-                  <m:t>t</m:t>
-                </m:r>
-                <m:r>
-                  <w:rPr>
-                    <w:rFonts w:ascii="Cambria Math" w:hAnsi="Cambria Math" w:cstheme="minorHAnsi"/>
-                    <w:sz w:val="28"/>
-                    <w:szCs w:val="28"/>
-                  </w:rPr>
-                  <m:t>∈</m:t>
+                  <m:t>t∈</m:t>
                 </m:r>
                 <m:d>
                   <m:dPr>
@@ -18622,7 +18653,7 @@
         </w:rPr>
         <w:t xml:space="preserve"> </w:t>
       </w:r>
-      <w:bookmarkStart w:id="3" w:name="_Hlk188478527"/>
+      <w:bookmarkStart w:id="2" w:name="_Hlk188478527"/>
       <w:r>
         <w:rPr>
           <w:rFonts w:cstheme="minorHAnsi"/>
@@ -18700,7 +18731,7 @@
         </w:rPr>
         <w:t>MSE for Example 1</w:t>
       </w:r>
-      <w:bookmarkEnd w:id="3"/>
+      <w:bookmarkEnd w:id="2"/>
     </w:p>
     <w:p>
       <w:pPr>
@@ -19015,7 +19046,7 @@
               </wp:anchor>
             </w:drawing>
           </mc:Choice>
-          <mc:Fallback xmlns:w16sdtfl="http://schemas.microsoft.com/office/word/2024/wordml/sdtformatlock" xmlns:w16sdtdh="http://schemas.microsoft.com/office/word/2020/wordml/sdtdatahash" xmlns:w16du="http://schemas.microsoft.com/office/word/2023/wordml/word16du" xmlns:w16="http://schemas.microsoft.com/office/word/2018/wordml" xmlns:w16cid="http://schemas.microsoft.com/office/word/2016/wordml/cid" xmlns:w16cex="http://schemas.microsoft.com/office/word/2018/wordml/cex" xmlns:oel="http://schemas.microsoft.com/office/2019/extlst" xmlns:am3d="http://schemas.microsoft.com/office/drawing/2017/model3d" xmlns:aink="http://schemas.microsoft.com/office/drawing/2016/ink" xmlns:cx8="http://schemas.microsoft.com/office/drawing/2016/5/14/chartex" xmlns:cx7="http://schemas.microsoft.com/office/drawing/2016/5/13/chartex" xmlns:cx6="http://schemas.microsoft.com/office/drawing/2016/5/12/chartex" xmlns:cx5="http://schemas.microsoft.com/office/drawing/2016/5/11/chartex" xmlns:cx4="http://schemas.microsoft.com/office/drawing/2016/5/10/chartex" xmlns:cx3="http://schemas.microsoft.com/office/drawing/2016/5/9/chartex" xmlns:cx2="http://schemas.microsoft.com/office/drawing/2015/10/21/chartex" xmlns:cx1="http://schemas.microsoft.com/office/drawing/2015/9/8/chartex">
+          <mc:Fallback xmlns:cx1="http://schemas.microsoft.com/office/drawing/2015/9/8/chartex" xmlns:cx2="http://schemas.microsoft.com/office/drawing/2015/10/21/chartex" xmlns:cx3="http://schemas.microsoft.com/office/drawing/2016/5/9/chartex" xmlns:cx4="http://schemas.microsoft.com/office/drawing/2016/5/10/chartex" xmlns:cx5="http://schemas.microsoft.com/office/drawing/2016/5/11/chartex" xmlns:cx6="http://schemas.microsoft.com/office/drawing/2016/5/12/chartex" xmlns:cx7="http://schemas.microsoft.com/office/drawing/2016/5/13/chartex" xmlns:cx8="http://schemas.microsoft.com/office/drawing/2016/5/14/chartex" xmlns:aink="http://schemas.microsoft.com/office/drawing/2016/ink" xmlns:am3d="http://schemas.microsoft.com/office/drawing/2017/model3d" xmlns:oel="http://schemas.microsoft.com/office/2019/extlst" xmlns:w16cex="http://schemas.microsoft.com/office/word/2018/wordml/cex" xmlns:w16cid="http://schemas.microsoft.com/office/word/2016/wordml/cid" xmlns:w16="http://schemas.microsoft.com/office/word/2018/wordml" xmlns:w16du="http://schemas.microsoft.com/office/word/2023/wordml/word16du" xmlns:w16sdtdh="http://schemas.microsoft.com/office/word/2020/wordml/sdtdatahash" xmlns:w16sdtfl="http://schemas.microsoft.com/office/word/2024/wordml/sdtformatlock">
             <w:pict>
               <v:shapetype w14:anchorId="320506D7" id="_x0000_t202" coordsize="21600,21600" o:spt="202" path="m,l,21600r21600,l21600,xe">
                 <v:stroke joinstyle="miter"/>
@@ -19228,15 +19259,7 @@
                     <w:sz w:val="28"/>
                     <w:szCs w:val="28"/>
                   </w:rPr>
-                  <m:t>+2</m:t>
-                </m:r>
-                <m:r>
-                  <w:rPr>
-                    <w:rFonts w:ascii="Cambria Math" w:hAnsi="Cambria Math" w:cstheme="minorHAnsi"/>
-                    <w:sz w:val="28"/>
-                    <w:szCs w:val="28"/>
-                  </w:rPr>
-                  <m:t>y</m:t>
+                  <m:t>+2y</m:t>
                 </m:r>
                 <m:d>
                   <m:dPr>
@@ -19321,15 +19344,7 @@
                             <w:sz w:val="28"/>
                             <w:szCs w:val="28"/>
                           </w:rPr>
-                          <m:t>4</m:t>
-                        </m:r>
-                        <m:r>
-                          <w:rPr>
-                            <w:rFonts w:ascii="Cambria Math" w:hAnsi="Cambria Math" w:cstheme="minorHAnsi"/>
-                            <w:sz w:val="28"/>
-                            <w:szCs w:val="28"/>
-                          </w:rPr>
-                          <m:t>t</m:t>
+                          <m:t>4t</m:t>
                         </m:r>
                       </m:e>
                     </m:d>
@@ -29244,7 +29259,7 @@
               </wp:anchor>
             </w:drawing>
           </mc:Choice>
-          <mc:Fallback xmlns:w16sdtfl="http://schemas.microsoft.com/office/word/2024/wordml/sdtformatlock" xmlns:w16sdtdh="http://schemas.microsoft.com/office/word/2020/wordml/sdtdatahash" xmlns:w16du="http://schemas.microsoft.com/office/word/2023/wordml/word16du" xmlns:w16="http://schemas.microsoft.com/office/word/2018/wordml" xmlns:w16cid="http://schemas.microsoft.com/office/word/2016/wordml/cid" xmlns:w16cex="http://schemas.microsoft.com/office/word/2018/wordml/cex" xmlns:oel="http://schemas.microsoft.com/office/2019/extlst" xmlns:am3d="http://schemas.microsoft.com/office/drawing/2017/model3d" xmlns:aink="http://schemas.microsoft.com/office/drawing/2016/ink" xmlns:cx8="http://schemas.microsoft.com/office/drawing/2016/5/14/chartex" xmlns:cx7="http://schemas.microsoft.com/office/drawing/2016/5/13/chartex" xmlns:cx6="http://schemas.microsoft.com/office/drawing/2016/5/12/chartex" xmlns:cx5="http://schemas.microsoft.com/office/drawing/2016/5/11/chartex" xmlns:cx4="http://schemas.microsoft.com/office/drawing/2016/5/10/chartex" xmlns:cx3="http://schemas.microsoft.com/office/drawing/2016/5/9/chartex" xmlns:cx2="http://schemas.microsoft.com/office/drawing/2015/10/21/chartex" xmlns:cx1="http://schemas.microsoft.com/office/drawing/2015/9/8/chartex">
+          <mc:Fallback xmlns:cx1="http://schemas.microsoft.com/office/drawing/2015/9/8/chartex" xmlns:cx2="http://schemas.microsoft.com/office/drawing/2015/10/21/chartex" xmlns:cx3="http://schemas.microsoft.com/office/drawing/2016/5/9/chartex" xmlns:cx4="http://schemas.microsoft.com/office/drawing/2016/5/10/chartex" xmlns:cx5="http://schemas.microsoft.com/office/drawing/2016/5/11/chartex" xmlns:cx6="http://schemas.microsoft.com/office/drawing/2016/5/12/chartex" xmlns:cx7="http://schemas.microsoft.com/office/drawing/2016/5/13/chartex" xmlns:cx8="http://schemas.microsoft.com/office/drawing/2016/5/14/chartex" xmlns:aink="http://schemas.microsoft.com/office/drawing/2016/ink" xmlns:am3d="http://schemas.microsoft.com/office/drawing/2017/model3d" xmlns:oel="http://schemas.microsoft.com/office/2019/extlst" xmlns:w16cex="http://schemas.microsoft.com/office/word/2018/wordml/cex" xmlns:w16cid="http://schemas.microsoft.com/office/word/2016/wordml/cid" xmlns:w16="http://schemas.microsoft.com/office/word/2018/wordml" xmlns:w16du="http://schemas.microsoft.com/office/word/2023/wordml/word16du" xmlns:w16sdtdh="http://schemas.microsoft.com/office/word/2020/wordml/sdtdatahash" xmlns:w16sdtfl="http://schemas.microsoft.com/office/word/2024/wordml/sdtformatlock">
             <w:pict>
               <v:shape w14:anchorId="1EC3BF69" id="_x0000_s1027" type="#_x0000_t202" style="position:absolute;margin-left:-20.6pt;margin-top:324.85pt;width:526pt;height:.05pt;z-index:-251651072;visibility:visible;mso-wrap-style:square;mso-width-percent:0;mso-wrap-distance-left:9pt;mso-wrap-distance-top:0;mso-wrap-distance-right:9pt;mso-wrap-distance-bottom:0;mso-position-horizontal:absolute;mso-position-horizontal-relative:text;mso-position-vertical:absolute;mso-position-vertical-relative:text;mso-width-percent:0;mso-width-relative:margin;v-text-anchor:top" o:gfxdata="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" stroked="f">
                 <v:textbox style="mso-fit-shape-to-text:t" inset="0,0,0,0">
@@ -29555,15 +29570,7 @@
                     <w:sz w:val="28"/>
                     <w:szCs w:val="28"/>
                   </w:rPr>
-                  <m:t>=</m:t>
-                </m:r>
-                <m:r>
-                  <w:rPr>
-                    <w:rFonts w:ascii="Cambria Math" w:hAnsi="Cambria Math" w:cstheme="minorHAnsi"/>
-                    <w:sz w:val="28"/>
-                    <w:szCs w:val="28"/>
-                  </w:rPr>
-                  <m:t>y</m:t>
+                  <m:t>=y</m:t>
                 </m:r>
                 <m:d>
                   <m:dPr>
@@ -33932,7 +33939,7 @@
               </wp:anchor>
             </w:drawing>
           </mc:Choice>
-          <mc:Fallback xmlns:w16sdtfl="http://schemas.microsoft.com/office/word/2024/wordml/sdtformatlock" xmlns:w16sdtdh="http://schemas.microsoft.com/office/word/2020/wordml/sdtdatahash" xmlns:w16du="http://schemas.microsoft.com/office/word/2023/wordml/word16du" xmlns:w16="http://schemas.microsoft.com/office/word/2018/wordml" xmlns:w16cid="http://schemas.microsoft.com/office/word/2016/wordml/cid" xmlns:w16cex="http://schemas.microsoft.com/office/word/2018/wordml/cex" xmlns:oel="http://schemas.microsoft.com/office/2019/extlst" xmlns:am3d="http://schemas.microsoft.com/office/drawing/2017/model3d" xmlns:aink="http://schemas.microsoft.com/office/drawing/2016/ink" xmlns:cx8="http://schemas.microsoft.com/office/drawing/2016/5/14/chartex" xmlns:cx7="http://schemas.microsoft.com/office/drawing/2016/5/13/chartex" xmlns:cx6="http://schemas.microsoft.com/office/drawing/2016/5/12/chartex" xmlns:cx5="http://schemas.microsoft.com/office/drawing/2016/5/11/chartex" xmlns:cx4="http://schemas.microsoft.com/office/drawing/2016/5/10/chartex" xmlns:cx3="http://schemas.microsoft.com/office/drawing/2016/5/9/chartex" xmlns:cx2="http://schemas.microsoft.com/office/drawing/2015/10/21/chartex" xmlns:cx1="http://schemas.microsoft.com/office/drawing/2015/9/8/chartex">
+          <mc:Fallback xmlns:cx1="http://schemas.microsoft.com/office/drawing/2015/9/8/chartex" xmlns:cx2="http://schemas.microsoft.com/office/drawing/2015/10/21/chartex" xmlns:cx3="http://schemas.microsoft.com/office/drawing/2016/5/9/chartex" xmlns:cx4="http://schemas.microsoft.com/office/drawing/2016/5/10/chartex" xmlns:cx5="http://schemas.microsoft.com/office/drawing/2016/5/11/chartex" xmlns:cx6="http://schemas.microsoft.com/office/drawing/2016/5/12/chartex" xmlns:cx7="http://schemas.microsoft.com/office/drawing/2016/5/13/chartex" xmlns:cx8="http://schemas.microsoft.com/office/drawing/2016/5/14/chartex" xmlns:aink="http://schemas.microsoft.com/office/drawing/2016/ink" xmlns:am3d="http://schemas.microsoft.com/office/drawing/2017/model3d" xmlns:oel="http://schemas.microsoft.com/office/2019/extlst" xmlns:w16cex="http://schemas.microsoft.com/office/word/2018/wordml/cex" xmlns:w16cid="http://schemas.microsoft.com/office/word/2016/wordml/cid" xmlns:w16="http://schemas.microsoft.com/office/word/2018/wordml" xmlns:w16du="http://schemas.microsoft.com/office/word/2023/wordml/word16du" xmlns:w16sdtdh="http://schemas.microsoft.com/office/word/2020/wordml/sdtdatahash" xmlns:w16sdtfl="http://schemas.microsoft.com/office/word/2024/wordml/sdtformatlock">
             <w:pict>
               <v:shape w14:anchorId="7BFC5733" id="_x0000_s1028" type="#_x0000_t202" style="position:absolute;margin-left:-52.95pt;margin-top:325.05pt;width:571.6pt;height:.05pt;z-index:-251642880;visibility:visible;mso-wrap-style:square;mso-wrap-distance-left:9pt;mso-wrap-distance-top:0;mso-wrap-distance-right:9pt;mso-wrap-distance-bottom:0;mso-position-horizontal:absolute;mso-position-horizontal-relative:text;mso-position-vertical:absolute;mso-position-vertical-relative:text;v-text-anchor:top" o:gfxdata="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" stroked="f">
                 <v:textbox style="mso-fit-shape-to-text:t" inset="0,0,0,0">
@@ -34197,7 +34204,25 @@
           <w:sz w:val="24"/>
           <w:szCs w:val="24"/>
         </w:rPr>
-        <w:t>the figures provide strong visual evidence that the KAN model is not only theoretically sound but also practically suitable for precise function approximation in differential equation applications.</w:t>
+        <w:t xml:space="preserve">the figures provide visual evidence that the KAN </w:t>
+      </w:r>
+      <w:r>
+        <w:rPr>
+          <w:rFonts w:cstheme="minorHAnsi"/>
+          <w:sz w:val="24"/>
+          <w:szCs w:val="24"/>
+        </w:rPr>
+        <w:t xml:space="preserve">model is not only theoretically, </w:t>
+      </w:r>
+      <w:bookmarkStart w:id="3" w:name="_GoBack"/>
+      <w:bookmarkEnd w:id="3"/>
+      <w:r>
+        <w:rPr>
+          <w:rFonts w:cstheme="minorHAnsi"/>
+          <w:sz w:val="24"/>
+          <w:szCs w:val="24"/>
+        </w:rPr>
+        <w:t>but also practically suitable for precise function approximation in differential equation applications.</w:t>
       </w:r>
     </w:p>
     <w:p>

</xml_diff>

<commit_message>
Updated the Credit authorship(Double-check again)
</commit_message>
<xml_diff>
--- a/The paper.docx
+++ b/The paper.docx
@@ -19046,7 +19046,7 @@
               </wp:anchor>
             </w:drawing>
           </mc:Choice>
-          <mc:Fallback xmlns:cx1="http://schemas.microsoft.com/office/drawing/2015/9/8/chartex" xmlns:cx2="http://schemas.microsoft.com/office/drawing/2015/10/21/chartex" xmlns:cx3="http://schemas.microsoft.com/office/drawing/2016/5/9/chartex" xmlns:cx4="http://schemas.microsoft.com/office/drawing/2016/5/10/chartex" xmlns:cx5="http://schemas.microsoft.com/office/drawing/2016/5/11/chartex" xmlns:cx6="http://schemas.microsoft.com/office/drawing/2016/5/12/chartex" xmlns:cx7="http://schemas.microsoft.com/office/drawing/2016/5/13/chartex" xmlns:cx8="http://schemas.microsoft.com/office/drawing/2016/5/14/chartex" xmlns:aink="http://schemas.microsoft.com/office/drawing/2016/ink" xmlns:am3d="http://schemas.microsoft.com/office/drawing/2017/model3d" xmlns:oel="http://schemas.microsoft.com/office/2019/extlst" xmlns:w16cex="http://schemas.microsoft.com/office/word/2018/wordml/cex" xmlns:w16cid="http://schemas.microsoft.com/office/word/2016/wordml/cid" xmlns:w16="http://schemas.microsoft.com/office/word/2018/wordml" xmlns:w16du="http://schemas.microsoft.com/office/word/2023/wordml/word16du" xmlns:w16sdtdh="http://schemas.microsoft.com/office/word/2020/wordml/sdtdatahash" xmlns:w16sdtfl="http://schemas.microsoft.com/office/word/2024/wordml/sdtformatlock">
+          <mc:Fallback xmlns:w16sdtfl="http://schemas.microsoft.com/office/word/2024/wordml/sdtformatlock" xmlns:w16sdtdh="http://schemas.microsoft.com/office/word/2020/wordml/sdtdatahash" xmlns:w16du="http://schemas.microsoft.com/office/word/2023/wordml/word16du" xmlns:w16="http://schemas.microsoft.com/office/word/2018/wordml" xmlns:w16cid="http://schemas.microsoft.com/office/word/2016/wordml/cid" xmlns:w16cex="http://schemas.microsoft.com/office/word/2018/wordml/cex" xmlns:oel="http://schemas.microsoft.com/office/2019/extlst" xmlns:am3d="http://schemas.microsoft.com/office/drawing/2017/model3d" xmlns:aink="http://schemas.microsoft.com/office/drawing/2016/ink" xmlns:cx8="http://schemas.microsoft.com/office/drawing/2016/5/14/chartex" xmlns:cx7="http://schemas.microsoft.com/office/drawing/2016/5/13/chartex" xmlns:cx6="http://schemas.microsoft.com/office/drawing/2016/5/12/chartex" xmlns:cx5="http://schemas.microsoft.com/office/drawing/2016/5/11/chartex" xmlns:cx4="http://schemas.microsoft.com/office/drawing/2016/5/10/chartex" xmlns:cx3="http://schemas.microsoft.com/office/drawing/2016/5/9/chartex" xmlns:cx2="http://schemas.microsoft.com/office/drawing/2015/10/21/chartex" xmlns:cx1="http://schemas.microsoft.com/office/drawing/2015/9/8/chartex">
             <w:pict>
               <v:shapetype w14:anchorId="320506D7" id="_x0000_t202" coordsize="21600,21600" o:spt="202" path="m,l,21600r21600,l21600,xe">
                 <v:stroke joinstyle="miter"/>
@@ -29259,7 +29259,7 @@
               </wp:anchor>
             </w:drawing>
           </mc:Choice>
-          <mc:Fallback xmlns:cx1="http://schemas.microsoft.com/office/drawing/2015/9/8/chartex" xmlns:cx2="http://schemas.microsoft.com/office/drawing/2015/10/21/chartex" xmlns:cx3="http://schemas.microsoft.com/office/drawing/2016/5/9/chartex" xmlns:cx4="http://schemas.microsoft.com/office/drawing/2016/5/10/chartex" xmlns:cx5="http://schemas.microsoft.com/office/drawing/2016/5/11/chartex" xmlns:cx6="http://schemas.microsoft.com/office/drawing/2016/5/12/chartex" xmlns:cx7="http://schemas.microsoft.com/office/drawing/2016/5/13/chartex" xmlns:cx8="http://schemas.microsoft.com/office/drawing/2016/5/14/chartex" xmlns:aink="http://schemas.microsoft.com/office/drawing/2016/ink" xmlns:am3d="http://schemas.microsoft.com/office/drawing/2017/model3d" xmlns:oel="http://schemas.microsoft.com/office/2019/extlst" xmlns:w16cex="http://schemas.microsoft.com/office/word/2018/wordml/cex" xmlns:w16cid="http://schemas.microsoft.com/office/word/2016/wordml/cid" xmlns:w16="http://schemas.microsoft.com/office/word/2018/wordml" xmlns:w16du="http://schemas.microsoft.com/office/word/2023/wordml/word16du" xmlns:w16sdtdh="http://schemas.microsoft.com/office/word/2020/wordml/sdtdatahash" xmlns:w16sdtfl="http://schemas.microsoft.com/office/word/2024/wordml/sdtformatlock">
+          <mc:Fallback xmlns:w16sdtfl="http://schemas.microsoft.com/office/word/2024/wordml/sdtformatlock" xmlns:w16sdtdh="http://schemas.microsoft.com/office/word/2020/wordml/sdtdatahash" xmlns:w16du="http://schemas.microsoft.com/office/word/2023/wordml/word16du" xmlns:w16="http://schemas.microsoft.com/office/word/2018/wordml" xmlns:w16cid="http://schemas.microsoft.com/office/word/2016/wordml/cid" xmlns:w16cex="http://schemas.microsoft.com/office/word/2018/wordml/cex" xmlns:oel="http://schemas.microsoft.com/office/2019/extlst" xmlns:am3d="http://schemas.microsoft.com/office/drawing/2017/model3d" xmlns:aink="http://schemas.microsoft.com/office/drawing/2016/ink" xmlns:cx8="http://schemas.microsoft.com/office/drawing/2016/5/14/chartex" xmlns:cx7="http://schemas.microsoft.com/office/drawing/2016/5/13/chartex" xmlns:cx6="http://schemas.microsoft.com/office/drawing/2016/5/12/chartex" xmlns:cx5="http://schemas.microsoft.com/office/drawing/2016/5/11/chartex" xmlns:cx4="http://schemas.microsoft.com/office/drawing/2016/5/10/chartex" xmlns:cx3="http://schemas.microsoft.com/office/drawing/2016/5/9/chartex" xmlns:cx2="http://schemas.microsoft.com/office/drawing/2015/10/21/chartex" xmlns:cx1="http://schemas.microsoft.com/office/drawing/2015/9/8/chartex">
             <w:pict>
               <v:shape w14:anchorId="1EC3BF69" id="_x0000_s1027" type="#_x0000_t202" style="position:absolute;margin-left:-20.6pt;margin-top:324.85pt;width:526pt;height:.05pt;z-index:-251651072;visibility:visible;mso-wrap-style:square;mso-width-percent:0;mso-wrap-distance-left:9pt;mso-wrap-distance-top:0;mso-wrap-distance-right:9pt;mso-wrap-distance-bottom:0;mso-position-horizontal:absolute;mso-position-horizontal-relative:text;mso-position-vertical:absolute;mso-position-vertical-relative:text;mso-width-percent:0;mso-width-relative:margin;v-text-anchor:top" o:gfxdata="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" stroked="f">
                 <v:textbox style="mso-fit-shape-to-text:t" inset="0,0,0,0">
@@ -33939,7 +33939,7 @@
               </wp:anchor>
             </w:drawing>
           </mc:Choice>
-          <mc:Fallback xmlns:cx1="http://schemas.microsoft.com/office/drawing/2015/9/8/chartex" xmlns:cx2="http://schemas.microsoft.com/office/drawing/2015/10/21/chartex" xmlns:cx3="http://schemas.microsoft.com/office/drawing/2016/5/9/chartex" xmlns:cx4="http://schemas.microsoft.com/office/drawing/2016/5/10/chartex" xmlns:cx5="http://schemas.microsoft.com/office/drawing/2016/5/11/chartex" xmlns:cx6="http://schemas.microsoft.com/office/drawing/2016/5/12/chartex" xmlns:cx7="http://schemas.microsoft.com/office/drawing/2016/5/13/chartex" xmlns:cx8="http://schemas.microsoft.com/office/drawing/2016/5/14/chartex" xmlns:aink="http://schemas.microsoft.com/office/drawing/2016/ink" xmlns:am3d="http://schemas.microsoft.com/office/drawing/2017/model3d" xmlns:oel="http://schemas.microsoft.com/office/2019/extlst" xmlns:w16cex="http://schemas.microsoft.com/office/word/2018/wordml/cex" xmlns:w16cid="http://schemas.microsoft.com/office/word/2016/wordml/cid" xmlns:w16="http://schemas.microsoft.com/office/word/2018/wordml" xmlns:w16du="http://schemas.microsoft.com/office/word/2023/wordml/word16du" xmlns:w16sdtdh="http://schemas.microsoft.com/office/word/2020/wordml/sdtdatahash" xmlns:w16sdtfl="http://schemas.microsoft.com/office/word/2024/wordml/sdtformatlock">
+          <mc:Fallback xmlns:w16sdtfl="http://schemas.microsoft.com/office/word/2024/wordml/sdtformatlock" xmlns:w16sdtdh="http://schemas.microsoft.com/office/word/2020/wordml/sdtdatahash" xmlns:w16du="http://schemas.microsoft.com/office/word/2023/wordml/word16du" xmlns:w16="http://schemas.microsoft.com/office/word/2018/wordml" xmlns:w16cid="http://schemas.microsoft.com/office/word/2016/wordml/cid" xmlns:w16cex="http://schemas.microsoft.com/office/word/2018/wordml/cex" xmlns:oel="http://schemas.microsoft.com/office/2019/extlst" xmlns:am3d="http://schemas.microsoft.com/office/drawing/2017/model3d" xmlns:aink="http://schemas.microsoft.com/office/drawing/2016/ink" xmlns:cx8="http://schemas.microsoft.com/office/drawing/2016/5/14/chartex" xmlns:cx7="http://schemas.microsoft.com/office/drawing/2016/5/13/chartex" xmlns:cx6="http://schemas.microsoft.com/office/drawing/2016/5/12/chartex" xmlns:cx5="http://schemas.microsoft.com/office/drawing/2016/5/11/chartex" xmlns:cx4="http://schemas.microsoft.com/office/drawing/2016/5/10/chartex" xmlns:cx3="http://schemas.microsoft.com/office/drawing/2016/5/9/chartex" xmlns:cx2="http://schemas.microsoft.com/office/drawing/2015/10/21/chartex" xmlns:cx1="http://schemas.microsoft.com/office/drawing/2015/9/8/chartex">
             <w:pict>
               <v:shape w14:anchorId="7BFC5733" id="_x0000_s1028" type="#_x0000_t202" style="position:absolute;margin-left:-52.95pt;margin-top:325.05pt;width:571.6pt;height:.05pt;z-index:-251642880;visibility:visible;mso-wrap-style:square;mso-wrap-distance-left:9pt;mso-wrap-distance-top:0;mso-wrap-distance-right:9pt;mso-wrap-distance-bottom:0;mso-position-horizontal:absolute;mso-position-horizontal-relative:text;mso-position-vertical:absolute;mso-position-vertical-relative:text;v-text-anchor:top" o:gfxdata="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" stroked="f">
                 <v:textbox style="mso-fit-shape-to-text:t" inset="0,0,0,0">
@@ -34214,8 +34214,6 @@
         </w:rPr>
         <w:t xml:space="preserve">model is not only theoretically, </w:t>
       </w:r>
-      <w:bookmarkStart w:id="3" w:name="_GoBack"/>
-      <w:bookmarkEnd w:id="3"/>
       <w:r>
         <w:rPr>
           <w:rFonts w:cstheme="minorHAnsi"/>
@@ -34426,8 +34424,13 @@
         <w:t>-</w:t>
       </w:r>
       <w:r>
-        <w:t xml:space="preserve"> review &amp; editing, Resources, Methodology, Formal analysis.</w:t>
-      </w:r>
+        <w:t xml:space="preserve"> review &amp; editing, Resource</w:t>
+      </w:r>
+      <w:r>
+        <w:t>s, Methodology, Formal analysis.</w:t>
+      </w:r>
+      <w:bookmarkStart w:id="3" w:name="_GoBack"/>
+      <w:bookmarkEnd w:id="3"/>
     </w:p>
     <w:p>
       <w:pPr>
@@ -34442,7 +34445,16 @@
         <w:t>Ahmet Rizaner:</w:t>
       </w:r>
       <w:r>
-        <w:t xml:space="preserve"> Supervision, Conceptualization. </w:t>
+        <w:t xml:space="preserve"> Supervision, </w:t>
+      </w:r>
+      <w:r>
+        <w:t xml:space="preserve">Validation, </w:t>
+      </w:r>
+      <w:r>
+        <w:t>Conceptualiz</w:t>
+      </w:r>
+      <w:r>
+        <w:t>ation,</w:t>
       </w:r>
       <w:r>
         <w:t xml:space="preserve"> Writing </w:t>
@@ -34467,6 +34479,12 @@
       </w:r>
       <w:r>
         <w:t>oject administration, Formal analysis</w:t>
+      </w:r>
+      <w:r>
+        <w:t xml:space="preserve">, </w:t>
+      </w:r>
+      <w:r>
+        <w:t>Methodology</w:t>
       </w:r>
       <w:r>
         <w:t>.</w:t>

</xml_diff>